<commit_message>
Update Progress Harian Daily Scrum ke-2
</commit_message>
<xml_diff>
--- a/ProgressHarian.docx
+++ b/ProgressHarian.docx
@@ -3,27 +3,543 @@
 <w:document xmlns:wpc="http://schemas.microsoft.com/office/word/2010/wordprocessingCanvas" xmlns:mc="http://schemas.openxmlformats.org/markup-compatibility/2006" xmlns:o="urn:schemas-microsoft-com:office:office" xmlns:r="http://schemas.openxmlformats.org/officeDocument/2006/relationships" xmlns:m="http://schemas.openxmlformats.org/officeDocument/2006/math" xmlns:v="urn:schemas-microsoft-com:vml" xmlns:wp14="http://schemas.microsoft.com/office/word/2010/wordprocessingDrawing" xmlns:wp="http://schemas.openxmlformats.org/drawingml/2006/wordprocessingDrawing" xmlns:w10="urn:schemas-microsoft-com:office:word" xmlns:w="http://schemas.openxmlformats.org/wordprocessingml/2006/main" xmlns:w14="http://schemas.microsoft.com/office/word/2010/wordml" xmlns:wpg="http://schemas.microsoft.com/office/word/2010/wordprocessingGroup" xmlns:wpi="http://schemas.microsoft.com/office/word/2010/wordprocessingInk" xmlns:wne="http://schemas.microsoft.com/office/word/2006/wordml" xmlns:wps="http://schemas.microsoft.com/office/word/2010/wordprocessingShape" mc:Ignorable="w14 wp14">
   <w:body>
     <w:p>
-      <w:r>
-        <w:t>26/5</w:t>
-      </w:r>
-    </w:p>
-    <w:p>
-      <w:pPr>
-        <w:rPr>
-          <w:b/>
-          <w:sz w:val="24"/>
-        </w:rPr>
-      </w:pPr>
-      <w:r>
-        <w:rPr>
-          <w:b/>
-          <w:sz w:val="24"/>
-        </w:rPr>
-        <w:t>Daily Scrum</w:t>
-      </w:r>
-    </w:p>
-    <w:p>
-      <w:r>
+      <w:pPr>
+        <w:pStyle w:val="Heading1"/>
+        <w:jc w:val="center"/>
+        <w:rPr>
+          <w:color w:val="000000" w:themeColor="text1"/>
+        </w:rPr>
+      </w:pPr>
+      <w:r>
+        <w:rPr>
+          <w:color w:val="000000" w:themeColor="text1"/>
+        </w:rPr>
+        <w:t>Informasi Umum</w:t>
+      </w:r>
+    </w:p>
+    <w:p/>
+    <w:p>
+      <w:pPr>
+        <w:tabs>
+          <w:tab w:val="left" w:pos="851"/>
+          <w:tab w:val="left" w:pos="1134"/>
+          <w:tab w:val="left" w:pos="2127"/>
+          <w:tab w:val="left" w:pos="2410"/>
+        </w:tabs>
+        <w:spacing w:line="240" w:lineRule="auto"/>
+      </w:pPr>
+      <w:r>
+        <w:t>Nama Kelompok</w:t>
+      </w:r>
+      <w:r>
+        <w:tab/>
+        <w:t>:</w:t>
+      </w:r>
+      <w:r>
+        <w:tab/>
+        <w:t xml:space="preserve"> </w:t>
+      </w:r>
+      <w:r>
+        <w:rPr>
+          <w:b/>
+        </w:rPr>
+        <w:t>Venus</w:t>
+      </w:r>
+    </w:p>
+    <w:p>
+      <w:pPr>
+        <w:tabs>
+          <w:tab w:val="left" w:pos="851"/>
+          <w:tab w:val="left" w:pos="1134"/>
+          <w:tab w:val="left" w:pos="2127"/>
+          <w:tab w:val="left" w:pos="2410"/>
+        </w:tabs>
+        <w:spacing w:line="240" w:lineRule="auto"/>
+      </w:pPr>
+      <w:r>
+        <w:t>Alamat Github</w:t>
+      </w:r>
+      <w:r>
+        <w:tab/>
+        <w:t xml:space="preserve">: </w:t>
+      </w:r>
+      <w:r>
+        <w:tab/>
+      </w:r>
+      <w:hyperlink r:id="rId6" w:history="1">
+        <w:r>
+          <w:rPr>
+            <w:rStyle w:val="Hyperlink"/>
+          </w:rPr>
+          <w:t>https://github.com/TKPPLVenus/DaurUlangSampah</w:t>
+        </w:r>
+      </w:hyperlink>
+    </w:p>
+    <w:p>
+      <w:pPr>
+        <w:tabs>
+          <w:tab w:val="left" w:pos="851"/>
+          <w:tab w:val="left" w:pos="1134"/>
+          <w:tab w:val="left" w:pos="2127"/>
+          <w:tab w:val="left" w:pos="2410"/>
+        </w:tabs>
+        <w:spacing w:line="240" w:lineRule="auto"/>
+      </w:pPr>
+      <w:r>
+        <w:t>Alamat Trello</w:t>
+      </w:r>
+      <w:r>
+        <w:tab/>
+        <w:t xml:space="preserve">: </w:t>
+      </w:r>
+      <w:r>
+        <w:tab/>
+      </w:r>
+      <w:hyperlink r:id="rId7" w:history="1">
+        <w:r>
+          <w:rPr>
+            <w:rStyle w:val="Hyperlink"/>
+          </w:rPr>
+          <w:t>https://trello.com/b/x0aloGdu/daur-ulang-sampah</w:t>
+        </w:r>
+      </w:hyperlink>
+    </w:p>
+    <w:p>
+      <w:pPr>
+        <w:tabs>
+          <w:tab w:val="left" w:pos="851"/>
+          <w:tab w:val="left" w:pos="1134"/>
+          <w:tab w:val="left" w:pos="2127"/>
+          <w:tab w:val="left" w:pos="2410"/>
+        </w:tabs>
+        <w:spacing w:line="240" w:lineRule="auto"/>
+      </w:pPr>
+      <w:r>
+        <w:t>Judul Topik</w:t>
+      </w:r>
+      <w:r>
+        <w:tab/>
+      </w:r>
+      <w:r>
+        <w:tab/>
+        <w:t xml:space="preserve">: </w:t>
+      </w:r>
+      <w:r>
+        <w:tab/>
+      </w:r>
+      <w:r>
+        <w:rPr>
+          <w:b/>
+        </w:rPr>
+        <w:t>Daur Ulang Sampah</w:t>
+      </w:r>
+    </w:p>
+    <w:p>
+      <w:pPr>
+        <w:tabs>
+          <w:tab w:val="left" w:pos="851"/>
+          <w:tab w:val="left" w:pos="1134"/>
+          <w:tab w:val="left" w:pos="2127"/>
+          <w:tab w:val="left" w:pos="2410"/>
+        </w:tabs>
+        <w:spacing w:line="240" w:lineRule="auto"/>
+      </w:pPr>
+    </w:p>
+    <w:p>
+      <w:pPr>
+        <w:tabs>
+          <w:tab w:val="left" w:pos="851"/>
+          <w:tab w:val="left" w:pos="1134"/>
+        </w:tabs>
+        <w:spacing w:line="240" w:lineRule="auto"/>
+        <w:rPr>
+          <w:b/>
+        </w:rPr>
+      </w:pPr>
+      <w:r>
+        <w:rPr>
+          <w:b/>
+        </w:rPr>
+        <w:t>Anggota 1</w:t>
+      </w:r>
+    </w:p>
+    <w:p>
+      <w:pPr>
+        <w:tabs>
+          <w:tab w:val="left" w:pos="851"/>
+          <w:tab w:val="left" w:pos="1134"/>
+          <w:tab w:val="left" w:pos="2127"/>
+          <w:tab w:val="left" w:pos="2410"/>
+        </w:tabs>
+        <w:spacing w:line="240" w:lineRule="auto"/>
+      </w:pPr>
+      <w:r>
+        <w:t>Nama</w:t>
+      </w:r>
+      <w:r>
+        <w:tab/>
+        <w:t>: Anisah</w:t>
+      </w:r>
+    </w:p>
+    <w:p>
+      <w:pPr>
+        <w:tabs>
+          <w:tab w:val="left" w:pos="851"/>
+          <w:tab w:val="left" w:pos="1134"/>
+          <w:tab w:val="left" w:pos="2127"/>
+          <w:tab w:val="left" w:pos="2410"/>
+        </w:tabs>
+        <w:spacing w:line="240" w:lineRule="auto"/>
+      </w:pPr>
+      <w:r>
+        <w:t>NIM</w:t>
+      </w:r>
+      <w:r>
+        <w:tab/>
+        <w:t>: 12.111.3061</w:t>
+      </w:r>
+    </w:p>
+    <w:p>
+      <w:pPr>
+        <w:tabs>
+          <w:tab w:val="left" w:pos="851"/>
+          <w:tab w:val="left" w:pos="1134"/>
+          <w:tab w:val="left" w:pos="2127"/>
+          <w:tab w:val="left" w:pos="2410"/>
+        </w:tabs>
+        <w:spacing w:line="240" w:lineRule="auto"/>
+      </w:pPr>
+    </w:p>
+    <w:p>
+      <w:pPr>
+        <w:tabs>
+          <w:tab w:val="left" w:pos="851"/>
+          <w:tab w:val="left" w:pos="1134"/>
+          <w:tab w:val="left" w:pos="2127"/>
+          <w:tab w:val="left" w:pos="2410"/>
+        </w:tabs>
+        <w:spacing w:line="240" w:lineRule="auto"/>
+        <w:rPr>
+          <w:b/>
+        </w:rPr>
+      </w:pPr>
+      <w:r>
+        <w:rPr>
+          <w:b/>
+        </w:rPr>
+        <w:t>Anggota 2</w:t>
+      </w:r>
+    </w:p>
+    <w:p>
+      <w:pPr>
+        <w:tabs>
+          <w:tab w:val="left" w:pos="851"/>
+          <w:tab w:val="left" w:pos="1134"/>
+          <w:tab w:val="left" w:pos="2127"/>
+          <w:tab w:val="left" w:pos="2410"/>
+        </w:tabs>
+        <w:spacing w:line="240" w:lineRule="auto"/>
+      </w:pPr>
+      <w:r>
+        <w:t>Nama</w:t>
+      </w:r>
+      <w:r>
+        <w:tab/>
+        <w:t>: Dewi Rahmadani</w:t>
+      </w:r>
+    </w:p>
+    <w:p>
+      <w:pPr>
+        <w:tabs>
+          <w:tab w:val="left" w:pos="851"/>
+          <w:tab w:val="left" w:pos="1134"/>
+          <w:tab w:val="left" w:pos="2127"/>
+          <w:tab w:val="left" w:pos="2410"/>
+        </w:tabs>
+        <w:spacing w:line="240" w:lineRule="auto"/>
+      </w:pPr>
+      <w:r>
+        <w:t>NIM</w:t>
+      </w:r>
+      <w:r>
+        <w:tab/>
+        <w:t>: 12.111.3720</w:t>
+      </w:r>
+    </w:p>
+    <w:p>
+      <w:pPr>
+        <w:tabs>
+          <w:tab w:val="left" w:pos="851"/>
+          <w:tab w:val="left" w:pos="1134"/>
+          <w:tab w:val="left" w:pos="2127"/>
+          <w:tab w:val="left" w:pos="2410"/>
+        </w:tabs>
+        <w:spacing w:line="240" w:lineRule="auto"/>
+      </w:pPr>
+    </w:p>
+    <w:p>
+      <w:pPr>
+        <w:tabs>
+          <w:tab w:val="left" w:pos="851"/>
+          <w:tab w:val="left" w:pos="1134"/>
+          <w:tab w:val="left" w:pos="2127"/>
+          <w:tab w:val="left" w:pos="2410"/>
+        </w:tabs>
+        <w:spacing w:line="240" w:lineRule="auto"/>
+        <w:rPr>
+          <w:b/>
+        </w:rPr>
+      </w:pPr>
+      <w:r>
+        <w:rPr>
+          <w:b/>
+        </w:rPr>
+        <w:t>Anggota 3</w:t>
+      </w:r>
+    </w:p>
+    <w:p>
+      <w:pPr>
+        <w:tabs>
+          <w:tab w:val="left" w:pos="851"/>
+          <w:tab w:val="left" w:pos="1134"/>
+          <w:tab w:val="left" w:pos="2127"/>
+          <w:tab w:val="left" w:pos="2410"/>
+        </w:tabs>
+        <w:spacing w:line="240" w:lineRule="auto"/>
+      </w:pPr>
+      <w:r>
+        <w:t>Nama</w:t>
+      </w:r>
+      <w:r>
+        <w:tab/>
+        <w:t>: Fadilla Rachmadani</w:t>
+      </w:r>
+    </w:p>
+    <w:p>
+      <w:pPr>
+        <w:tabs>
+          <w:tab w:val="left" w:pos="851"/>
+          <w:tab w:val="left" w:pos="1134"/>
+          <w:tab w:val="left" w:pos="2127"/>
+          <w:tab w:val="left" w:pos="2410"/>
+        </w:tabs>
+        <w:spacing w:line="240" w:lineRule="auto"/>
+      </w:pPr>
+      <w:r>
+        <w:t>NIM</w:t>
+      </w:r>
+      <w:r>
+        <w:tab/>
+        <w:t>: 12.111.1532</w:t>
+      </w:r>
+    </w:p>
+    <w:p>
+      <w:pPr>
+        <w:tabs>
+          <w:tab w:val="left" w:pos="851"/>
+          <w:tab w:val="left" w:pos="1134"/>
+          <w:tab w:val="left" w:pos="2127"/>
+          <w:tab w:val="left" w:pos="2410"/>
+        </w:tabs>
+        <w:spacing w:line="240" w:lineRule="auto"/>
+      </w:pPr>
+    </w:p>
+    <w:p>
+      <w:pPr>
+        <w:tabs>
+          <w:tab w:val="left" w:pos="851"/>
+          <w:tab w:val="left" w:pos="1134"/>
+          <w:tab w:val="left" w:pos="2127"/>
+          <w:tab w:val="left" w:pos="2410"/>
+        </w:tabs>
+        <w:spacing w:line="240" w:lineRule="auto"/>
+        <w:rPr>
+          <w:b/>
+        </w:rPr>
+      </w:pPr>
+      <w:r>
+        <w:rPr>
+          <w:b/>
+        </w:rPr>
+        <w:t>Anggota 4</w:t>
+      </w:r>
+    </w:p>
+    <w:p>
+      <w:pPr>
+        <w:tabs>
+          <w:tab w:val="left" w:pos="851"/>
+          <w:tab w:val="left" w:pos="1134"/>
+          <w:tab w:val="left" w:pos="2127"/>
+          <w:tab w:val="left" w:pos="2410"/>
+        </w:tabs>
+        <w:spacing w:line="240" w:lineRule="auto"/>
+      </w:pPr>
+      <w:r>
+        <w:t>Nama</w:t>
+      </w:r>
+      <w:r>
+        <w:tab/>
+        <w:t>: Holila Hanni Gultom</w:t>
+      </w:r>
+    </w:p>
+    <w:p>
+      <w:pPr>
+        <w:tabs>
+          <w:tab w:val="left" w:pos="851"/>
+          <w:tab w:val="left" w:pos="1134"/>
+          <w:tab w:val="left" w:pos="2127"/>
+          <w:tab w:val="left" w:pos="2410"/>
+        </w:tabs>
+        <w:spacing w:line="240" w:lineRule="auto"/>
+      </w:pPr>
+      <w:r>
+        <w:t>NIM</w:t>
+      </w:r>
+      <w:r>
+        <w:tab/>
+        <w:t>: 12.111.3312</w:t>
+      </w:r>
+    </w:p>
+    <w:p>
+      <w:pPr>
+        <w:rPr>
+          <w:rFonts w:asciiTheme="majorHAnsi" w:eastAsiaTheme="majorEastAsia" w:hAnsiTheme="majorHAnsi" w:cstheme="majorBidi"/>
+          <w:b/>
+          <w:bCs/>
+          <w:sz w:val="28"/>
+          <w:szCs w:val="28"/>
+        </w:rPr>
+      </w:pPr>
+    </w:p>
+    <w:p>
+      <w:pPr>
+        <w:rPr>
+          <w:rFonts w:asciiTheme="majorHAnsi" w:eastAsiaTheme="majorEastAsia" w:hAnsiTheme="majorHAnsi" w:cstheme="majorBidi"/>
+          <w:b/>
+          <w:bCs/>
+          <w:sz w:val="28"/>
+          <w:szCs w:val="28"/>
+        </w:rPr>
+      </w:pPr>
+      <w:r>
+        <w:br w:type="page"/>
+      </w:r>
+    </w:p>
+    <w:p>
+      <w:pPr>
+        <w:pStyle w:val="Heading1"/>
+        <w:jc w:val="center"/>
+        <w:rPr>
+          <w:color w:val="auto"/>
+        </w:rPr>
+      </w:pPr>
+      <w:r>
+        <w:rPr>
+          <w:color w:val="auto"/>
+        </w:rPr>
+        <w:lastRenderedPageBreak/>
+        <w:t>Sprint</w:t>
+      </w:r>
+    </w:p>
+    <w:p/>
+    <w:p>
+      <w:pPr>
+        <w:tabs>
+          <w:tab w:val="left" w:pos="1701"/>
+        </w:tabs>
+      </w:pPr>
+      <w:r>
+        <w:rPr>
+          <w:b/>
+        </w:rPr>
+        <w:t>Sprint 1</w:t>
+      </w:r>
+      <w:r>
+        <w:tab/>
+        <w:t>: 26/5 – 28/5</w:t>
+      </w:r>
+    </w:p>
+    <w:p>
+      <w:pPr>
+        <w:tabs>
+          <w:tab w:val="left" w:pos="1701"/>
+        </w:tabs>
+        <w:ind w:left="1843" w:hanging="1843"/>
+      </w:pPr>
+      <w:r>
+        <w:rPr>
+          <w:b/>
+        </w:rPr>
+        <w:t>Produck Backlog</w:t>
+      </w:r>
+      <w:r>
+        <w:tab/>
+        <w:t>:  Mengumpulkan bahan presentasi berupa penjelasan mengenai daur ulang sampah.</w:t>
+      </w:r>
+    </w:p>
+    <w:p>
+      <w:pPr>
+        <w:tabs>
+          <w:tab w:val="left" w:pos="1701"/>
+        </w:tabs>
+      </w:pPr>
+      <w:r>
+        <w:rPr>
+          <w:b/>
+        </w:rPr>
+        <w:t xml:space="preserve">Scrummaster </w:t>
+      </w:r>
+      <w:r>
+        <w:t xml:space="preserve">   </w:t>
+      </w:r>
+      <w:r>
+        <w:tab/>
+        <w:t>:  Anisah (12.111.3061)</w:t>
+      </w:r>
+    </w:p>
+    <w:p/>
+    <w:p/>
+    <w:p>
+      <w:pPr>
+        <w:pStyle w:val="Heading1"/>
+        <w:jc w:val="center"/>
+        <w:rPr>
+          <w:color w:val="auto"/>
+        </w:rPr>
+      </w:pPr>
+      <w:r>
+        <w:rPr>
+          <w:color w:val="auto"/>
+        </w:rPr>
+        <w:t>Daily</w:t>
+      </w:r>
+      <w:bookmarkStart w:id="0" w:name="_GoBack"/>
+      <w:bookmarkEnd w:id="0"/>
+      <w:r>
+        <w:rPr>
+          <w:color w:val="auto"/>
+        </w:rPr>
+        <w:t xml:space="preserve"> Scrum (26/5)</w:t>
+      </w:r>
+    </w:p>
+    <w:p>
+      <w:pPr>
+        <w:rPr>
+          <w:b/>
+          <w:sz w:val="32"/>
+        </w:rPr>
+      </w:pPr>
+    </w:p>
+    <w:p>
+      <w:pPr>
+        <w:rPr>
+          <w:b/>
+        </w:rPr>
+      </w:pPr>
+      <w:r>
+        <w:rPr>
+          <w:b/>
+        </w:rPr>
         <w:t>Anisah</w:t>
       </w:r>
     </w:p>
@@ -48,13 +564,7 @@
         </w:numPr>
       </w:pPr>
       <w:r>
-        <w:t xml:space="preserve">Hari ini saya melakukan instalasi Git, SourceTree, Node.js, membuat akun Github, </w:t>
-      </w:r>
-      <w:r>
-        <w:t>dan</w:t>
-      </w:r>
-      <w:r>
-        <w:t xml:space="preserve"> Trello.</w:t>
+        <w:t>Hari ini saya melakukan instalasi Git, SourceTree, Node.js, membuat akun Github, dan Trello.</w:t>
       </w:r>
     </w:p>
     <w:p>
@@ -66,20 +576,20 @@
         </w:numPr>
       </w:pPr>
       <w:r>
-        <w:t>S</w:t>
-      </w:r>
-      <w:bookmarkStart w:id="0" w:name="_GoBack"/>
-      <w:bookmarkEnd w:id="0"/>
-      <w:r>
-        <w:t>aya tidak ada kendala dalam melakukan instalasi dan pembuatan akun.</w:t>
-      </w:r>
-    </w:p>
-    <w:p>
-      <w:r>
-        <w:t>Dewi Rahma</w:t>
-      </w:r>
-      <w:r>
-        <w:t>dani</w:t>
+        <w:t>Saya tidak ada kendala dalam melakukan instalasi dan pembuatan akun.</w:t>
+      </w:r>
+    </w:p>
+    <w:p>
+      <w:pPr>
+        <w:rPr>
+          <w:b/>
+        </w:rPr>
+      </w:pPr>
+      <w:r>
+        <w:rPr>
+          <w:b/>
+        </w:rPr>
+        <w:t>Dewi Rahmadani</w:t>
       </w:r>
     </w:p>
     <w:p>
@@ -119,7 +629,15 @@
       </w:r>
     </w:p>
     <w:p>
-      <w:r>
+      <w:pPr>
+        <w:rPr>
+          <w:b/>
+        </w:rPr>
+      </w:pPr>
+      <w:r>
+        <w:rPr>
+          <w:b/>
+        </w:rPr>
         <w:t>Fadilla Rachmadani</w:t>
       </w:r>
     </w:p>
@@ -160,7 +678,15 @@
       </w:r>
     </w:p>
     <w:p>
-      <w:r>
+      <w:pPr>
+        <w:rPr>
+          <w:b/>
+        </w:rPr>
+      </w:pPr>
+      <w:r>
+        <w:rPr>
+          <w:b/>
+        </w:rPr>
         <w:t>Holila Hanni Gultom</w:t>
       </w:r>
     </w:p>
@@ -200,6 +726,285 @@
         <w:t>Saya tidak ada kendala saat penginstalan software dan pembuatan akun.</w:t>
       </w:r>
     </w:p>
+    <w:p>
+      <w:pPr>
+        <w:pStyle w:val="ListParagraph"/>
+      </w:pPr>
+    </w:p>
+    <w:p>
+      <w:r>
+        <w:br w:type="page"/>
+      </w:r>
+    </w:p>
+    <w:p>
+      <w:pPr>
+        <w:pStyle w:val="Heading1"/>
+        <w:jc w:val="center"/>
+        <w:rPr>
+          <w:color w:val="auto"/>
+        </w:rPr>
+      </w:pPr>
+      <w:r>
+        <w:rPr>
+          <w:color w:val="auto"/>
+        </w:rPr>
+        <w:lastRenderedPageBreak/>
+        <w:t>Daily Scrum (</w:t>
+      </w:r>
+      <w:r>
+        <w:rPr>
+          <w:color w:val="auto"/>
+        </w:rPr>
+        <w:t>27</w:t>
+      </w:r>
+      <w:r>
+        <w:rPr>
+          <w:color w:val="auto"/>
+        </w:rPr>
+        <w:t>/5)</w:t>
+      </w:r>
+    </w:p>
+    <w:p>
+      <w:pPr>
+        <w:rPr>
+          <w:b/>
+          <w:sz w:val="32"/>
+        </w:rPr>
+      </w:pPr>
+    </w:p>
+    <w:p>
+      <w:pPr>
+        <w:rPr>
+          <w:b/>
+        </w:rPr>
+      </w:pPr>
+      <w:r>
+        <w:rPr>
+          <w:b/>
+        </w:rPr>
+        <w:t>Anisah</w:t>
+      </w:r>
+    </w:p>
+    <w:p>
+      <w:pPr>
+        <w:pStyle w:val="ListParagraph"/>
+        <w:numPr>
+          <w:ilvl w:val="0"/>
+          <w:numId w:val="6"/>
+        </w:numPr>
+      </w:pPr>
+      <w:r>
+        <w:t>Semalam saya melakukan instalasi dan pendaftaran akun.</w:t>
+      </w:r>
+    </w:p>
+    <w:p>
+      <w:pPr>
+        <w:pStyle w:val="ListParagraph"/>
+        <w:numPr>
+          <w:ilvl w:val="0"/>
+          <w:numId w:val="6"/>
+        </w:numPr>
+      </w:pPr>
+      <w:r>
+        <w:t>Hari ini saya mencari informasi tentang beberapa metodologi yang bisa diterapkan untuk mendaur ulang sampah.</w:t>
+      </w:r>
+    </w:p>
+    <w:p>
+      <w:pPr>
+        <w:pStyle w:val="ListParagraph"/>
+        <w:numPr>
+          <w:ilvl w:val="0"/>
+          <w:numId w:val="6"/>
+        </w:numPr>
+      </w:pPr>
+      <w:r>
+        <w:t>Saya tidak ada kendala dalam mengerjakan tugas.</w:t>
+      </w:r>
+    </w:p>
+    <w:p>
+      <w:pPr>
+        <w:rPr>
+          <w:b/>
+        </w:rPr>
+      </w:pPr>
+      <w:r>
+        <w:rPr>
+          <w:b/>
+        </w:rPr>
+        <w:t>Dewi Rahmadani</w:t>
+      </w:r>
+    </w:p>
+    <w:p>
+      <w:pPr>
+        <w:pStyle w:val="ListParagraph"/>
+        <w:numPr>
+          <w:ilvl w:val="0"/>
+          <w:numId w:val="7"/>
+        </w:numPr>
+      </w:pPr>
+      <w:r>
+        <w:t xml:space="preserve">Semalam saya </w:t>
+      </w:r>
+      <w:r>
+        <w:rPr>
+          <w:rStyle w:val="null"/>
+        </w:rPr>
+        <w:t>menginstall git, SourceTree, Node.js, membuat akun Github dan Trello.</w:t>
+      </w:r>
+    </w:p>
+    <w:p>
+      <w:pPr>
+        <w:pStyle w:val="ListParagraph"/>
+        <w:numPr>
+          <w:ilvl w:val="0"/>
+          <w:numId w:val="7"/>
+        </w:numPr>
+      </w:pPr>
+      <w:r>
+        <w:t>Hari ini saya m</w:t>
+      </w:r>
+      <w:r>
+        <w:rPr>
+          <w:rStyle w:val="null"/>
+        </w:rPr>
+        <w:t>engumpulkan informasi tentang sampah yang bisa di daur ulang.</w:t>
+      </w:r>
+    </w:p>
+    <w:p>
+      <w:pPr>
+        <w:pStyle w:val="ListParagraph"/>
+        <w:numPr>
+          <w:ilvl w:val="0"/>
+          <w:numId w:val="7"/>
+        </w:numPr>
+      </w:pPr>
+      <w:r>
+        <w:rPr>
+          <w:rStyle w:val="null"/>
+        </w:rPr>
+        <w:t>Saya tidak ada kendala pada saat mengerjakan tugas.</w:t>
+      </w:r>
+    </w:p>
+    <w:p>
+      <w:pPr>
+        <w:rPr>
+          <w:b/>
+        </w:rPr>
+      </w:pPr>
+      <w:r>
+        <w:rPr>
+          <w:b/>
+        </w:rPr>
+        <w:t>Fadilla Rachmadani</w:t>
+      </w:r>
+    </w:p>
+    <w:p>
+      <w:pPr>
+        <w:pStyle w:val="ListParagraph"/>
+        <w:numPr>
+          <w:ilvl w:val="0"/>
+          <w:numId w:val="8"/>
+        </w:numPr>
+        <w:rPr>
+          <w:rStyle w:val="null"/>
+        </w:rPr>
+      </w:pPr>
+      <w:r>
+        <w:rPr>
+          <w:rStyle w:val="null"/>
+        </w:rPr>
+        <w:t xml:space="preserve">Semalam saya melakukan Instalasi dan membuat akun. </w:t>
+      </w:r>
+    </w:p>
+    <w:p>
+      <w:pPr>
+        <w:pStyle w:val="ListParagraph"/>
+        <w:numPr>
+          <w:ilvl w:val="0"/>
+          <w:numId w:val="8"/>
+        </w:numPr>
+      </w:pPr>
+      <w:r>
+        <w:t xml:space="preserve">Hari ini </w:t>
+      </w:r>
+      <w:r>
+        <w:rPr>
+          <w:rStyle w:val="null"/>
+        </w:rPr>
+        <w:t>saya mencari informasi tentang manfaat daur ulang.</w:t>
+      </w:r>
+    </w:p>
+    <w:p>
+      <w:pPr>
+        <w:pStyle w:val="ListParagraph"/>
+        <w:numPr>
+          <w:ilvl w:val="0"/>
+          <w:numId w:val="8"/>
+        </w:numPr>
+      </w:pPr>
+      <w:r>
+        <w:rPr>
+          <w:rStyle w:val="null"/>
+        </w:rPr>
+        <w:t>Saya tidak ada kendala apapun untuk saat ini.</w:t>
+      </w:r>
+    </w:p>
+    <w:p>
+      <w:pPr>
+        <w:rPr>
+          <w:b/>
+        </w:rPr>
+      </w:pPr>
+      <w:r>
+        <w:rPr>
+          <w:b/>
+        </w:rPr>
+        <w:t>Holila Hanni Gultom</w:t>
+      </w:r>
+    </w:p>
+    <w:p>
+      <w:pPr>
+        <w:pStyle w:val="ListParagraph"/>
+        <w:numPr>
+          <w:ilvl w:val="0"/>
+          <w:numId w:val="9"/>
+        </w:numPr>
+      </w:pPr>
+      <w:r>
+        <w:t>Semalam saya melakukan instalasi dan membuat akun .</w:t>
+      </w:r>
+    </w:p>
+    <w:p>
+      <w:pPr>
+        <w:pStyle w:val="ListParagraph"/>
+        <w:numPr>
+          <w:ilvl w:val="0"/>
+          <w:numId w:val="9"/>
+        </w:numPr>
+      </w:pPr>
+      <w:r>
+        <w:t>Hari ini mencari informasi tentang Dampak Negatif Sampah .</w:t>
+      </w:r>
+    </w:p>
+    <w:p>
+      <w:pPr>
+        <w:pStyle w:val="ListParagraph"/>
+        <w:numPr>
+          <w:ilvl w:val="0"/>
+          <w:numId w:val="9"/>
+        </w:numPr>
+      </w:pPr>
+      <w:r>
+        <w:t>Saya tidak da kendala apapun dalam mengerjakan tugas saya.</w:t>
+      </w:r>
+    </w:p>
+    <w:p>
+      <w:pPr>
+        <w:pStyle w:val="ListParagraph"/>
+      </w:pPr>
+    </w:p>
+    <w:p/>
+    <w:p/>
     <w:sectPr>
       <w:pgSz w:w="11906" w:h="16838"/>
       <w:pgMar w:top="1440" w:right="1440" w:bottom="1440" w:left="1440" w:header="708" w:footer="708" w:gutter="0"/>
@@ -480,6 +1285,95 @@
     </w:lvl>
   </w:abstractNum>
   <w:abstractNum w:abstractNumId="3">
+    <w:nsid w:val="42947CFE"/>
+    <w:multiLevelType w:val="hybridMultilevel"/>
+    <w:tmpl w:val="5B427426"/>
+    <w:lvl w:ilvl="0" w:tplc="0421000F">
+      <w:start w:val="1"/>
+      <w:numFmt w:val="decimal"/>
+      <w:lvlText w:val="%1."/>
+      <w:lvlJc w:val="left"/>
+      <w:pPr>
+        <w:ind w:left="720" w:hanging="360"/>
+      </w:pPr>
+      <w:rPr>
+        <w:rFonts w:hint="default"/>
+      </w:rPr>
+    </w:lvl>
+    <w:lvl w:ilvl="1" w:tplc="04210019" w:tentative="1">
+      <w:start w:val="1"/>
+      <w:numFmt w:val="lowerLetter"/>
+      <w:lvlText w:val="%2."/>
+      <w:lvlJc w:val="left"/>
+      <w:pPr>
+        <w:ind w:left="1440" w:hanging="360"/>
+      </w:pPr>
+    </w:lvl>
+    <w:lvl w:ilvl="2" w:tplc="0421001B" w:tentative="1">
+      <w:start w:val="1"/>
+      <w:numFmt w:val="lowerRoman"/>
+      <w:lvlText w:val="%3."/>
+      <w:lvlJc w:val="right"/>
+      <w:pPr>
+        <w:ind w:left="2160" w:hanging="180"/>
+      </w:pPr>
+    </w:lvl>
+    <w:lvl w:ilvl="3" w:tplc="0421000F" w:tentative="1">
+      <w:start w:val="1"/>
+      <w:numFmt w:val="decimal"/>
+      <w:lvlText w:val="%4."/>
+      <w:lvlJc w:val="left"/>
+      <w:pPr>
+        <w:ind w:left="2880" w:hanging="360"/>
+      </w:pPr>
+    </w:lvl>
+    <w:lvl w:ilvl="4" w:tplc="04210019" w:tentative="1">
+      <w:start w:val="1"/>
+      <w:numFmt w:val="lowerLetter"/>
+      <w:lvlText w:val="%5."/>
+      <w:lvlJc w:val="left"/>
+      <w:pPr>
+        <w:ind w:left="3600" w:hanging="360"/>
+      </w:pPr>
+    </w:lvl>
+    <w:lvl w:ilvl="5" w:tplc="0421001B" w:tentative="1">
+      <w:start w:val="1"/>
+      <w:numFmt w:val="lowerRoman"/>
+      <w:lvlText w:val="%6."/>
+      <w:lvlJc w:val="right"/>
+      <w:pPr>
+        <w:ind w:left="4320" w:hanging="180"/>
+      </w:pPr>
+    </w:lvl>
+    <w:lvl w:ilvl="6" w:tplc="0421000F" w:tentative="1">
+      <w:start w:val="1"/>
+      <w:numFmt w:val="decimal"/>
+      <w:lvlText w:val="%7."/>
+      <w:lvlJc w:val="left"/>
+      <w:pPr>
+        <w:ind w:left="5040" w:hanging="360"/>
+      </w:pPr>
+    </w:lvl>
+    <w:lvl w:ilvl="7" w:tplc="04210019" w:tentative="1">
+      <w:start w:val="1"/>
+      <w:numFmt w:val="lowerLetter"/>
+      <w:lvlText w:val="%8."/>
+      <w:lvlJc w:val="left"/>
+      <w:pPr>
+        <w:ind w:left="5760" w:hanging="360"/>
+      </w:pPr>
+    </w:lvl>
+    <w:lvl w:ilvl="8" w:tplc="0421001B" w:tentative="1">
+      <w:start w:val="1"/>
+      <w:numFmt w:val="lowerRoman"/>
+      <w:lvlText w:val="%9."/>
+      <w:lvlJc w:val="right"/>
+      <w:pPr>
+        <w:ind w:left="6480" w:hanging="180"/>
+      </w:pPr>
+    </w:lvl>
+  </w:abstractNum>
+  <w:abstractNum w:abstractNumId="4">
     <w:nsid w:val="44250C83"/>
     <w:multiLevelType w:val="hybridMultilevel"/>
     <w:tmpl w:val="203E6E76"/>
@@ -568,7 +1462,274 @@
       </w:pPr>
     </w:lvl>
   </w:abstractNum>
-  <w:abstractNum w:abstractNumId="4">
+  <w:abstractNum w:abstractNumId="5">
+    <w:nsid w:val="47AA0407"/>
+    <w:multiLevelType w:val="hybridMultilevel"/>
+    <w:tmpl w:val="A3FA5B28"/>
+    <w:lvl w:ilvl="0" w:tplc="0421000F">
+      <w:start w:val="1"/>
+      <w:numFmt w:val="decimal"/>
+      <w:lvlText w:val="%1."/>
+      <w:lvlJc w:val="left"/>
+      <w:pPr>
+        <w:ind w:left="720" w:hanging="360"/>
+      </w:pPr>
+      <w:rPr>
+        <w:rFonts w:hint="default"/>
+      </w:rPr>
+    </w:lvl>
+    <w:lvl w:ilvl="1" w:tplc="04210019" w:tentative="1">
+      <w:start w:val="1"/>
+      <w:numFmt w:val="lowerLetter"/>
+      <w:lvlText w:val="%2."/>
+      <w:lvlJc w:val="left"/>
+      <w:pPr>
+        <w:ind w:left="1440" w:hanging="360"/>
+      </w:pPr>
+    </w:lvl>
+    <w:lvl w:ilvl="2" w:tplc="0421001B" w:tentative="1">
+      <w:start w:val="1"/>
+      <w:numFmt w:val="lowerRoman"/>
+      <w:lvlText w:val="%3."/>
+      <w:lvlJc w:val="right"/>
+      <w:pPr>
+        <w:ind w:left="2160" w:hanging="180"/>
+      </w:pPr>
+    </w:lvl>
+    <w:lvl w:ilvl="3" w:tplc="0421000F" w:tentative="1">
+      <w:start w:val="1"/>
+      <w:numFmt w:val="decimal"/>
+      <w:lvlText w:val="%4."/>
+      <w:lvlJc w:val="left"/>
+      <w:pPr>
+        <w:ind w:left="2880" w:hanging="360"/>
+      </w:pPr>
+    </w:lvl>
+    <w:lvl w:ilvl="4" w:tplc="04210019" w:tentative="1">
+      <w:start w:val="1"/>
+      <w:numFmt w:val="lowerLetter"/>
+      <w:lvlText w:val="%5."/>
+      <w:lvlJc w:val="left"/>
+      <w:pPr>
+        <w:ind w:left="3600" w:hanging="360"/>
+      </w:pPr>
+    </w:lvl>
+    <w:lvl w:ilvl="5" w:tplc="0421001B" w:tentative="1">
+      <w:start w:val="1"/>
+      <w:numFmt w:val="lowerRoman"/>
+      <w:lvlText w:val="%6."/>
+      <w:lvlJc w:val="right"/>
+      <w:pPr>
+        <w:ind w:left="4320" w:hanging="180"/>
+      </w:pPr>
+    </w:lvl>
+    <w:lvl w:ilvl="6" w:tplc="0421000F" w:tentative="1">
+      <w:start w:val="1"/>
+      <w:numFmt w:val="decimal"/>
+      <w:lvlText w:val="%7."/>
+      <w:lvlJc w:val="left"/>
+      <w:pPr>
+        <w:ind w:left="5040" w:hanging="360"/>
+      </w:pPr>
+    </w:lvl>
+    <w:lvl w:ilvl="7" w:tplc="04210019" w:tentative="1">
+      <w:start w:val="1"/>
+      <w:numFmt w:val="lowerLetter"/>
+      <w:lvlText w:val="%8."/>
+      <w:lvlJc w:val="left"/>
+      <w:pPr>
+        <w:ind w:left="5760" w:hanging="360"/>
+      </w:pPr>
+    </w:lvl>
+    <w:lvl w:ilvl="8" w:tplc="0421001B" w:tentative="1">
+      <w:start w:val="1"/>
+      <w:numFmt w:val="lowerRoman"/>
+      <w:lvlText w:val="%9."/>
+      <w:lvlJc w:val="right"/>
+      <w:pPr>
+        <w:ind w:left="6480" w:hanging="180"/>
+      </w:pPr>
+    </w:lvl>
+  </w:abstractNum>
+  <w:abstractNum w:abstractNumId="6">
+    <w:nsid w:val="6B9458FA"/>
+    <w:multiLevelType w:val="hybridMultilevel"/>
+    <w:tmpl w:val="A3FA5B28"/>
+    <w:lvl w:ilvl="0" w:tplc="0421000F">
+      <w:start w:val="1"/>
+      <w:numFmt w:val="decimal"/>
+      <w:lvlText w:val="%1."/>
+      <w:lvlJc w:val="left"/>
+      <w:pPr>
+        <w:ind w:left="720" w:hanging="360"/>
+      </w:pPr>
+      <w:rPr>
+        <w:rFonts w:hint="default"/>
+      </w:rPr>
+    </w:lvl>
+    <w:lvl w:ilvl="1" w:tplc="04210019" w:tentative="1">
+      <w:start w:val="1"/>
+      <w:numFmt w:val="lowerLetter"/>
+      <w:lvlText w:val="%2."/>
+      <w:lvlJc w:val="left"/>
+      <w:pPr>
+        <w:ind w:left="1440" w:hanging="360"/>
+      </w:pPr>
+    </w:lvl>
+    <w:lvl w:ilvl="2" w:tplc="0421001B" w:tentative="1">
+      <w:start w:val="1"/>
+      <w:numFmt w:val="lowerRoman"/>
+      <w:lvlText w:val="%3."/>
+      <w:lvlJc w:val="right"/>
+      <w:pPr>
+        <w:ind w:left="2160" w:hanging="180"/>
+      </w:pPr>
+    </w:lvl>
+    <w:lvl w:ilvl="3" w:tplc="0421000F" w:tentative="1">
+      <w:start w:val="1"/>
+      <w:numFmt w:val="decimal"/>
+      <w:lvlText w:val="%4."/>
+      <w:lvlJc w:val="left"/>
+      <w:pPr>
+        <w:ind w:left="2880" w:hanging="360"/>
+      </w:pPr>
+    </w:lvl>
+    <w:lvl w:ilvl="4" w:tplc="04210019" w:tentative="1">
+      <w:start w:val="1"/>
+      <w:numFmt w:val="lowerLetter"/>
+      <w:lvlText w:val="%5."/>
+      <w:lvlJc w:val="left"/>
+      <w:pPr>
+        <w:ind w:left="3600" w:hanging="360"/>
+      </w:pPr>
+    </w:lvl>
+    <w:lvl w:ilvl="5" w:tplc="0421001B" w:tentative="1">
+      <w:start w:val="1"/>
+      <w:numFmt w:val="lowerRoman"/>
+      <w:lvlText w:val="%6."/>
+      <w:lvlJc w:val="right"/>
+      <w:pPr>
+        <w:ind w:left="4320" w:hanging="180"/>
+      </w:pPr>
+    </w:lvl>
+    <w:lvl w:ilvl="6" w:tplc="0421000F" w:tentative="1">
+      <w:start w:val="1"/>
+      <w:numFmt w:val="decimal"/>
+      <w:lvlText w:val="%7."/>
+      <w:lvlJc w:val="left"/>
+      <w:pPr>
+        <w:ind w:left="5040" w:hanging="360"/>
+      </w:pPr>
+    </w:lvl>
+    <w:lvl w:ilvl="7" w:tplc="04210019" w:tentative="1">
+      <w:start w:val="1"/>
+      <w:numFmt w:val="lowerLetter"/>
+      <w:lvlText w:val="%8."/>
+      <w:lvlJc w:val="left"/>
+      <w:pPr>
+        <w:ind w:left="5760" w:hanging="360"/>
+      </w:pPr>
+    </w:lvl>
+    <w:lvl w:ilvl="8" w:tplc="0421001B" w:tentative="1">
+      <w:start w:val="1"/>
+      <w:numFmt w:val="lowerRoman"/>
+      <w:lvlText w:val="%9."/>
+      <w:lvlJc w:val="right"/>
+      <w:pPr>
+        <w:ind w:left="6480" w:hanging="180"/>
+      </w:pPr>
+    </w:lvl>
+  </w:abstractNum>
+  <w:abstractNum w:abstractNumId="7">
+    <w:nsid w:val="73607638"/>
+    <w:multiLevelType w:val="hybridMultilevel"/>
+    <w:tmpl w:val="A3FA5B28"/>
+    <w:lvl w:ilvl="0" w:tplc="0421000F">
+      <w:start w:val="1"/>
+      <w:numFmt w:val="decimal"/>
+      <w:lvlText w:val="%1."/>
+      <w:lvlJc w:val="left"/>
+      <w:pPr>
+        <w:ind w:left="720" w:hanging="360"/>
+      </w:pPr>
+      <w:rPr>
+        <w:rFonts w:hint="default"/>
+      </w:rPr>
+    </w:lvl>
+    <w:lvl w:ilvl="1" w:tplc="04210019" w:tentative="1">
+      <w:start w:val="1"/>
+      <w:numFmt w:val="lowerLetter"/>
+      <w:lvlText w:val="%2."/>
+      <w:lvlJc w:val="left"/>
+      <w:pPr>
+        <w:ind w:left="1440" w:hanging="360"/>
+      </w:pPr>
+    </w:lvl>
+    <w:lvl w:ilvl="2" w:tplc="0421001B" w:tentative="1">
+      <w:start w:val="1"/>
+      <w:numFmt w:val="lowerRoman"/>
+      <w:lvlText w:val="%3."/>
+      <w:lvlJc w:val="right"/>
+      <w:pPr>
+        <w:ind w:left="2160" w:hanging="180"/>
+      </w:pPr>
+    </w:lvl>
+    <w:lvl w:ilvl="3" w:tplc="0421000F" w:tentative="1">
+      <w:start w:val="1"/>
+      <w:numFmt w:val="decimal"/>
+      <w:lvlText w:val="%4."/>
+      <w:lvlJc w:val="left"/>
+      <w:pPr>
+        <w:ind w:left="2880" w:hanging="360"/>
+      </w:pPr>
+    </w:lvl>
+    <w:lvl w:ilvl="4" w:tplc="04210019" w:tentative="1">
+      <w:start w:val="1"/>
+      <w:numFmt w:val="lowerLetter"/>
+      <w:lvlText w:val="%5."/>
+      <w:lvlJc w:val="left"/>
+      <w:pPr>
+        <w:ind w:left="3600" w:hanging="360"/>
+      </w:pPr>
+    </w:lvl>
+    <w:lvl w:ilvl="5" w:tplc="0421001B" w:tentative="1">
+      <w:start w:val="1"/>
+      <w:numFmt w:val="lowerRoman"/>
+      <w:lvlText w:val="%6."/>
+      <w:lvlJc w:val="right"/>
+      <w:pPr>
+        <w:ind w:left="4320" w:hanging="180"/>
+      </w:pPr>
+    </w:lvl>
+    <w:lvl w:ilvl="6" w:tplc="0421000F" w:tentative="1">
+      <w:start w:val="1"/>
+      <w:numFmt w:val="decimal"/>
+      <w:lvlText w:val="%7."/>
+      <w:lvlJc w:val="left"/>
+      <w:pPr>
+        <w:ind w:left="5040" w:hanging="360"/>
+      </w:pPr>
+    </w:lvl>
+    <w:lvl w:ilvl="7" w:tplc="04210019" w:tentative="1">
+      <w:start w:val="1"/>
+      <w:numFmt w:val="lowerLetter"/>
+      <w:lvlText w:val="%8."/>
+      <w:lvlJc w:val="left"/>
+      <w:pPr>
+        <w:ind w:left="5760" w:hanging="360"/>
+      </w:pPr>
+    </w:lvl>
+    <w:lvl w:ilvl="8" w:tplc="0421001B" w:tentative="1">
+      <w:start w:val="1"/>
+      <w:numFmt w:val="lowerRoman"/>
+      <w:lvlText w:val="%9."/>
+      <w:lvlJc w:val="right"/>
+      <w:pPr>
+        <w:ind w:left="6480" w:hanging="180"/>
+      </w:pPr>
+    </w:lvl>
+  </w:abstractNum>
+  <w:abstractNum w:abstractNumId="8">
     <w:nsid w:val="7D1D15D9"/>
     <w:multiLevelType w:val="hybridMultilevel"/>
     <w:tmpl w:val="CCB85CBE"/>
@@ -655,10 +1816,10 @@
     </w:lvl>
   </w:abstractNum>
   <w:num w:numId="1">
-    <w:abstractNumId w:val="3"/>
+    <w:abstractNumId w:val="4"/>
   </w:num>
   <w:num w:numId="2">
-    <w:abstractNumId w:val="4"/>
+    <w:abstractNumId w:val="8"/>
   </w:num>
   <w:num w:numId="3">
     <w:abstractNumId w:val="1"/>
@@ -668,6 +1829,18 @@
   </w:num>
   <w:num w:numId="5">
     <w:abstractNumId w:val="0"/>
+  </w:num>
+  <w:num w:numId="6">
+    <w:abstractNumId w:val="3"/>
+  </w:num>
+  <w:num w:numId="7">
+    <w:abstractNumId w:val="5"/>
+  </w:num>
+  <w:num w:numId="8">
+    <w:abstractNumId w:val="6"/>
+  </w:num>
+  <w:num w:numId="9">
+    <w:abstractNumId w:val="7"/>
   </w:num>
 </w:numbering>
 </file>
@@ -833,6 +2006,29 @@
     <w:qFormat/>
     <w:rsid w:val="00F31CE6"/>
   </w:style>
+  <w:style w:type="paragraph" w:styleId="Heading1">
+    <w:name w:val="heading 1"/>
+    <w:basedOn w:val="Normal"/>
+    <w:next w:val="Normal"/>
+    <w:link w:val="Heading1Char"/>
+    <w:uiPriority w:val="9"/>
+    <w:qFormat/>
+    <w:rsid w:val="00582C02"/>
+    <w:pPr>
+      <w:keepNext/>
+      <w:keepLines/>
+      <w:spacing w:before="480" w:after="0"/>
+      <w:outlineLvl w:val="0"/>
+    </w:pPr>
+    <w:rPr>
+      <w:rFonts w:asciiTheme="majorHAnsi" w:eastAsiaTheme="majorEastAsia" w:hAnsiTheme="majorHAnsi" w:cstheme="majorBidi"/>
+      <w:b/>
+      <w:bCs/>
+      <w:color w:val="365F91" w:themeColor="accent1" w:themeShade="BF"/>
+      <w:sz w:val="28"/>
+      <w:szCs w:val="28"/>
+    </w:rPr>
+  </w:style>
   <w:style w:type="character" w:default="1" w:styleId="DefaultParagraphFont">
     <w:name w:val="Default Paragraph Font"/>
     <w:uiPriority w:val="1"/>
@@ -870,6 +2066,37 @@
       <w:ind w:left="720"/>
       <w:contextualSpacing/>
     </w:pPr>
+  </w:style>
+  <w:style w:type="character" w:customStyle="1" w:styleId="Heading1Char">
+    <w:name w:val="Heading 1 Char"/>
+    <w:basedOn w:val="DefaultParagraphFont"/>
+    <w:link w:val="Heading1"/>
+    <w:uiPriority w:val="9"/>
+    <w:rsid w:val="00582C02"/>
+    <w:rPr>
+      <w:rFonts w:asciiTheme="majorHAnsi" w:eastAsiaTheme="majorEastAsia" w:hAnsiTheme="majorHAnsi" w:cstheme="majorBidi"/>
+      <w:b/>
+      <w:bCs/>
+      <w:color w:val="365F91" w:themeColor="accent1" w:themeShade="BF"/>
+      <w:sz w:val="28"/>
+      <w:szCs w:val="28"/>
+    </w:rPr>
+  </w:style>
+  <w:style w:type="character" w:customStyle="1" w:styleId="null">
+    <w:name w:val="null"/>
+    <w:basedOn w:val="DefaultParagraphFont"/>
+    <w:rsid w:val="00582C02"/>
+  </w:style>
+  <w:style w:type="character" w:styleId="Hyperlink">
+    <w:name w:val="Hyperlink"/>
+    <w:basedOn w:val="DefaultParagraphFont"/>
+    <w:uiPriority w:val="99"/>
+    <w:unhideWhenUsed/>
+    <w:rsid w:val="00582C02"/>
+    <w:rPr>
+      <w:color w:val="0000FF" w:themeColor="hyperlink"/>
+      <w:u w:val="single"/>
+    </w:rPr>
   </w:style>
 </w:styles>
 </file>
@@ -1035,6 +2262,29 @@
     <w:qFormat/>
     <w:rsid w:val="00F31CE6"/>
   </w:style>
+  <w:style w:type="paragraph" w:styleId="Heading1">
+    <w:name w:val="heading 1"/>
+    <w:basedOn w:val="Normal"/>
+    <w:next w:val="Normal"/>
+    <w:link w:val="Heading1Char"/>
+    <w:uiPriority w:val="9"/>
+    <w:qFormat/>
+    <w:rsid w:val="00582C02"/>
+    <w:pPr>
+      <w:keepNext/>
+      <w:keepLines/>
+      <w:spacing w:before="480" w:after="0"/>
+      <w:outlineLvl w:val="0"/>
+    </w:pPr>
+    <w:rPr>
+      <w:rFonts w:asciiTheme="majorHAnsi" w:eastAsiaTheme="majorEastAsia" w:hAnsiTheme="majorHAnsi" w:cstheme="majorBidi"/>
+      <w:b/>
+      <w:bCs/>
+      <w:color w:val="365F91" w:themeColor="accent1" w:themeShade="BF"/>
+      <w:sz w:val="28"/>
+      <w:szCs w:val="28"/>
+    </w:rPr>
+  </w:style>
   <w:style w:type="character" w:default="1" w:styleId="DefaultParagraphFont">
     <w:name w:val="Default Paragraph Font"/>
     <w:uiPriority w:val="1"/>
@@ -1072,6 +2322,37 @@
       <w:ind w:left="720"/>
       <w:contextualSpacing/>
     </w:pPr>
+  </w:style>
+  <w:style w:type="character" w:customStyle="1" w:styleId="Heading1Char">
+    <w:name w:val="Heading 1 Char"/>
+    <w:basedOn w:val="DefaultParagraphFont"/>
+    <w:link w:val="Heading1"/>
+    <w:uiPriority w:val="9"/>
+    <w:rsid w:val="00582C02"/>
+    <w:rPr>
+      <w:rFonts w:asciiTheme="majorHAnsi" w:eastAsiaTheme="majorEastAsia" w:hAnsiTheme="majorHAnsi" w:cstheme="majorBidi"/>
+      <w:b/>
+      <w:bCs/>
+      <w:color w:val="365F91" w:themeColor="accent1" w:themeShade="BF"/>
+      <w:sz w:val="28"/>
+      <w:szCs w:val="28"/>
+    </w:rPr>
+  </w:style>
+  <w:style w:type="character" w:customStyle="1" w:styleId="null">
+    <w:name w:val="null"/>
+    <w:basedOn w:val="DefaultParagraphFont"/>
+    <w:rsid w:val="00582C02"/>
+  </w:style>
+  <w:style w:type="character" w:styleId="Hyperlink">
+    <w:name w:val="Hyperlink"/>
+    <w:basedOn w:val="DefaultParagraphFont"/>
+    <w:uiPriority w:val="99"/>
+    <w:unhideWhenUsed/>
+    <w:rsid w:val="00582C02"/>
+    <w:rPr>
+      <w:color w:val="0000FF" w:themeColor="hyperlink"/>
+      <w:u w:val="single"/>
+    </w:rPr>
   </w:style>
 </w:styles>
 </file>

</xml_diff>

<commit_message>
Update progress harian ke-3
</commit_message>
<xml_diff>
--- a/ProgressHarian.docx
+++ b/ProgressHarian.docx
@@ -511,15 +511,7 @@
         <w:rPr>
           <w:color w:val="auto"/>
         </w:rPr>
-        <w:t>Daily</w:t>
-      </w:r>
-      <w:bookmarkStart w:id="0" w:name="_GoBack"/>
-      <w:bookmarkEnd w:id="0"/>
-      <w:r>
-        <w:rPr>
-          <w:color w:val="auto"/>
-        </w:rPr>
-        <w:t xml:space="preserve"> Scrum (26/5)</w:t>
+        <w:t>Daily Scrum (26/5)</w:t>
       </w:r>
     </w:p>
     <w:p>
@@ -1004,7 +996,353 @@
       </w:pPr>
     </w:p>
     <w:p/>
-    <w:p/>
+    <w:p>
+      <w:r>
+        <w:br w:type="page"/>
+      </w:r>
+    </w:p>
+    <w:p>
+      <w:pPr>
+        <w:pStyle w:val="Heading1"/>
+        <w:jc w:val="center"/>
+        <w:rPr>
+          <w:color w:val="auto"/>
+        </w:rPr>
+      </w:pPr>
+      <w:r>
+        <w:rPr>
+          <w:color w:val="auto"/>
+        </w:rPr>
+        <w:lastRenderedPageBreak/>
+        <w:t>Daily Scrum (</w:t>
+      </w:r>
+      <w:r>
+        <w:rPr>
+          <w:color w:val="auto"/>
+        </w:rPr>
+        <w:t>28</w:t>
+      </w:r>
+      <w:r>
+        <w:rPr>
+          <w:color w:val="auto"/>
+        </w:rPr>
+        <w:t>/5)</w:t>
+      </w:r>
+    </w:p>
+    <w:p>
+      <w:pPr>
+        <w:rPr>
+          <w:b/>
+        </w:rPr>
+      </w:pPr>
+      <w:r>
+        <w:rPr>
+          <w:b/>
+        </w:rPr>
+        <w:t>Anisah</w:t>
+      </w:r>
+    </w:p>
+    <w:p>
+      <w:pPr>
+        <w:pStyle w:val="ListParagraph"/>
+        <w:numPr>
+          <w:ilvl w:val="0"/>
+          <w:numId w:val="14"/>
+        </w:numPr>
+        <w:jc w:val="both"/>
+      </w:pPr>
+      <w:r>
+        <w:t>Semalam saya mencari informasi</w:t>
+      </w:r>
+      <w:r>
+        <w:t xml:space="preserve"> tentang beberapa metode </w:t>
+      </w:r>
+      <w:r>
+        <w:t>yang bisa diterapkan untuk mendaur ulang sampah.</w:t>
+      </w:r>
+    </w:p>
+    <w:p>
+      <w:pPr>
+        <w:pStyle w:val="ListParagraph"/>
+        <w:numPr>
+          <w:ilvl w:val="0"/>
+          <w:numId w:val="14"/>
+        </w:numPr>
+        <w:jc w:val="both"/>
+      </w:pPr>
+      <w:r>
+        <w:t xml:space="preserve">Hari ini saya </w:t>
+      </w:r>
+      <w:r>
+        <w:t>melanjutkan dan melengkapi informasi tambahan mengenai metode yang bisa diterapkan untuk mendaur ulang sampah.</w:t>
+      </w:r>
+    </w:p>
+    <w:p>
+      <w:pPr>
+        <w:pStyle w:val="ListParagraph"/>
+        <w:numPr>
+          <w:ilvl w:val="0"/>
+          <w:numId w:val="14"/>
+        </w:numPr>
+      </w:pPr>
+      <w:r>
+        <w:t>Saya tidak ada kendala dalam mengerjakan tugas.</w:t>
+      </w:r>
+    </w:p>
+    <w:p>
+      <w:pPr>
+        <w:rPr>
+          <w:b/>
+        </w:rPr>
+      </w:pPr>
+      <w:r>
+        <w:rPr>
+          <w:b/>
+        </w:rPr>
+        <w:t>Dewi Rahmadani</w:t>
+      </w:r>
+    </w:p>
+    <w:p>
+      <w:pPr>
+        <w:pStyle w:val="ListParagraph"/>
+        <w:numPr>
+          <w:ilvl w:val="0"/>
+          <w:numId w:val="11"/>
+        </w:numPr>
+        <w:ind w:left="709"/>
+        <w:rPr>
+          <w:rStyle w:val="null"/>
+          <w:b/>
+        </w:rPr>
+      </w:pPr>
+      <w:r>
+        <w:t xml:space="preserve">Semalam </w:t>
+      </w:r>
+      <w:r>
+        <w:rPr>
+          <w:rStyle w:val="null"/>
+        </w:rPr>
+        <w:t>saya mengumpulkan informasi tentang sampah yang bisa di daur ulang.</w:t>
+      </w:r>
+    </w:p>
+    <w:p>
+      <w:pPr>
+        <w:pStyle w:val="ListParagraph"/>
+        <w:numPr>
+          <w:ilvl w:val="0"/>
+          <w:numId w:val="11"/>
+        </w:numPr>
+        <w:ind w:left="709"/>
+        <w:jc w:val="both"/>
+        <w:rPr>
+          <w:rStyle w:val="null"/>
+        </w:rPr>
+      </w:pPr>
+      <w:r>
+        <w:rPr>
+          <w:rStyle w:val="null"/>
+        </w:rPr>
+        <w:t xml:space="preserve">Hari ini saya melanjutkan tambahan informasi tentang </w:t>
+      </w:r>
+      <w:r>
+        <w:rPr>
+          <w:rStyle w:val="null"/>
+        </w:rPr>
+        <w:t xml:space="preserve">sampah yang bisa di daur ulang, </w:t>
+      </w:r>
+      <w:r>
+        <w:rPr>
+          <w:rStyle w:val="null"/>
+        </w:rPr>
+        <w:t>dan saya telah menyelesaikan tugas hari ini.</w:t>
+      </w:r>
+    </w:p>
+    <w:p>
+      <w:pPr>
+        <w:pStyle w:val="ListParagraph"/>
+        <w:numPr>
+          <w:ilvl w:val="0"/>
+          <w:numId w:val="11"/>
+        </w:numPr>
+        <w:ind w:left="709"/>
+        <w:rPr>
+          <w:rStyle w:val="null"/>
+        </w:rPr>
+      </w:pPr>
+      <w:r>
+        <w:rPr>
+          <w:rStyle w:val="null"/>
+        </w:rPr>
+        <w:t>Saya tidak ada kendala pada saat mengerjakan tugas dan memindahkan tugas.</w:t>
+      </w:r>
+    </w:p>
+    <w:p>
+      <w:pPr>
+        <w:rPr>
+          <w:b/>
+        </w:rPr>
+      </w:pPr>
+      <w:r>
+        <w:rPr>
+          <w:b/>
+        </w:rPr>
+        <w:t>Fadilla Rachmadani</w:t>
+      </w:r>
+    </w:p>
+    <w:p>
+      <w:pPr>
+        <w:pStyle w:val="ListParagraph"/>
+        <w:numPr>
+          <w:ilvl w:val="0"/>
+          <w:numId w:val="16"/>
+        </w:numPr>
+        <w:rPr>
+          <w:rStyle w:val="null"/>
+        </w:rPr>
+      </w:pPr>
+      <w:r>
+        <w:rPr>
+          <w:rStyle w:val="null"/>
+        </w:rPr>
+        <w:t xml:space="preserve">Semalam saya </w:t>
+      </w:r>
+      <w:r>
+        <w:rPr>
+          <w:rStyle w:val="null"/>
+        </w:rPr>
+        <w:t>Mencari Informasi Manfaat Sampah setelah didaur Ulang</w:t>
+      </w:r>
+      <w:r>
+        <w:rPr>
+          <w:rStyle w:val="null"/>
+        </w:rPr>
+        <w:t>.</w:t>
+      </w:r>
+      <w:r>
+        <w:rPr>
+          <w:rStyle w:val="null"/>
+        </w:rPr>
+        <w:t xml:space="preserve"> </w:t>
+      </w:r>
+    </w:p>
+    <w:p>
+      <w:pPr>
+        <w:pStyle w:val="ListParagraph"/>
+        <w:numPr>
+          <w:ilvl w:val="0"/>
+          <w:numId w:val="16"/>
+        </w:numPr>
+        <w:jc w:val="both"/>
+      </w:pPr>
+      <w:r>
+        <w:t xml:space="preserve">Hari ini </w:t>
+      </w:r>
+      <w:r>
+        <w:rPr>
+          <w:rStyle w:val="null"/>
+        </w:rPr>
+        <w:t>saya Menambahkan dan Mengedit Informasi  Manfaat sampah yang telah didaur ulang</w:t>
+      </w:r>
+      <w:r>
+        <w:rPr>
+          <w:rStyle w:val="null"/>
+        </w:rPr>
+        <w:t>.</w:t>
+      </w:r>
+    </w:p>
+    <w:p>
+      <w:pPr>
+        <w:pStyle w:val="ListParagraph"/>
+        <w:numPr>
+          <w:ilvl w:val="0"/>
+          <w:numId w:val="16"/>
+        </w:numPr>
+      </w:pPr>
+      <w:r>
+        <w:rPr>
+          <w:rStyle w:val="null"/>
+        </w:rPr>
+        <w:t>Saya tidak ada kendala dalam pengerjaan tugas hari ini.</w:t>
+      </w:r>
+    </w:p>
+    <w:p>
+      <w:pPr>
+        <w:rPr>
+          <w:b/>
+        </w:rPr>
+      </w:pPr>
+      <w:r>
+        <w:rPr>
+          <w:b/>
+        </w:rPr>
+        <w:t>Holila Hanni Gultom</w:t>
+      </w:r>
+    </w:p>
+    <w:p>
+      <w:pPr>
+        <w:pStyle w:val="ListParagraph"/>
+        <w:numPr>
+          <w:ilvl w:val="0"/>
+          <w:numId w:val="17"/>
+        </w:numPr>
+      </w:pPr>
+      <w:r>
+        <w:t>Semalam saya mencari  informasi Dampak Negatif Sampah</w:t>
+      </w:r>
+      <w:r>
+        <w:t>.</w:t>
+      </w:r>
+      <w:bookmarkStart w:id="0" w:name="_GoBack"/>
+      <w:bookmarkEnd w:id="0"/>
+    </w:p>
+    <w:p>
+      <w:pPr>
+        <w:pStyle w:val="ListParagraph"/>
+        <w:numPr>
+          <w:ilvl w:val="0"/>
+          <w:numId w:val="17"/>
+        </w:numPr>
+        <w:jc w:val="both"/>
+      </w:pPr>
+      <w:r>
+        <w:t>Hari ini saya  melanjutkan dan melengkapi informasi tambahan tentang Dampak Negatif Sampah</w:t>
+      </w:r>
+      <w:r>
+        <w:t>.</w:t>
+      </w:r>
+    </w:p>
+    <w:p>
+      <w:pPr>
+        <w:pStyle w:val="ListParagraph"/>
+        <w:numPr>
+          <w:ilvl w:val="0"/>
+          <w:numId w:val="17"/>
+        </w:numPr>
+      </w:pPr>
+      <w:r>
+        <w:rPr>
+          <w:rStyle w:val="null"/>
+        </w:rPr>
+        <w:t xml:space="preserve">Saya tidak ada kendala dalam </w:t>
+      </w:r>
+      <w:r>
+        <w:rPr>
+          <w:rStyle w:val="null"/>
+        </w:rPr>
+        <w:t xml:space="preserve">mengerjakan </w:t>
+      </w:r>
+      <w:r>
+        <w:rPr>
+          <w:rStyle w:val="null"/>
+        </w:rPr>
+        <w:t>tugas hari ini.</w:t>
+      </w:r>
+    </w:p>
+    <w:p>
+      <w:pPr>
+        <w:ind w:left="360"/>
+      </w:pPr>
+    </w:p>
     <w:sectPr>
       <w:pgSz w:w="11906" w:h="16838"/>
       <w:pgMar w:top="1440" w:right="1440" w:bottom="1440" w:left="1440" w:header="708" w:footer="708" w:gutter="0"/>
@@ -1196,6 +1534,540 @@
     </w:lvl>
   </w:abstractNum>
   <w:abstractNum w:abstractNumId="2">
+    <w:nsid w:val="23541637"/>
+    <w:multiLevelType w:val="hybridMultilevel"/>
+    <w:tmpl w:val="8DA6A02A"/>
+    <w:lvl w:ilvl="0" w:tplc="0421000F">
+      <w:start w:val="1"/>
+      <w:numFmt w:val="decimal"/>
+      <w:lvlText w:val="%1."/>
+      <w:lvlJc w:val="left"/>
+      <w:pPr>
+        <w:ind w:left="720" w:hanging="360"/>
+      </w:pPr>
+      <w:rPr>
+        <w:rFonts w:hint="default"/>
+      </w:rPr>
+    </w:lvl>
+    <w:lvl w:ilvl="1" w:tplc="04210019" w:tentative="1">
+      <w:start w:val="1"/>
+      <w:numFmt w:val="lowerLetter"/>
+      <w:lvlText w:val="%2."/>
+      <w:lvlJc w:val="left"/>
+      <w:pPr>
+        <w:ind w:left="1440" w:hanging="360"/>
+      </w:pPr>
+    </w:lvl>
+    <w:lvl w:ilvl="2" w:tplc="0421001B" w:tentative="1">
+      <w:start w:val="1"/>
+      <w:numFmt w:val="lowerRoman"/>
+      <w:lvlText w:val="%3."/>
+      <w:lvlJc w:val="right"/>
+      <w:pPr>
+        <w:ind w:left="2160" w:hanging="180"/>
+      </w:pPr>
+    </w:lvl>
+    <w:lvl w:ilvl="3" w:tplc="0421000F" w:tentative="1">
+      <w:start w:val="1"/>
+      <w:numFmt w:val="decimal"/>
+      <w:lvlText w:val="%4."/>
+      <w:lvlJc w:val="left"/>
+      <w:pPr>
+        <w:ind w:left="2880" w:hanging="360"/>
+      </w:pPr>
+    </w:lvl>
+    <w:lvl w:ilvl="4" w:tplc="04210019" w:tentative="1">
+      <w:start w:val="1"/>
+      <w:numFmt w:val="lowerLetter"/>
+      <w:lvlText w:val="%5."/>
+      <w:lvlJc w:val="left"/>
+      <w:pPr>
+        <w:ind w:left="3600" w:hanging="360"/>
+      </w:pPr>
+    </w:lvl>
+    <w:lvl w:ilvl="5" w:tplc="0421001B" w:tentative="1">
+      <w:start w:val="1"/>
+      <w:numFmt w:val="lowerRoman"/>
+      <w:lvlText w:val="%6."/>
+      <w:lvlJc w:val="right"/>
+      <w:pPr>
+        <w:ind w:left="4320" w:hanging="180"/>
+      </w:pPr>
+    </w:lvl>
+    <w:lvl w:ilvl="6" w:tplc="0421000F" w:tentative="1">
+      <w:start w:val="1"/>
+      <w:numFmt w:val="decimal"/>
+      <w:lvlText w:val="%7."/>
+      <w:lvlJc w:val="left"/>
+      <w:pPr>
+        <w:ind w:left="5040" w:hanging="360"/>
+      </w:pPr>
+    </w:lvl>
+    <w:lvl w:ilvl="7" w:tplc="04210019" w:tentative="1">
+      <w:start w:val="1"/>
+      <w:numFmt w:val="lowerLetter"/>
+      <w:lvlText w:val="%8."/>
+      <w:lvlJc w:val="left"/>
+      <w:pPr>
+        <w:ind w:left="5760" w:hanging="360"/>
+      </w:pPr>
+    </w:lvl>
+    <w:lvl w:ilvl="8" w:tplc="0421001B" w:tentative="1">
+      <w:start w:val="1"/>
+      <w:numFmt w:val="lowerRoman"/>
+      <w:lvlText w:val="%9."/>
+      <w:lvlJc w:val="right"/>
+      <w:pPr>
+        <w:ind w:left="6480" w:hanging="180"/>
+      </w:pPr>
+    </w:lvl>
+  </w:abstractNum>
+  <w:abstractNum w:abstractNumId="3">
+    <w:nsid w:val="25974A66"/>
+    <w:multiLevelType w:val="hybridMultilevel"/>
+    <w:tmpl w:val="60DA0CAC"/>
+    <w:lvl w:ilvl="0" w:tplc="0421000F">
+      <w:start w:val="1"/>
+      <w:numFmt w:val="decimal"/>
+      <w:lvlText w:val="%1."/>
+      <w:lvlJc w:val="left"/>
+      <w:pPr>
+        <w:ind w:left="720" w:hanging="360"/>
+      </w:pPr>
+      <w:rPr>
+        <w:rFonts w:hint="default"/>
+      </w:rPr>
+    </w:lvl>
+    <w:lvl w:ilvl="1" w:tplc="04210019" w:tentative="1">
+      <w:start w:val="1"/>
+      <w:numFmt w:val="lowerLetter"/>
+      <w:lvlText w:val="%2."/>
+      <w:lvlJc w:val="left"/>
+      <w:pPr>
+        <w:ind w:left="1440" w:hanging="360"/>
+      </w:pPr>
+    </w:lvl>
+    <w:lvl w:ilvl="2" w:tplc="0421001B" w:tentative="1">
+      <w:start w:val="1"/>
+      <w:numFmt w:val="lowerRoman"/>
+      <w:lvlText w:val="%3."/>
+      <w:lvlJc w:val="right"/>
+      <w:pPr>
+        <w:ind w:left="2160" w:hanging="180"/>
+      </w:pPr>
+    </w:lvl>
+    <w:lvl w:ilvl="3" w:tplc="0421000F" w:tentative="1">
+      <w:start w:val="1"/>
+      <w:numFmt w:val="decimal"/>
+      <w:lvlText w:val="%4."/>
+      <w:lvlJc w:val="left"/>
+      <w:pPr>
+        <w:ind w:left="2880" w:hanging="360"/>
+      </w:pPr>
+    </w:lvl>
+    <w:lvl w:ilvl="4" w:tplc="04210019" w:tentative="1">
+      <w:start w:val="1"/>
+      <w:numFmt w:val="lowerLetter"/>
+      <w:lvlText w:val="%5."/>
+      <w:lvlJc w:val="left"/>
+      <w:pPr>
+        <w:ind w:left="3600" w:hanging="360"/>
+      </w:pPr>
+    </w:lvl>
+    <w:lvl w:ilvl="5" w:tplc="0421001B" w:tentative="1">
+      <w:start w:val="1"/>
+      <w:numFmt w:val="lowerRoman"/>
+      <w:lvlText w:val="%6."/>
+      <w:lvlJc w:val="right"/>
+      <w:pPr>
+        <w:ind w:left="4320" w:hanging="180"/>
+      </w:pPr>
+    </w:lvl>
+    <w:lvl w:ilvl="6" w:tplc="0421000F" w:tentative="1">
+      <w:start w:val="1"/>
+      <w:numFmt w:val="decimal"/>
+      <w:lvlText w:val="%7."/>
+      <w:lvlJc w:val="left"/>
+      <w:pPr>
+        <w:ind w:left="5040" w:hanging="360"/>
+      </w:pPr>
+    </w:lvl>
+    <w:lvl w:ilvl="7" w:tplc="04210019" w:tentative="1">
+      <w:start w:val="1"/>
+      <w:numFmt w:val="lowerLetter"/>
+      <w:lvlText w:val="%8."/>
+      <w:lvlJc w:val="left"/>
+      <w:pPr>
+        <w:ind w:left="5760" w:hanging="360"/>
+      </w:pPr>
+    </w:lvl>
+    <w:lvl w:ilvl="8" w:tplc="0421001B" w:tentative="1">
+      <w:start w:val="1"/>
+      <w:numFmt w:val="lowerRoman"/>
+      <w:lvlText w:val="%9."/>
+      <w:lvlJc w:val="right"/>
+      <w:pPr>
+        <w:ind w:left="6480" w:hanging="180"/>
+      </w:pPr>
+    </w:lvl>
+  </w:abstractNum>
+  <w:abstractNum w:abstractNumId="4">
+    <w:nsid w:val="27E07CCB"/>
+    <w:multiLevelType w:val="hybridMultilevel"/>
+    <w:tmpl w:val="4986FDAC"/>
+    <w:lvl w:ilvl="0" w:tplc="0421000F">
+      <w:start w:val="1"/>
+      <w:numFmt w:val="decimal"/>
+      <w:lvlText w:val="%1."/>
+      <w:lvlJc w:val="left"/>
+      <w:pPr>
+        <w:ind w:left="720" w:hanging="360"/>
+      </w:pPr>
+      <w:rPr>
+        <w:rFonts w:hint="default"/>
+      </w:rPr>
+    </w:lvl>
+    <w:lvl w:ilvl="1" w:tplc="04210019" w:tentative="1">
+      <w:start w:val="1"/>
+      <w:numFmt w:val="lowerLetter"/>
+      <w:lvlText w:val="%2."/>
+      <w:lvlJc w:val="left"/>
+      <w:pPr>
+        <w:ind w:left="1440" w:hanging="360"/>
+      </w:pPr>
+    </w:lvl>
+    <w:lvl w:ilvl="2" w:tplc="0421001B" w:tentative="1">
+      <w:start w:val="1"/>
+      <w:numFmt w:val="lowerRoman"/>
+      <w:lvlText w:val="%3."/>
+      <w:lvlJc w:val="right"/>
+      <w:pPr>
+        <w:ind w:left="2160" w:hanging="180"/>
+      </w:pPr>
+    </w:lvl>
+    <w:lvl w:ilvl="3" w:tplc="0421000F" w:tentative="1">
+      <w:start w:val="1"/>
+      <w:numFmt w:val="decimal"/>
+      <w:lvlText w:val="%4."/>
+      <w:lvlJc w:val="left"/>
+      <w:pPr>
+        <w:ind w:left="2880" w:hanging="360"/>
+      </w:pPr>
+    </w:lvl>
+    <w:lvl w:ilvl="4" w:tplc="04210019" w:tentative="1">
+      <w:start w:val="1"/>
+      <w:numFmt w:val="lowerLetter"/>
+      <w:lvlText w:val="%5."/>
+      <w:lvlJc w:val="left"/>
+      <w:pPr>
+        <w:ind w:left="3600" w:hanging="360"/>
+      </w:pPr>
+    </w:lvl>
+    <w:lvl w:ilvl="5" w:tplc="0421001B" w:tentative="1">
+      <w:start w:val="1"/>
+      <w:numFmt w:val="lowerRoman"/>
+      <w:lvlText w:val="%6."/>
+      <w:lvlJc w:val="right"/>
+      <w:pPr>
+        <w:ind w:left="4320" w:hanging="180"/>
+      </w:pPr>
+    </w:lvl>
+    <w:lvl w:ilvl="6" w:tplc="0421000F" w:tentative="1">
+      <w:start w:val="1"/>
+      <w:numFmt w:val="decimal"/>
+      <w:lvlText w:val="%7."/>
+      <w:lvlJc w:val="left"/>
+      <w:pPr>
+        <w:ind w:left="5040" w:hanging="360"/>
+      </w:pPr>
+    </w:lvl>
+    <w:lvl w:ilvl="7" w:tplc="04210019" w:tentative="1">
+      <w:start w:val="1"/>
+      <w:numFmt w:val="lowerLetter"/>
+      <w:lvlText w:val="%8."/>
+      <w:lvlJc w:val="left"/>
+      <w:pPr>
+        <w:ind w:left="5760" w:hanging="360"/>
+      </w:pPr>
+    </w:lvl>
+    <w:lvl w:ilvl="8" w:tplc="0421001B" w:tentative="1">
+      <w:start w:val="1"/>
+      <w:numFmt w:val="lowerRoman"/>
+      <w:lvlText w:val="%9."/>
+      <w:lvlJc w:val="right"/>
+      <w:pPr>
+        <w:ind w:left="6480" w:hanging="180"/>
+      </w:pPr>
+    </w:lvl>
+  </w:abstractNum>
+  <w:abstractNum w:abstractNumId="5">
+    <w:nsid w:val="2B260016"/>
+    <w:multiLevelType w:val="hybridMultilevel"/>
+    <w:tmpl w:val="AE48776A"/>
+    <w:lvl w:ilvl="0" w:tplc="0421000F">
+      <w:start w:val="1"/>
+      <w:numFmt w:val="decimal"/>
+      <w:lvlText w:val="%1."/>
+      <w:lvlJc w:val="left"/>
+      <w:pPr>
+        <w:ind w:left="720" w:hanging="360"/>
+      </w:pPr>
+      <w:rPr>
+        <w:rFonts w:hint="default"/>
+      </w:rPr>
+    </w:lvl>
+    <w:lvl w:ilvl="1" w:tplc="04210019" w:tentative="1">
+      <w:start w:val="1"/>
+      <w:numFmt w:val="lowerLetter"/>
+      <w:lvlText w:val="%2."/>
+      <w:lvlJc w:val="left"/>
+      <w:pPr>
+        <w:ind w:left="1440" w:hanging="360"/>
+      </w:pPr>
+    </w:lvl>
+    <w:lvl w:ilvl="2" w:tplc="0421001B" w:tentative="1">
+      <w:start w:val="1"/>
+      <w:numFmt w:val="lowerRoman"/>
+      <w:lvlText w:val="%3."/>
+      <w:lvlJc w:val="right"/>
+      <w:pPr>
+        <w:ind w:left="2160" w:hanging="180"/>
+      </w:pPr>
+    </w:lvl>
+    <w:lvl w:ilvl="3" w:tplc="0421000F" w:tentative="1">
+      <w:start w:val="1"/>
+      <w:numFmt w:val="decimal"/>
+      <w:lvlText w:val="%4."/>
+      <w:lvlJc w:val="left"/>
+      <w:pPr>
+        <w:ind w:left="2880" w:hanging="360"/>
+      </w:pPr>
+    </w:lvl>
+    <w:lvl w:ilvl="4" w:tplc="04210019" w:tentative="1">
+      <w:start w:val="1"/>
+      <w:numFmt w:val="lowerLetter"/>
+      <w:lvlText w:val="%5."/>
+      <w:lvlJc w:val="left"/>
+      <w:pPr>
+        <w:ind w:left="3600" w:hanging="360"/>
+      </w:pPr>
+    </w:lvl>
+    <w:lvl w:ilvl="5" w:tplc="0421001B" w:tentative="1">
+      <w:start w:val="1"/>
+      <w:numFmt w:val="lowerRoman"/>
+      <w:lvlText w:val="%6."/>
+      <w:lvlJc w:val="right"/>
+      <w:pPr>
+        <w:ind w:left="4320" w:hanging="180"/>
+      </w:pPr>
+    </w:lvl>
+    <w:lvl w:ilvl="6" w:tplc="0421000F" w:tentative="1">
+      <w:start w:val="1"/>
+      <w:numFmt w:val="decimal"/>
+      <w:lvlText w:val="%7."/>
+      <w:lvlJc w:val="left"/>
+      <w:pPr>
+        <w:ind w:left="5040" w:hanging="360"/>
+      </w:pPr>
+    </w:lvl>
+    <w:lvl w:ilvl="7" w:tplc="04210019" w:tentative="1">
+      <w:start w:val="1"/>
+      <w:numFmt w:val="lowerLetter"/>
+      <w:lvlText w:val="%8."/>
+      <w:lvlJc w:val="left"/>
+      <w:pPr>
+        <w:ind w:left="5760" w:hanging="360"/>
+      </w:pPr>
+    </w:lvl>
+    <w:lvl w:ilvl="8" w:tplc="0421001B" w:tentative="1">
+      <w:start w:val="1"/>
+      <w:numFmt w:val="lowerRoman"/>
+      <w:lvlText w:val="%9."/>
+      <w:lvlJc w:val="right"/>
+      <w:pPr>
+        <w:ind w:left="6480" w:hanging="180"/>
+      </w:pPr>
+    </w:lvl>
+  </w:abstractNum>
+  <w:abstractNum w:abstractNumId="6">
+    <w:nsid w:val="31583C38"/>
+    <w:multiLevelType w:val="hybridMultilevel"/>
+    <w:tmpl w:val="43241A78"/>
+    <w:lvl w:ilvl="0" w:tplc="0421000F">
+      <w:start w:val="1"/>
+      <w:numFmt w:val="decimal"/>
+      <w:lvlText w:val="%1."/>
+      <w:lvlJc w:val="left"/>
+      <w:pPr>
+        <w:ind w:left="720" w:hanging="360"/>
+      </w:pPr>
+      <w:rPr>
+        <w:rFonts w:hint="default"/>
+      </w:rPr>
+    </w:lvl>
+    <w:lvl w:ilvl="1" w:tplc="04210019" w:tentative="1">
+      <w:start w:val="1"/>
+      <w:numFmt w:val="lowerLetter"/>
+      <w:lvlText w:val="%2."/>
+      <w:lvlJc w:val="left"/>
+      <w:pPr>
+        <w:ind w:left="1440" w:hanging="360"/>
+      </w:pPr>
+    </w:lvl>
+    <w:lvl w:ilvl="2" w:tplc="0421001B" w:tentative="1">
+      <w:start w:val="1"/>
+      <w:numFmt w:val="lowerRoman"/>
+      <w:lvlText w:val="%3."/>
+      <w:lvlJc w:val="right"/>
+      <w:pPr>
+        <w:ind w:left="2160" w:hanging="180"/>
+      </w:pPr>
+    </w:lvl>
+    <w:lvl w:ilvl="3" w:tplc="0421000F" w:tentative="1">
+      <w:start w:val="1"/>
+      <w:numFmt w:val="decimal"/>
+      <w:lvlText w:val="%4."/>
+      <w:lvlJc w:val="left"/>
+      <w:pPr>
+        <w:ind w:left="2880" w:hanging="360"/>
+      </w:pPr>
+    </w:lvl>
+    <w:lvl w:ilvl="4" w:tplc="04210019" w:tentative="1">
+      <w:start w:val="1"/>
+      <w:numFmt w:val="lowerLetter"/>
+      <w:lvlText w:val="%5."/>
+      <w:lvlJc w:val="left"/>
+      <w:pPr>
+        <w:ind w:left="3600" w:hanging="360"/>
+      </w:pPr>
+    </w:lvl>
+    <w:lvl w:ilvl="5" w:tplc="0421001B" w:tentative="1">
+      <w:start w:val="1"/>
+      <w:numFmt w:val="lowerRoman"/>
+      <w:lvlText w:val="%6."/>
+      <w:lvlJc w:val="right"/>
+      <w:pPr>
+        <w:ind w:left="4320" w:hanging="180"/>
+      </w:pPr>
+    </w:lvl>
+    <w:lvl w:ilvl="6" w:tplc="0421000F" w:tentative="1">
+      <w:start w:val="1"/>
+      <w:numFmt w:val="decimal"/>
+      <w:lvlText w:val="%7."/>
+      <w:lvlJc w:val="left"/>
+      <w:pPr>
+        <w:ind w:left="5040" w:hanging="360"/>
+      </w:pPr>
+    </w:lvl>
+    <w:lvl w:ilvl="7" w:tplc="04210019" w:tentative="1">
+      <w:start w:val="1"/>
+      <w:numFmt w:val="lowerLetter"/>
+      <w:lvlText w:val="%8."/>
+      <w:lvlJc w:val="left"/>
+      <w:pPr>
+        <w:ind w:left="5760" w:hanging="360"/>
+      </w:pPr>
+    </w:lvl>
+    <w:lvl w:ilvl="8" w:tplc="0421001B" w:tentative="1">
+      <w:start w:val="1"/>
+      <w:numFmt w:val="lowerRoman"/>
+      <w:lvlText w:val="%9."/>
+      <w:lvlJc w:val="right"/>
+      <w:pPr>
+        <w:ind w:left="6480" w:hanging="180"/>
+      </w:pPr>
+    </w:lvl>
+  </w:abstractNum>
+  <w:abstractNum w:abstractNumId="7">
+    <w:nsid w:val="38A146F7"/>
+    <w:multiLevelType w:val="hybridMultilevel"/>
+    <w:tmpl w:val="05B2B77E"/>
+    <w:lvl w:ilvl="0" w:tplc="0421000F">
+      <w:start w:val="1"/>
+      <w:numFmt w:val="decimal"/>
+      <w:lvlText w:val="%1."/>
+      <w:lvlJc w:val="left"/>
+      <w:pPr>
+        <w:ind w:left="720" w:hanging="360"/>
+      </w:pPr>
+      <w:rPr>
+        <w:rFonts w:hint="default"/>
+      </w:rPr>
+    </w:lvl>
+    <w:lvl w:ilvl="1" w:tplc="04210019" w:tentative="1">
+      <w:start w:val="1"/>
+      <w:numFmt w:val="lowerLetter"/>
+      <w:lvlText w:val="%2."/>
+      <w:lvlJc w:val="left"/>
+      <w:pPr>
+        <w:ind w:left="1440" w:hanging="360"/>
+      </w:pPr>
+    </w:lvl>
+    <w:lvl w:ilvl="2" w:tplc="0421001B" w:tentative="1">
+      <w:start w:val="1"/>
+      <w:numFmt w:val="lowerRoman"/>
+      <w:lvlText w:val="%3."/>
+      <w:lvlJc w:val="right"/>
+      <w:pPr>
+        <w:ind w:left="2160" w:hanging="180"/>
+      </w:pPr>
+    </w:lvl>
+    <w:lvl w:ilvl="3" w:tplc="0421000F" w:tentative="1">
+      <w:start w:val="1"/>
+      <w:numFmt w:val="decimal"/>
+      <w:lvlText w:val="%4."/>
+      <w:lvlJc w:val="left"/>
+      <w:pPr>
+        <w:ind w:left="2880" w:hanging="360"/>
+      </w:pPr>
+    </w:lvl>
+    <w:lvl w:ilvl="4" w:tplc="04210019" w:tentative="1">
+      <w:start w:val="1"/>
+      <w:numFmt w:val="lowerLetter"/>
+      <w:lvlText w:val="%5."/>
+      <w:lvlJc w:val="left"/>
+      <w:pPr>
+        <w:ind w:left="3600" w:hanging="360"/>
+      </w:pPr>
+    </w:lvl>
+    <w:lvl w:ilvl="5" w:tplc="0421001B" w:tentative="1">
+      <w:start w:val="1"/>
+      <w:numFmt w:val="lowerRoman"/>
+      <w:lvlText w:val="%6."/>
+      <w:lvlJc w:val="right"/>
+      <w:pPr>
+        <w:ind w:left="4320" w:hanging="180"/>
+      </w:pPr>
+    </w:lvl>
+    <w:lvl w:ilvl="6" w:tplc="0421000F" w:tentative="1">
+      <w:start w:val="1"/>
+      <w:numFmt w:val="decimal"/>
+      <w:lvlText w:val="%7."/>
+      <w:lvlJc w:val="left"/>
+      <w:pPr>
+        <w:ind w:left="5040" w:hanging="360"/>
+      </w:pPr>
+    </w:lvl>
+    <w:lvl w:ilvl="7" w:tplc="04210019" w:tentative="1">
+      <w:start w:val="1"/>
+      <w:numFmt w:val="lowerLetter"/>
+      <w:lvlText w:val="%8."/>
+      <w:lvlJc w:val="left"/>
+      <w:pPr>
+        <w:ind w:left="5760" w:hanging="360"/>
+      </w:pPr>
+    </w:lvl>
+    <w:lvl w:ilvl="8" w:tplc="0421001B" w:tentative="1">
+      <w:start w:val="1"/>
+      <w:numFmt w:val="lowerRoman"/>
+      <w:lvlText w:val="%9."/>
+      <w:lvlJc w:val="right"/>
+      <w:pPr>
+        <w:ind w:left="6480" w:hanging="180"/>
+      </w:pPr>
+    </w:lvl>
+  </w:abstractNum>
+  <w:abstractNum w:abstractNumId="8">
     <w:nsid w:val="38DF0FDA"/>
     <w:multiLevelType w:val="hybridMultilevel"/>
     <w:tmpl w:val="9D5EBACC"/>
@@ -1284,7 +2156,7 @@
       </w:pPr>
     </w:lvl>
   </w:abstractNum>
-  <w:abstractNum w:abstractNumId="3">
+  <w:abstractNum w:abstractNumId="9">
     <w:nsid w:val="42947CFE"/>
     <w:multiLevelType w:val="hybridMultilevel"/>
     <w:tmpl w:val="5B427426"/>
@@ -1373,7 +2245,7 @@
       </w:pPr>
     </w:lvl>
   </w:abstractNum>
-  <w:abstractNum w:abstractNumId="4">
+  <w:abstractNum w:abstractNumId="10">
     <w:nsid w:val="44250C83"/>
     <w:multiLevelType w:val="hybridMultilevel"/>
     <w:tmpl w:val="203E6E76"/>
@@ -1462,7 +2334,7 @@
       </w:pPr>
     </w:lvl>
   </w:abstractNum>
-  <w:abstractNum w:abstractNumId="5">
+  <w:abstractNum w:abstractNumId="11">
     <w:nsid w:val="47AA0407"/>
     <w:multiLevelType w:val="hybridMultilevel"/>
     <w:tmpl w:val="A3FA5B28"/>
@@ -1551,7 +2423,186 @@
       </w:pPr>
     </w:lvl>
   </w:abstractNum>
-  <w:abstractNum w:abstractNumId="6">
+  <w:abstractNum w:abstractNumId="12">
+    <w:nsid w:val="6291108B"/>
+    <w:multiLevelType w:val="hybridMultilevel"/>
+    <w:tmpl w:val="ACB4FB90"/>
+    <w:lvl w:ilvl="0" w:tplc="0421000F">
+      <w:start w:val="1"/>
+      <w:numFmt w:val="decimal"/>
+      <w:lvlText w:val="%1."/>
+      <w:lvlJc w:val="left"/>
+      <w:pPr>
+        <w:ind w:left="720" w:hanging="360"/>
+      </w:pPr>
+      <w:rPr>
+        <w:rFonts w:hint="default"/>
+      </w:rPr>
+    </w:lvl>
+    <w:lvl w:ilvl="1" w:tplc="04210019" w:tentative="1">
+      <w:start w:val="1"/>
+      <w:numFmt w:val="lowerLetter"/>
+      <w:lvlText w:val="%2."/>
+      <w:lvlJc w:val="left"/>
+      <w:pPr>
+        <w:ind w:left="1440" w:hanging="360"/>
+      </w:pPr>
+    </w:lvl>
+    <w:lvl w:ilvl="2" w:tplc="0421001B" w:tentative="1">
+      <w:start w:val="1"/>
+      <w:numFmt w:val="lowerRoman"/>
+      <w:lvlText w:val="%3."/>
+      <w:lvlJc w:val="right"/>
+      <w:pPr>
+        <w:ind w:left="2160" w:hanging="180"/>
+      </w:pPr>
+    </w:lvl>
+    <w:lvl w:ilvl="3" w:tplc="0421000F" w:tentative="1">
+      <w:start w:val="1"/>
+      <w:numFmt w:val="decimal"/>
+      <w:lvlText w:val="%4."/>
+      <w:lvlJc w:val="left"/>
+      <w:pPr>
+        <w:ind w:left="2880" w:hanging="360"/>
+      </w:pPr>
+    </w:lvl>
+    <w:lvl w:ilvl="4" w:tplc="04210019" w:tentative="1">
+      <w:start w:val="1"/>
+      <w:numFmt w:val="lowerLetter"/>
+      <w:lvlText w:val="%5."/>
+      <w:lvlJc w:val="left"/>
+      <w:pPr>
+        <w:ind w:left="3600" w:hanging="360"/>
+      </w:pPr>
+    </w:lvl>
+    <w:lvl w:ilvl="5" w:tplc="0421001B" w:tentative="1">
+      <w:start w:val="1"/>
+      <w:numFmt w:val="lowerRoman"/>
+      <w:lvlText w:val="%6."/>
+      <w:lvlJc w:val="right"/>
+      <w:pPr>
+        <w:ind w:left="4320" w:hanging="180"/>
+      </w:pPr>
+    </w:lvl>
+    <w:lvl w:ilvl="6" w:tplc="0421000F" w:tentative="1">
+      <w:start w:val="1"/>
+      <w:numFmt w:val="decimal"/>
+      <w:lvlText w:val="%7."/>
+      <w:lvlJc w:val="left"/>
+      <w:pPr>
+        <w:ind w:left="5040" w:hanging="360"/>
+      </w:pPr>
+    </w:lvl>
+    <w:lvl w:ilvl="7" w:tplc="04210019" w:tentative="1">
+      <w:start w:val="1"/>
+      <w:numFmt w:val="lowerLetter"/>
+      <w:lvlText w:val="%8."/>
+      <w:lvlJc w:val="left"/>
+      <w:pPr>
+        <w:ind w:left="5760" w:hanging="360"/>
+      </w:pPr>
+    </w:lvl>
+    <w:lvl w:ilvl="8" w:tplc="0421001B" w:tentative="1">
+      <w:start w:val="1"/>
+      <w:numFmt w:val="lowerRoman"/>
+      <w:lvlText w:val="%9."/>
+      <w:lvlJc w:val="right"/>
+      <w:pPr>
+        <w:ind w:left="6480" w:hanging="180"/>
+      </w:pPr>
+    </w:lvl>
+  </w:abstractNum>
+  <w:abstractNum w:abstractNumId="13">
+    <w:nsid w:val="69A95535"/>
+    <w:multiLevelType w:val="hybridMultilevel"/>
+    <w:tmpl w:val="327043AC"/>
+    <w:lvl w:ilvl="0" w:tplc="917EF0A0">
+      <w:start w:val="1"/>
+      <w:numFmt w:val="decimal"/>
+      <w:lvlText w:val="%1."/>
+      <w:lvlJc w:val="left"/>
+      <w:pPr>
+        <w:ind w:left="1800" w:hanging="360"/>
+      </w:pPr>
+      <w:rPr>
+        <w:rFonts w:asciiTheme="minorHAnsi" w:eastAsiaTheme="minorHAnsi" w:hAnsiTheme="minorHAnsi" w:cstheme="minorBidi"/>
+        <w:b w:val="0"/>
+      </w:rPr>
+    </w:lvl>
+    <w:lvl w:ilvl="1" w:tplc="04210019">
+      <w:start w:val="1"/>
+      <w:numFmt w:val="lowerLetter"/>
+      <w:lvlText w:val="%2."/>
+      <w:lvlJc w:val="left"/>
+      <w:pPr>
+        <w:ind w:left="2520" w:hanging="360"/>
+      </w:pPr>
+    </w:lvl>
+    <w:lvl w:ilvl="2" w:tplc="0421001B" w:tentative="1">
+      <w:start w:val="1"/>
+      <w:numFmt w:val="lowerRoman"/>
+      <w:lvlText w:val="%3."/>
+      <w:lvlJc w:val="right"/>
+      <w:pPr>
+        <w:ind w:left="3240" w:hanging="180"/>
+      </w:pPr>
+    </w:lvl>
+    <w:lvl w:ilvl="3" w:tplc="0421000F" w:tentative="1">
+      <w:start w:val="1"/>
+      <w:numFmt w:val="decimal"/>
+      <w:lvlText w:val="%4."/>
+      <w:lvlJc w:val="left"/>
+      <w:pPr>
+        <w:ind w:left="3960" w:hanging="360"/>
+      </w:pPr>
+    </w:lvl>
+    <w:lvl w:ilvl="4" w:tplc="04210019" w:tentative="1">
+      <w:start w:val="1"/>
+      <w:numFmt w:val="lowerLetter"/>
+      <w:lvlText w:val="%5."/>
+      <w:lvlJc w:val="left"/>
+      <w:pPr>
+        <w:ind w:left="4680" w:hanging="360"/>
+      </w:pPr>
+    </w:lvl>
+    <w:lvl w:ilvl="5" w:tplc="0421001B" w:tentative="1">
+      <w:start w:val="1"/>
+      <w:numFmt w:val="lowerRoman"/>
+      <w:lvlText w:val="%6."/>
+      <w:lvlJc w:val="right"/>
+      <w:pPr>
+        <w:ind w:left="5400" w:hanging="180"/>
+      </w:pPr>
+    </w:lvl>
+    <w:lvl w:ilvl="6" w:tplc="0421000F" w:tentative="1">
+      <w:start w:val="1"/>
+      <w:numFmt w:val="decimal"/>
+      <w:lvlText w:val="%7."/>
+      <w:lvlJc w:val="left"/>
+      <w:pPr>
+        <w:ind w:left="6120" w:hanging="360"/>
+      </w:pPr>
+    </w:lvl>
+    <w:lvl w:ilvl="7" w:tplc="04210019" w:tentative="1">
+      <w:start w:val="1"/>
+      <w:numFmt w:val="lowerLetter"/>
+      <w:lvlText w:val="%8."/>
+      <w:lvlJc w:val="left"/>
+      <w:pPr>
+        <w:ind w:left="6840" w:hanging="360"/>
+      </w:pPr>
+    </w:lvl>
+    <w:lvl w:ilvl="8" w:tplc="0421001B" w:tentative="1">
+      <w:start w:val="1"/>
+      <w:numFmt w:val="lowerRoman"/>
+      <w:lvlText w:val="%9."/>
+      <w:lvlJc w:val="right"/>
+      <w:pPr>
+        <w:ind w:left="7560" w:hanging="180"/>
+      </w:pPr>
+    </w:lvl>
+  </w:abstractNum>
+  <w:abstractNum w:abstractNumId="14">
     <w:nsid w:val="6B9458FA"/>
     <w:multiLevelType w:val="hybridMultilevel"/>
     <w:tmpl w:val="A3FA5B28"/>
@@ -1640,7 +2691,7 @@
       </w:pPr>
     </w:lvl>
   </w:abstractNum>
-  <w:abstractNum w:abstractNumId="7">
+  <w:abstractNum w:abstractNumId="15">
     <w:nsid w:val="73607638"/>
     <w:multiLevelType w:val="hybridMultilevel"/>
     <w:tmpl w:val="A3FA5B28"/>
@@ -1729,7 +2780,7 @@
       </w:pPr>
     </w:lvl>
   </w:abstractNum>
-  <w:abstractNum w:abstractNumId="8">
+  <w:abstractNum w:abstractNumId="16">
     <w:nsid w:val="7D1D15D9"/>
     <w:multiLevelType w:val="hybridMultilevel"/>
     <w:tmpl w:val="CCB85CBE"/>
@@ -1816,31 +2867,55 @@
     </w:lvl>
   </w:abstractNum>
   <w:num w:numId="1">
-    <w:abstractNumId w:val="4"/>
+    <w:abstractNumId w:val="10"/>
   </w:num>
   <w:num w:numId="2">
-    <w:abstractNumId w:val="8"/>
+    <w:abstractNumId w:val="16"/>
   </w:num>
   <w:num w:numId="3">
     <w:abstractNumId w:val="1"/>
   </w:num>
   <w:num w:numId="4">
-    <w:abstractNumId w:val="2"/>
+    <w:abstractNumId w:val="8"/>
   </w:num>
   <w:num w:numId="5">
     <w:abstractNumId w:val="0"/>
   </w:num>
   <w:num w:numId="6">
+    <w:abstractNumId w:val="9"/>
+  </w:num>
+  <w:num w:numId="7">
+    <w:abstractNumId w:val="11"/>
+  </w:num>
+  <w:num w:numId="8">
+    <w:abstractNumId w:val="14"/>
+  </w:num>
+  <w:num w:numId="9">
+    <w:abstractNumId w:val="15"/>
+  </w:num>
+  <w:num w:numId="10">
+    <w:abstractNumId w:val="7"/>
+  </w:num>
+  <w:num w:numId="11">
+    <w:abstractNumId w:val="13"/>
+  </w:num>
+  <w:num w:numId="12">
+    <w:abstractNumId w:val="12"/>
+  </w:num>
+  <w:num w:numId="13">
+    <w:abstractNumId w:val="6"/>
+  </w:num>
+  <w:num w:numId="14">
     <w:abstractNumId w:val="3"/>
   </w:num>
-  <w:num w:numId="7">
+  <w:num w:numId="15">
     <w:abstractNumId w:val="5"/>
   </w:num>
-  <w:num w:numId="8">
-    <w:abstractNumId w:val="6"/>
+  <w:num w:numId="16">
+    <w:abstractNumId w:val="2"/>
   </w:num>
-  <w:num w:numId="9">
-    <w:abstractNumId w:val="7"/>
+  <w:num w:numId="17">
+    <w:abstractNumId w:val="4"/>
   </w:num>
 </w:numbering>
 </file>

</xml_diff>

<commit_message>
update Progress Harian dan instalasi
</commit_message>
<xml_diff>
--- a/ProgressHarian.docx
+++ b/ProgressHarian.docx
@@ -482,6 +482,9 @@
         <w:tabs>
           <w:tab w:val="left" w:pos="1701"/>
         </w:tabs>
+        <w:rPr>
+          <w:lang w:val="en-US"/>
+        </w:rPr>
       </w:pPr>
       <w:r>
         <w:rPr>
@@ -1052,13 +1055,7 @@
         <w:jc w:val="both"/>
       </w:pPr>
       <w:r>
-        <w:t>Semalam saya mencari informasi</w:t>
-      </w:r>
-      <w:r>
-        <w:t xml:space="preserve"> tentang beberapa metode </w:t>
-      </w:r>
-      <w:r>
-        <w:t>yang bisa diterapkan untuk mendaur ulang sampah.</w:t>
+        <w:t>Semalam saya mencari informasi tentang beberapa metode yang bisa diterapkan untuk mendaur ulang sampah.</w:t>
       </w:r>
     </w:p>
     <w:p>
@@ -1071,10 +1068,7 @@
         <w:jc w:val="both"/>
       </w:pPr>
       <w:r>
-        <w:t xml:space="preserve">Hari ini saya </w:t>
-      </w:r>
-      <w:r>
-        <w:t>melanjutkan dan melengkapi informasi tambahan mengenai metode yang bisa diterapkan untuk mendaur ulang sampah.</w:t>
+        <w:t>Hari ini saya melanjutkan dan melengkapi informasi tambahan mengenai metode yang bisa diterapkan untuk mendaur ulang sampah.</w:t>
       </w:r>
     </w:p>
     <w:p>
@@ -1142,19 +1136,7 @@
         <w:rPr>
           <w:rStyle w:val="null"/>
         </w:rPr>
-        <w:t xml:space="preserve">Hari ini saya melanjutkan tambahan informasi tentang </w:t>
-      </w:r>
-      <w:r>
-        <w:rPr>
-          <w:rStyle w:val="null"/>
-        </w:rPr>
-        <w:t xml:space="preserve">sampah yang bisa di daur ulang, </w:t>
-      </w:r>
-      <w:r>
-        <w:rPr>
-          <w:rStyle w:val="null"/>
-        </w:rPr>
-        <w:t>dan saya telah menyelesaikan tugas hari ini.</w:t>
+        <w:t>Hari ini saya melanjutkan tambahan informasi tentang sampah yang bisa di daur ulang, dan saya telah menyelesaikan tugas hari ini.</w:t>
       </w:r>
     </w:p>
     <w:p>
@@ -1292,8 +1274,6 @@
       <w:r>
         <w:t>.</w:t>
       </w:r>
-      <w:bookmarkStart w:id="0" w:name="_GoBack"/>
-      <w:bookmarkEnd w:id="0"/>
     </w:p>
     <w:p>
       <w:pPr>
@@ -1318,24 +1298,697 @@
           <w:ilvl w:val="0"/>
           <w:numId w:val="17"/>
         </w:numPr>
-      </w:pPr>
-      <w:r>
-        <w:rPr>
-          <w:rStyle w:val="null"/>
-        </w:rPr>
-        <w:t xml:space="preserve">Saya tidak ada kendala dalam </w:t>
-      </w:r>
-      <w:r>
-        <w:rPr>
-          <w:rStyle w:val="null"/>
-        </w:rPr>
-        <w:t xml:space="preserve">mengerjakan </w:t>
-      </w:r>
-      <w:r>
-        <w:rPr>
-          <w:rStyle w:val="null"/>
-        </w:rPr>
-        <w:t>tugas hari ini.</w:t>
+        <w:rPr>
+          <w:rStyle w:val="null"/>
+        </w:rPr>
+      </w:pPr>
+      <w:r>
+        <w:rPr>
+          <w:rStyle w:val="null"/>
+        </w:rPr>
+        <w:t>Saya tidak ada kendala dalam mengerjakan tugas hari ini.</w:t>
+      </w:r>
+    </w:p>
+    <w:p>
+      <w:pPr>
+        <w:rPr>
+          <w:lang w:val="en-US"/>
+        </w:rPr>
+      </w:pPr>
+    </w:p>
+    <w:p>
+      <w:pPr>
+        <w:rPr>
+          <w:lang w:val="en-US"/>
+        </w:rPr>
+      </w:pPr>
+    </w:p>
+    <w:p>
+      <w:pPr>
+        <w:rPr>
+          <w:lang w:val="en-US"/>
+        </w:rPr>
+      </w:pPr>
+    </w:p>
+    <w:p>
+      <w:pPr>
+        <w:rPr>
+          <w:lang w:val="en-US"/>
+        </w:rPr>
+      </w:pPr>
+    </w:p>
+    <w:p>
+      <w:pPr>
+        <w:rPr>
+          <w:lang w:val="en-US"/>
+        </w:rPr>
+      </w:pPr>
+    </w:p>
+    <w:p>
+      <w:pPr>
+        <w:rPr>
+          <w:lang w:val="en-US"/>
+        </w:rPr>
+      </w:pPr>
+    </w:p>
+    <w:p>
+      <w:pPr>
+        <w:rPr>
+          <w:lang w:val="en-US"/>
+        </w:rPr>
+      </w:pPr>
+    </w:p>
+    <w:p>
+      <w:pPr>
+        <w:rPr>
+          <w:lang w:val="en-US"/>
+        </w:rPr>
+      </w:pPr>
+    </w:p>
+    <w:p>
+      <w:pPr>
+        <w:rPr>
+          <w:lang w:val="en-US"/>
+        </w:rPr>
+      </w:pPr>
+    </w:p>
+    <w:p>
+      <w:pPr>
+        <w:rPr>
+          <w:lang w:val="en-US"/>
+        </w:rPr>
+      </w:pPr>
+    </w:p>
+    <w:p>
+      <w:pPr>
+        <w:rPr>
+          <w:lang w:val="en-US"/>
+        </w:rPr>
+      </w:pPr>
+    </w:p>
+    <w:p>
+      <w:pPr>
+        <w:pStyle w:val="Heading1"/>
+        <w:jc w:val="center"/>
+        <w:rPr>
+          <w:color w:val="auto"/>
+        </w:rPr>
+      </w:pPr>
+      <w:r>
+        <w:rPr>
+          <w:color w:val="auto"/>
+        </w:rPr>
+        <w:lastRenderedPageBreak/>
+        <w:t>Sprint</w:t>
+      </w:r>
+    </w:p>
+    <w:p/>
+    <w:p>
+      <w:pPr>
+        <w:tabs>
+          <w:tab w:val="left" w:pos="1701"/>
+        </w:tabs>
+      </w:pPr>
+      <w:r>
+        <w:rPr>
+          <w:b/>
+        </w:rPr>
+        <w:t xml:space="preserve">Sprint </w:t>
+      </w:r>
+      <w:r>
+        <w:rPr>
+          <w:b/>
+          <w:lang w:val="en-US"/>
+        </w:rPr>
+        <w:t>2</w:t>
+      </w:r>
+      <w:r>
+        <w:tab/>
+        <w:t>: 2</w:t>
+      </w:r>
+      <w:r>
+        <w:rPr>
+          <w:lang w:val="en-US"/>
+        </w:rPr>
+        <w:t>9</w:t>
+      </w:r>
+      <w:r>
+        <w:t xml:space="preserve">/5 – </w:t>
+      </w:r>
+      <w:r>
+        <w:rPr>
+          <w:lang w:val="en-US"/>
+        </w:rPr>
+        <w:t>31</w:t>
+      </w:r>
+      <w:r>
+        <w:t>/5</w:t>
+      </w:r>
+    </w:p>
+    <w:p>
+      <w:pPr>
+        <w:tabs>
+          <w:tab w:val="left" w:pos="1701"/>
+        </w:tabs>
+        <w:ind w:left="1843" w:hanging="1843"/>
+        <w:rPr>
+          <w:lang w:val="en-US"/>
+        </w:rPr>
+      </w:pPr>
+      <w:r>
+        <w:rPr>
+          <w:b/>
+        </w:rPr>
+        <w:t>Produck Backlog</w:t>
+      </w:r>
+      <w:r>
+        <w:tab/>
+        <w:t xml:space="preserve">:  </w:t>
+      </w:r>
+      <w:r>
+        <w:rPr>
+          <w:lang w:val="en-US"/>
+        </w:rPr>
+        <w:t>Membuat slide Presentasi</w:t>
+      </w:r>
+    </w:p>
+    <w:p>
+      <w:pPr>
+        <w:tabs>
+          <w:tab w:val="left" w:pos="1701"/>
+        </w:tabs>
+      </w:pPr>
+      <w:r>
+        <w:rPr>
+          <w:b/>
+        </w:rPr>
+        <w:t xml:space="preserve">Scrummaster </w:t>
+      </w:r>
+      <w:r>
+        <w:t xml:space="preserve">   </w:t>
+      </w:r>
+      <w:r>
+        <w:tab/>
+        <w:t xml:space="preserve">:  </w:t>
+      </w:r>
+      <w:r>
+        <w:rPr>
+          <w:lang w:val="en-US"/>
+        </w:rPr>
+        <w:t>Fadilla Rachmadani</w:t>
+      </w:r>
+      <w:r>
+        <w:t xml:space="preserve"> (12.111.</w:t>
+      </w:r>
+      <w:r>
+        <w:rPr>
+          <w:lang w:val="en-US"/>
+        </w:rPr>
+        <w:t>1532</w:t>
+      </w:r>
+      <w:r>
+        <w:t>)</w:t>
+      </w:r>
+    </w:p>
+    <w:p/>
+    <w:p>
+      <w:pPr>
+        <w:rPr>
+          <w:lang w:val="en-US"/>
+        </w:rPr>
+      </w:pPr>
+    </w:p>
+    <w:p>
+      <w:pPr>
+        <w:pStyle w:val="Heading1"/>
+        <w:jc w:val="center"/>
+        <w:rPr>
+          <w:color w:val="auto"/>
+          <w:lang w:val="en-US"/>
+        </w:rPr>
+      </w:pPr>
+      <w:r>
+        <w:rPr>
+          <w:color w:val="auto"/>
+        </w:rPr>
+        <w:t>Daily Scrum (</w:t>
+      </w:r>
+      <w:r>
+        <w:rPr>
+          <w:color w:val="auto"/>
+        </w:rPr>
+        <w:t>2</w:t>
+      </w:r>
+      <w:r>
+        <w:rPr>
+          <w:color w:val="auto"/>
+          <w:lang w:val="en-US"/>
+        </w:rPr>
+        <w:t>9</w:t>
+      </w:r>
+      <w:r>
+        <w:rPr>
+          <w:color w:val="auto"/>
+        </w:rPr>
+        <w:t>/5)</w:t>
+      </w:r>
+    </w:p>
+    <w:p>
+      <w:pPr>
+        <w:rPr>
+          <w:lang w:val="en-US"/>
+        </w:rPr>
+      </w:pPr>
+    </w:p>
+    <w:p>
+      <w:pPr>
+        <w:rPr>
+          <w:b/>
+        </w:rPr>
+      </w:pPr>
+      <w:r>
+        <w:rPr>
+          <w:b/>
+        </w:rPr>
+        <w:t>Anisah</w:t>
+      </w:r>
+    </w:p>
+    <w:p>
+      <w:pPr>
+        <w:pStyle w:val="ListParagraph"/>
+        <w:numPr>
+          <w:ilvl w:val="0"/>
+          <w:numId w:val="19"/>
+        </w:numPr>
+        <w:jc w:val="both"/>
+      </w:pPr>
+      <w:r>
+        <w:t>Semalam saya</w:t>
+      </w:r>
+      <w:r>
+        <w:rPr>
+          <w:lang w:val="en-US"/>
+        </w:rPr>
+        <w:t xml:space="preserve"> </w:t>
+      </w:r>
+      <w:r>
+        <w:rPr>
+          <w:lang w:val="en-US"/>
+        </w:rPr>
+        <w:t>melengkapi informasi metode daur ulang sampah.</w:t>
+      </w:r>
+    </w:p>
+    <w:p>
+      <w:pPr>
+        <w:pStyle w:val="ListParagraph"/>
+        <w:numPr>
+          <w:ilvl w:val="0"/>
+          <w:numId w:val="19"/>
+        </w:numPr>
+        <w:jc w:val="both"/>
+        <w:rPr>
+          <w:lang w:val="en-US"/>
+        </w:rPr>
+      </w:pPr>
+      <w:r>
+        <w:t>Hari ini saya me</w:t>
+      </w:r>
+      <w:r>
+        <w:rPr>
+          <w:lang w:val="en-US"/>
+        </w:rPr>
+        <w:t xml:space="preserve">mbuat sebuah slide </w:t>
+      </w:r>
+      <w:r>
+        <w:rPr>
+          <w:lang w:val="en-US"/>
+        </w:rPr>
+        <w:t xml:space="preserve">sederhana </w:t>
+      </w:r>
+      <w:r>
+        <w:rPr>
+          <w:lang w:val="en-US"/>
+        </w:rPr>
+        <w:t>yang berisi pengertian daur ulang</w:t>
+      </w:r>
+      <w:r>
+        <w:rPr>
+          <w:lang w:val="en-US"/>
+        </w:rPr>
+        <w:t>.</w:t>
+      </w:r>
+    </w:p>
+    <w:p>
+      <w:pPr>
+        <w:pStyle w:val="ListParagraph"/>
+        <w:numPr>
+          <w:ilvl w:val="0"/>
+          <w:numId w:val="19"/>
+        </w:numPr>
+        <w:jc w:val="both"/>
+      </w:pPr>
+      <w:r>
+        <w:t>Saya tidak ada kendala dalam mengerjakan tugas.</w:t>
+      </w:r>
+    </w:p>
+    <w:p>
+      <w:pPr>
+        <w:rPr>
+          <w:b/>
+        </w:rPr>
+      </w:pPr>
+      <w:r>
+        <w:rPr>
+          <w:b/>
+        </w:rPr>
+        <w:t>Dewi Rahmadani</w:t>
+      </w:r>
+    </w:p>
+    <w:p>
+      <w:pPr>
+        <w:pStyle w:val="ListParagraph"/>
+        <w:numPr>
+          <w:ilvl w:val="0"/>
+          <w:numId w:val="20"/>
+        </w:numPr>
+        <w:rPr>
+          <w:rStyle w:val="null"/>
+          <w:b/>
+        </w:rPr>
+      </w:pPr>
+      <w:r>
+        <w:t xml:space="preserve">Semalam </w:t>
+      </w:r>
+      <w:r>
+        <w:rPr>
+          <w:rStyle w:val="null"/>
+        </w:rPr>
+        <w:t>saya</w:t>
+      </w:r>
+      <w:r>
+        <w:rPr>
+          <w:rStyle w:val="null"/>
+          <w:lang w:val="en-US"/>
+        </w:rPr>
+        <w:t xml:space="preserve"> mengerjakan lanjutan tugas mencari info tentang sampah yang bisa didaur ulang</w:t>
+      </w:r>
+      <w:r>
+        <w:rPr>
+          <w:rStyle w:val="null"/>
+        </w:rPr>
+        <w:t>.</w:t>
+      </w:r>
+    </w:p>
+    <w:p>
+      <w:pPr>
+        <w:pStyle w:val="ListParagraph"/>
+        <w:numPr>
+          <w:ilvl w:val="0"/>
+          <w:numId w:val="20"/>
+        </w:numPr>
+        <w:jc w:val="both"/>
+        <w:rPr>
+          <w:rStyle w:val="null"/>
+        </w:rPr>
+      </w:pPr>
+      <w:r>
+        <w:rPr>
+          <w:rStyle w:val="null"/>
+        </w:rPr>
+        <w:t>Hari ini saya</w:t>
+      </w:r>
+      <w:r>
+        <w:rPr>
+          <w:rStyle w:val="null"/>
+          <w:lang w:val="en-US"/>
+        </w:rPr>
+        <w:t xml:space="preserve"> membuat slide tujuan dan manfaat sampah.</w:t>
+      </w:r>
+      <w:bookmarkStart w:id="0" w:name="_GoBack"/>
+      <w:bookmarkEnd w:id="0"/>
+      <w:r>
+        <w:rPr>
+          <w:rStyle w:val="null"/>
+          <w:lang w:val="en-US"/>
+        </w:rPr>
+        <w:t xml:space="preserve"> </w:t>
+      </w:r>
+      <w:r>
+        <w:rPr>
+          <w:rStyle w:val="null"/>
+          <w:lang w:val="en-US"/>
+        </w:rPr>
+        <w:t xml:space="preserve"> </w:t>
+      </w:r>
+    </w:p>
+    <w:p>
+      <w:pPr>
+        <w:pStyle w:val="ListParagraph"/>
+        <w:numPr>
+          <w:ilvl w:val="0"/>
+          <w:numId w:val="20"/>
+        </w:numPr>
+        <w:ind w:left="709"/>
+        <w:rPr>
+          <w:rStyle w:val="null"/>
+        </w:rPr>
+      </w:pPr>
+      <w:r>
+        <w:rPr>
+          <w:rStyle w:val="null"/>
+        </w:rPr>
+        <w:t xml:space="preserve">Saya </w:t>
+      </w:r>
+      <w:r>
+        <w:rPr>
+          <w:rStyle w:val="null"/>
+          <w:lang w:val="en-US"/>
+        </w:rPr>
+        <w:t>tidak ada kendala pada saat mengerjakan tugas.</w:t>
+      </w:r>
+    </w:p>
+    <w:p>
+      <w:pPr>
+        <w:rPr>
+          <w:b/>
+        </w:rPr>
+      </w:pPr>
+      <w:r>
+        <w:rPr>
+          <w:b/>
+        </w:rPr>
+        <w:t>Fadilla Rachmadani</w:t>
+      </w:r>
+    </w:p>
+    <w:p>
+      <w:pPr>
+        <w:pStyle w:val="ListParagraph"/>
+        <w:numPr>
+          <w:ilvl w:val="0"/>
+          <w:numId w:val="18"/>
+        </w:numPr>
+        <w:jc w:val="both"/>
+        <w:rPr>
+          <w:rStyle w:val="null"/>
+        </w:rPr>
+      </w:pPr>
+      <w:r>
+        <w:rPr>
+          <w:rStyle w:val="null"/>
+        </w:rPr>
+        <w:t>Semalam saya</w:t>
+      </w:r>
+      <w:r>
+        <w:rPr>
+          <w:rStyle w:val="null"/>
+          <w:lang w:val="en-US"/>
+        </w:rPr>
+        <w:t xml:space="preserve"> </w:t>
+      </w:r>
+      <w:r>
+        <w:rPr>
+          <w:rStyle w:val="null"/>
+          <w:lang w:val="en-US"/>
+        </w:rPr>
+        <w:t xml:space="preserve">Melengkapi  </w:t>
+      </w:r>
+      <w:r>
+        <w:rPr>
+          <w:rStyle w:val="null"/>
+        </w:rPr>
+        <w:t>Informasi  Manfaat sampah yang telah didaur ulang.</w:t>
+      </w:r>
+    </w:p>
+    <w:p>
+      <w:pPr>
+        <w:pStyle w:val="ListParagraph"/>
+        <w:numPr>
+          <w:ilvl w:val="0"/>
+          <w:numId w:val="18"/>
+        </w:numPr>
+        <w:jc w:val="both"/>
+      </w:pPr>
+      <w:r>
+        <w:t xml:space="preserve">Hari ini </w:t>
+      </w:r>
+      <w:r>
+        <w:rPr>
+          <w:rStyle w:val="null"/>
+        </w:rPr>
+        <w:t>saya</w:t>
+      </w:r>
+      <w:r>
+        <w:rPr>
+          <w:rStyle w:val="null"/>
+          <w:lang w:val="en-US"/>
+        </w:rPr>
+        <w:t xml:space="preserve"> </w:t>
+      </w:r>
+      <w:r>
+        <w:rPr>
+          <w:rStyle w:val="null"/>
+        </w:rPr>
+        <w:t xml:space="preserve"> </w:t>
+      </w:r>
+      <w:r>
+        <w:rPr>
+          <w:rStyle w:val="null"/>
+          <w:lang w:val="en-US"/>
+        </w:rPr>
+        <w:t>membuat sebuah halaman awal</w:t>
+      </w:r>
+      <w:r>
+        <w:rPr>
+          <w:rStyle w:val="null"/>
+          <w:lang w:val="en-US"/>
+        </w:rPr>
+        <w:t xml:space="preserve"> sederhana</w:t>
+      </w:r>
+      <w:r>
+        <w:rPr>
+          <w:rStyle w:val="null"/>
+          <w:lang w:val="en-US"/>
+        </w:rPr>
+        <w:t xml:space="preserve"> pada slide</w:t>
+      </w:r>
+      <w:r>
+        <w:rPr>
+          <w:rStyle w:val="null"/>
+          <w:lang w:val="en-US"/>
+        </w:rPr>
+        <w:t>.</w:t>
+      </w:r>
+    </w:p>
+    <w:p>
+      <w:pPr>
+        <w:pStyle w:val="ListParagraph"/>
+        <w:numPr>
+          <w:ilvl w:val="0"/>
+          <w:numId w:val="18"/>
+        </w:numPr>
+      </w:pPr>
+      <w:r>
+        <w:rPr>
+          <w:rStyle w:val="null"/>
+        </w:rPr>
+        <w:t xml:space="preserve">Saya </w:t>
+      </w:r>
+      <w:r>
+        <w:rPr>
+          <w:rStyle w:val="null"/>
+        </w:rPr>
+        <w:t xml:space="preserve"> tidak ada kendala pada saat p</w:t>
+      </w:r>
+      <w:r>
+        <w:rPr>
+          <w:rStyle w:val="null"/>
+          <w:lang w:val="en-US"/>
+        </w:rPr>
+        <w:t>ada saat pengerjaan tugas.</w:t>
+      </w:r>
+    </w:p>
+    <w:p>
+      <w:pPr>
+        <w:rPr>
+          <w:b/>
+        </w:rPr>
+      </w:pPr>
+      <w:r>
+        <w:rPr>
+          <w:b/>
+        </w:rPr>
+        <w:t>Holila Hanni Gultom</w:t>
+      </w:r>
+    </w:p>
+    <w:p>
+      <w:pPr>
+        <w:pStyle w:val="ListParagraph"/>
+        <w:numPr>
+          <w:ilvl w:val="0"/>
+          <w:numId w:val="21"/>
+        </w:numPr>
+      </w:pPr>
+      <w:r>
+        <w:t xml:space="preserve">Semalam saya </w:t>
+      </w:r>
+      <w:r>
+        <w:rPr>
+          <w:lang w:val="en-US"/>
+        </w:rPr>
+        <w:t xml:space="preserve">melengkapi </w:t>
+      </w:r>
+      <w:r>
+        <w:t xml:space="preserve"> informasi Dampak Negatif Sampah.</w:t>
+      </w:r>
+    </w:p>
+    <w:p>
+      <w:pPr>
+        <w:pStyle w:val="ListParagraph"/>
+        <w:numPr>
+          <w:ilvl w:val="0"/>
+          <w:numId w:val="21"/>
+        </w:numPr>
+        <w:jc w:val="both"/>
+      </w:pPr>
+      <w:r>
+        <w:t xml:space="preserve">Hari ini saya  </w:t>
+      </w:r>
+      <w:r>
+        <w:rPr>
+          <w:lang w:val="en-US"/>
+        </w:rPr>
+        <w:t>membuat slide dampak negative sampah</w:t>
+      </w:r>
+    </w:p>
+    <w:p>
+      <w:pPr>
+        <w:pStyle w:val="ListParagraph"/>
+        <w:numPr>
+          <w:ilvl w:val="0"/>
+          <w:numId w:val="21"/>
+        </w:numPr>
+        <w:rPr>
+          <w:rStyle w:val="null"/>
+        </w:rPr>
+      </w:pPr>
+      <w:r>
+        <w:rPr>
+          <w:rStyle w:val="null"/>
+        </w:rPr>
+        <w:t xml:space="preserve">Saya </w:t>
+      </w:r>
+      <w:r>
+        <w:rPr>
+          <w:rStyle w:val="null"/>
+        </w:rPr>
+        <w:t xml:space="preserve"> </w:t>
+      </w:r>
+      <w:r>
+        <w:rPr>
+          <w:rStyle w:val="null"/>
+          <w:lang w:val="en-US"/>
+        </w:rPr>
+        <w:t>tidak ada kendala dalam pengerjaan tugas</w:t>
       </w:r>
     </w:p>
     <w:p>
@@ -2424,6 +3077,184 @@
     </w:lvl>
   </w:abstractNum>
   <w:abstractNum w:abstractNumId="12">
+    <w:nsid w:val="517C5352"/>
+    <w:multiLevelType w:val="hybridMultilevel"/>
+    <w:tmpl w:val="8DA6A02A"/>
+    <w:lvl w:ilvl="0" w:tplc="0421000F">
+      <w:start w:val="1"/>
+      <w:numFmt w:val="decimal"/>
+      <w:lvlText w:val="%1."/>
+      <w:lvlJc w:val="left"/>
+      <w:pPr>
+        <w:ind w:left="720" w:hanging="360"/>
+      </w:pPr>
+      <w:rPr>
+        <w:rFonts w:hint="default"/>
+      </w:rPr>
+    </w:lvl>
+    <w:lvl w:ilvl="1" w:tplc="04210019" w:tentative="1">
+      <w:start w:val="1"/>
+      <w:numFmt w:val="lowerLetter"/>
+      <w:lvlText w:val="%2."/>
+      <w:lvlJc w:val="left"/>
+      <w:pPr>
+        <w:ind w:left="1440" w:hanging="360"/>
+      </w:pPr>
+    </w:lvl>
+    <w:lvl w:ilvl="2" w:tplc="0421001B" w:tentative="1">
+      <w:start w:val="1"/>
+      <w:numFmt w:val="lowerRoman"/>
+      <w:lvlText w:val="%3."/>
+      <w:lvlJc w:val="right"/>
+      <w:pPr>
+        <w:ind w:left="2160" w:hanging="180"/>
+      </w:pPr>
+    </w:lvl>
+    <w:lvl w:ilvl="3" w:tplc="0421000F" w:tentative="1">
+      <w:start w:val="1"/>
+      <w:numFmt w:val="decimal"/>
+      <w:lvlText w:val="%4."/>
+      <w:lvlJc w:val="left"/>
+      <w:pPr>
+        <w:ind w:left="2880" w:hanging="360"/>
+      </w:pPr>
+    </w:lvl>
+    <w:lvl w:ilvl="4" w:tplc="04210019" w:tentative="1">
+      <w:start w:val="1"/>
+      <w:numFmt w:val="lowerLetter"/>
+      <w:lvlText w:val="%5."/>
+      <w:lvlJc w:val="left"/>
+      <w:pPr>
+        <w:ind w:left="3600" w:hanging="360"/>
+      </w:pPr>
+    </w:lvl>
+    <w:lvl w:ilvl="5" w:tplc="0421001B" w:tentative="1">
+      <w:start w:val="1"/>
+      <w:numFmt w:val="lowerRoman"/>
+      <w:lvlText w:val="%6."/>
+      <w:lvlJc w:val="right"/>
+      <w:pPr>
+        <w:ind w:left="4320" w:hanging="180"/>
+      </w:pPr>
+    </w:lvl>
+    <w:lvl w:ilvl="6" w:tplc="0421000F" w:tentative="1">
+      <w:start w:val="1"/>
+      <w:numFmt w:val="decimal"/>
+      <w:lvlText w:val="%7."/>
+      <w:lvlJc w:val="left"/>
+      <w:pPr>
+        <w:ind w:left="5040" w:hanging="360"/>
+      </w:pPr>
+    </w:lvl>
+    <w:lvl w:ilvl="7" w:tplc="04210019" w:tentative="1">
+      <w:start w:val="1"/>
+      <w:numFmt w:val="lowerLetter"/>
+      <w:lvlText w:val="%8."/>
+      <w:lvlJc w:val="left"/>
+      <w:pPr>
+        <w:ind w:left="5760" w:hanging="360"/>
+      </w:pPr>
+    </w:lvl>
+    <w:lvl w:ilvl="8" w:tplc="0421001B" w:tentative="1">
+      <w:start w:val="1"/>
+      <w:numFmt w:val="lowerRoman"/>
+      <w:lvlText w:val="%9."/>
+      <w:lvlJc w:val="right"/>
+      <w:pPr>
+        <w:ind w:left="6480" w:hanging="180"/>
+      </w:pPr>
+    </w:lvl>
+  </w:abstractNum>
+  <w:abstractNum w:abstractNumId="13">
+    <w:nsid w:val="565F4EEC"/>
+    <w:multiLevelType w:val="hybridMultilevel"/>
+    <w:tmpl w:val="F47A9BDE"/>
+    <w:lvl w:ilvl="0" w:tplc="0409000F">
+      <w:start w:val="1"/>
+      <w:numFmt w:val="decimal"/>
+      <w:lvlText w:val="%1."/>
+      <w:lvlJc w:val="left"/>
+      <w:pPr>
+        <w:ind w:left="720" w:hanging="360"/>
+      </w:pPr>
+      <w:rPr>
+        <w:rFonts w:hint="default"/>
+      </w:rPr>
+    </w:lvl>
+    <w:lvl w:ilvl="1" w:tplc="04090019" w:tentative="1">
+      <w:start w:val="1"/>
+      <w:numFmt w:val="lowerLetter"/>
+      <w:lvlText w:val="%2."/>
+      <w:lvlJc w:val="left"/>
+      <w:pPr>
+        <w:ind w:left="1440" w:hanging="360"/>
+      </w:pPr>
+    </w:lvl>
+    <w:lvl w:ilvl="2" w:tplc="0409001B" w:tentative="1">
+      <w:start w:val="1"/>
+      <w:numFmt w:val="lowerRoman"/>
+      <w:lvlText w:val="%3."/>
+      <w:lvlJc w:val="right"/>
+      <w:pPr>
+        <w:ind w:left="2160" w:hanging="180"/>
+      </w:pPr>
+    </w:lvl>
+    <w:lvl w:ilvl="3" w:tplc="0409000F" w:tentative="1">
+      <w:start w:val="1"/>
+      <w:numFmt w:val="decimal"/>
+      <w:lvlText w:val="%4."/>
+      <w:lvlJc w:val="left"/>
+      <w:pPr>
+        <w:ind w:left="2880" w:hanging="360"/>
+      </w:pPr>
+    </w:lvl>
+    <w:lvl w:ilvl="4" w:tplc="04090019" w:tentative="1">
+      <w:start w:val="1"/>
+      <w:numFmt w:val="lowerLetter"/>
+      <w:lvlText w:val="%5."/>
+      <w:lvlJc w:val="left"/>
+      <w:pPr>
+        <w:ind w:left="3600" w:hanging="360"/>
+      </w:pPr>
+    </w:lvl>
+    <w:lvl w:ilvl="5" w:tplc="0409001B" w:tentative="1">
+      <w:start w:val="1"/>
+      <w:numFmt w:val="lowerRoman"/>
+      <w:lvlText w:val="%6."/>
+      <w:lvlJc w:val="right"/>
+      <w:pPr>
+        <w:ind w:left="4320" w:hanging="180"/>
+      </w:pPr>
+    </w:lvl>
+    <w:lvl w:ilvl="6" w:tplc="0409000F" w:tentative="1">
+      <w:start w:val="1"/>
+      <w:numFmt w:val="decimal"/>
+      <w:lvlText w:val="%7."/>
+      <w:lvlJc w:val="left"/>
+      <w:pPr>
+        <w:ind w:left="5040" w:hanging="360"/>
+      </w:pPr>
+    </w:lvl>
+    <w:lvl w:ilvl="7" w:tplc="04090019" w:tentative="1">
+      <w:start w:val="1"/>
+      <w:numFmt w:val="lowerLetter"/>
+      <w:lvlText w:val="%8."/>
+      <w:lvlJc w:val="left"/>
+      <w:pPr>
+        <w:ind w:left="5760" w:hanging="360"/>
+      </w:pPr>
+    </w:lvl>
+    <w:lvl w:ilvl="8" w:tplc="0409001B" w:tentative="1">
+      <w:start w:val="1"/>
+      <w:numFmt w:val="lowerRoman"/>
+      <w:lvlText w:val="%9."/>
+      <w:lvlJc w:val="right"/>
+      <w:pPr>
+        <w:ind w:left="6480" w:hanging="180"/>
+      </w:pPr>
+    </w:lvl>
+  </w:abstractNum>
+  <w:abstractNum w:abstractNumId="14">
     <w:nsid w:val="6291108B"/>
     <w:multiLevelType w:val="hybridMultilevel"/>
     <w:tmpl w:val="ACB4FB90"/>
@@ -2512,7 +3343,7 @@
       </w:pPr>
     </w:lvl>
   </w:abstractNum>
-  <w:abstractNum w:abstractNumId="13">
+  <w:abstractNum w:abstractNumId="15">
     <w:nsid w:val="69A95535"/>
     <w:multiLevelType w:val="hybridMultilevel"/>
     <w:tmpl w:val="327043AC"/>
@@ -2602,7 +3433,96 @@
       </w:pPr>
     </w:lvl>
   </w:abstractNum>
-  <w:abstractNum w:abstractNumId="14">
+  <w:abstractNum w:abstractNumId="16">
+    <w:nsid w:val="6AA86F18"/>
+    <w:multiLevelType w:val="hybridMultilevel"/>
+    <w:tmpl w:val="E9367BEE"/>
+    <w:lvl w:ilvl="0" w:tplc="0409000F">
+      <w:start w:val="1"/>
+      <w:numFmt w:val="decimal"/>
+      <w:lvlText w:val="%1."/>
+      <w:lvlJc w:val="left"/>
+      <w:pPr>
+        <w:ind w:left="720" w:hanging="360"/>
+      </w:pPr>
+      <w:rPr>
+        <w:rFonts w:hint="default"/>
+      </w:rPr>
+    </w:lvl>
+    <w:lvl w:ilvl="1" w:tplc="04090019" w:tentative="1">
+      <w:start w:val="1"/>
+      <w:numFmt w:val="lowerLetter"/>
+      <w:lvlText w:val="%2."/>
+      <w:lvlJc w:val="left"/>
+      <w:pPr>
+        <w:ind w:left="1440" w:hanging="360"/>
+      </w:pPr>
+    </w:lvl>
+    <w:lvl w:ilvl="2" w:tplc="0409001B" w:tentative="1">
+      <w:start w:val="1"/>
+      <w:numFmt w:val="lowerRoman"/>
+      <w:lvlText w:val="%3."/>
+      <w:lvlJc w:val="right"/>
+      <w:pPr>
+        <w:ind w:left="2160" w:hanging="180"/>
+      </w:pPr>
+    </w:lvl>
+    <w:lvl w:ilvl="3" w:tplc="0409000F" w:tentative="1">
+      <w:start w:val="1"/>
+      <w:numFmt w:val="decimal"/>
+      <w:lvlText w:val="%4."/>
+      <w:lvlJc w:val="left"/>
+      <w:pPr>
+        <w:ind w:left="2880" w:hanging="360"/>
+      </w:pPr>
+    </w:lvl>
+    <w:lvl w:ilvl="4" w:tplc="04090019" w:tentative="1">
+      <w:start w:val="1"/>
+      <w:numFmt w:val="lowerLetter"/>
+      <w:lvlText w:val="%5."/>
+      <w:lvlJc w:val="left"/>
+      <w:pPr>
+        <w:ind w:left="3600" w:hanging="360"/>
+      </w:pPr>
+    </w:lvl>
+    <w:lvl w:ilvl="5" w:tplc="0409001B" w:tentative="1">
+      <w:start w:val="1"/>
+      <w:numFmt w:val="lowerRoman"/>
+      <w:lvlText w:val="%6."/>
+      <w:lvlJc w:val="right"/>
+      <w:pPr>
+        <w:ind w:left="4320" w:hanging="180"/>
+      </w:pPr>
+    </w:lvl>
+    <w:lvl w:ilvl="6" w:tplc="0409000F" w:tentative="1">
+      <w:start w:val="1"/>
+      <w:numFmt w:val="decimal"/>
+      <w:lvlText w:val="%7."/>
+      <w:lvlJc w:val="left"/>
+      <w:pPr>
+        <w:ind w:left="5040" w:hanging="360"/>
+      </w:pPr>
+    </w:lvl>
+    <w:lvl w:ilvl="7" w:tplc="04090019" w:tentative="1">
+      <w:start w:val="1"/>
+      <w:numFmt w:val="lowerLetter"/>
+      <w:lvlText w:val="%8."/>
+      <w:lvlJc w:val="left"/>
+      <w:pPr>
+        <w:ind w:left="5760" w:hanging="360"/>
+      </w:pPr>
+    </w:lvl>
+    <w:lvl w:ilvl="8" w:tplc="0409001B" w:tentative="1">
+      <w:start w:val="1"/>
+      <w:numFmt w:val="lowerRoman"/>
+      <w:lvlText w:val="%9."/>
+      <w:lvlJc w:val="right"/>
+      <w:pPr>
+        <w:ind w:left="6480" w:hanging="180"/>
+      </w:pPr>
+    </w:lvl>
+  </w:abstractNum>
+  <w:abstractNum w:abstractNumId="17">
     <w:nsid w:val="6B9458FA"/>
     <w:multiLevelType w:val="hybridMultilevel"/>
     <w:tmpl w:val="A3FA5B28"/>
@@ -2691,7 +3611,97 @@
       </w:pPr>
     </w:lvl>
   </w:abstractNum>
-  <w:abstractNum w:abstractNumId="15">
+  <w:abstractNum w:abstractNumId="18">
+    <w:nsid w:val="6FF972B6"/>
+    <w:multiLevelType w:val="hybridMultilevel"/>
+    <w:tmpl w:val="D3B44650"/>
+    <w:lvl w:ilvl="0" w:tplc="0409000F">
+      <w:start w:val="1"/>
+      <w:numFmt w:val="decimal"/>
+      <w:lvlText w:val="%1."/>
+      <w:lvlJc w:val="left"/>
+      <w:pPr>
+        <w:ind w:left="720" w:hanging="360"/>
+      </w:pPr>
+      <w:rPr>
+        <w:rFonts w:hint="default"/>
+        <w:b w:val="0"/>
+      </w:rPr>
+    </w:lvl>
+    <w:lvl w:ilvl="1" w:tplc="04090019" w:tentative="1">
+      <w:start w:val="1"/>
+      <w:numFmt w:val="lowerLetter"/>
+      <w:lvlText w:val="%2."/>
+      <w:lvlJc w:val="left"/>
+      <w:pPr>
+        <w:ind w:left="1440" w:hanging="360"/>
+      </w:pPr>
+    </w:lvl>
+    <w:lvl w:ilvl="2" w:tplc="0409001B" w:tentative="1">
+      <w:start w:val="1"/>
+      <w:numFmt w:val="lowerRoman"/>
+      <w:lvlText w:val="%3."/>
+      <w:lvlJc w:val="right"/>
+      <w:pPr>
+        <w:ind w:left="2160" w:hanging="180"/>
+      </w:pPr>
+    </w:lvl>
+    <w:lvl w:ilvl="3" w:tplc="0409000F" w:tentative="1">
+      <w:start w:val="1"/>
+      <w:numFmt w:val="decimal"/>
+      <w:lvlText w:val="%4."/>
+      <w:lvlJc w:val="left"/>
+      <w:pPr>
+        <w:ind w:left="2880" w:hanging="360"/>
+      </w:pPr>
+    </w:lvl>
+    <w:lvl w:ilvl="4" w:tplc="04090019" w:tentative="1">
+      <w:start w:val="1"/>
+      <w:numFmt w:val="lowerLetter"/>
+      <w:lvlText w:val="%5."/>
+      <w:lvlJc w:val="left"/>
+      <w:pPr>
+        <w:ind w:left="3600" w:hanging="360"/>
+      </w:pPr>
+    </w:lvl>
+    <w:lvl w:ilvl="5" w:tplc="0409001B" w:tentative="1">
+      <w:start w:val="1"/>
+      <w:numFmt w:val="lowerRoman"/>
+      <w:lvlText w:val="%6."/>
+      <w:lvlJc w:val="right"/>
+      <w:pPr>
+        <w:ind w:left="4320" w:hanging="180"/>
+      </w:pPr>
+    </w:lvl>
+    <w:lvl w:ilvl="6" w:tplc="0409000F" w:tentative="1">
+      <w:start w:val="1"/>
+      <w:numFmt w:val="decimal"/>
+      <w:lvlText w:val="%7."/>
+      <w:lvlJc w:val="left"/>
+      <w:pPr>
+        <w:ind w:left="5040" w:hanging="360"/>
+      </w:pPr>
+    </w:lvl>
+    <w:lvl w:ilvl="7" w:tplc="04090019" w:tentative="1">
+      <w:start w:val="1"/>
+      <w:numFmt w:val="lowerLetter"/>
+      <w:lvlText w:val="%8."/>
+      <w:lvlJc w:val="left"/>
+      <w:pPr>
+        <w:ind w:left="5760" w:hanging="360"/>
+      </w:pPr>
+    </w:lvl>
+    <w:lvl w:ilvl="8" w:tplc="0409001B" w:tentative="1">
+      <w:start w:val="1"/>
+      <w:numFmt w:val="lowerRoman"/>
+      <w:lvlText w:val="%9."/>
+      <w:lvlJc w:val="right"/>
+      <w:pPr>
+        <w:ind w:left="6480" w:hanging="180"/>
+      </w:pPr>
+    </w:lvl>
+  </w:abstractNum>
+  <w:abstractNum w:abstractNumId="19">
     <w:nsid w:val="73607638"/>
     <w:multiLevelType w:val="hybridMultilevel"/>
     <w:tmpl w:val="A3FA5B28"/>
@@ -2780,7 +3790,7 @@
       </w:pPr>
     </w:lvl>
   </w:abstractNum>
-  <w:abstractNum w:abstractNumId="16">
+  <w:abstractNum w:abstractNumId="20">
     <w:nsid w:val="7D1D15D9"/>
     <w:multiLevelType w:val="hybridMultilevel"/>
     <w:tmpl w:val="CCB85CBE"/>
@@ -2870,7 +3880,7 @@
     <w:abstractNumId w:val="10"/>
   </w:num>
   <w:num w:numId="2">
-    <w:abstractNumId w:val="16"/>
+    <w:abstractNumId w:val="20"/>
   </w:num>
   <w:num w:numId="3">
     <w:abstractNumId w:val="1"/>
@@ -2888,19 +3898,19 @@
     <w:abstractNumId w:val="11"/>
   </w:num>
   <w:num w:numId="8">
-    <w:abstractNumId w:val="14"/>
+    <w:abstractNumId w:val="17"/>
   </w:num>
   <w:num w:numId="9">
-    <w:abstractNumId w:val="15"/>
+    <w:abstractNumId w:val="19"/>
   </w:num>
   <w:num w:numId="10">
     <w:abstractNumId w:val="7"/>
   </w:num>
   <w:num w:numId="11">
-    <w:abstractNumId w:val="13"/>
+    <w:abstractNumId w:val="15"/>
   </w:num>
   <w:num w:numId="12">
-    <w:abstractNumId w:val="12"/>
+    <w:abstractNumId w:val="14"/>
   </w:num>
   <w:num w:numId="13">
     <w:abstractNumId w:val="6"/>
@@ -2916,6 +3926,18 @@
   </w:num>
   <w:num w:numId="17">
     <w:abstractNumId w:val="4"/>
+  </w:num>
+  <w:num w:numId="18">
+    <w:abstractNumId w:val="12"/>
+  </w:num>
+  <w:num w:numId="19">
+    <w:abstractNumId w:val="16"/>
+  </w:num>
+  <w:num w:numId="20">
+    <w:abstractNumId w:val="18"/>
+  </w:num>
+  <w:num w:numId="21">
+    <w:abstractNumId w:val="13"/>
   </w:num>
 </w:numbering>
 </file>

</xml_diff>

<commit_message>
Update progress harian ke-14
</commit_message>
<xml_diff>
--- a/ProgressHarian.docx
+++ b/ProgressHarian.docx
@@ -4834,222 +4834,18 @@
     </w:p>
     <w:p>
       <w:pPr>
-        <w:ind w:left="360"/>
-        <w:rPr>
-          <w:lang w:val="en-US"/>
-        </w:rPr>
-      </w:pPr>
-    </w:p>
-    <w:p>
-      <w:pPr>
         <w:pStyle w:val="Heading1"/>
         <w:jc w:val="center"/>
         <w:rPr>
           <w:color w:val="auto"/>
+          <w:lang w:val="en-US"/>
         </w:rPr>
       </w:pPr>
       <w:r>
         <w:rPr>
           <w:color w:val="auto"/>
         </w:rPr>
-        <w:t>Sprint</w:t>
-      </w:r>
-    </w:p>
-    <w:p/>
-    <w:p>
-      <w:pPr>
-        <w:tabs>
-          <w:tab w:val="left" w:pos="1701"/>
-        </w:tabs>
-        <w:rPr>
-          <w:lang w:val="en-US"/>
-        </w:rPr>
-      </w:pPr>
-      <w:r>
-        <w:rPr>
-          <w:b/>
-        </w:rPr>
-        <w:t xml:space="preserve">Sprint </w:t>
-      </w:r>
-      <w:r>
-        <w:rPr>
-          <w:b/>
-          <w:lang w:val="en-US"/>
-        </w:rPr>
-        <w:t>3</w:t>
-      </w:r>
-      <w:r>
-        <w:tab/>
-        <w:t xml:space="preserve">: </w:t>
-      </w:r>
-      <w:r>
-        <w:rPr>
-          <w:lang w:val="en-US"/>
-        </w:rPr>
-        <w:t>01</w:t>
-      </w:r>
-      <w:r>
-        <w:t>/</w:t>
-      </w:r>
-      <w:r>
-        <w:rPr>
-          <w:lang w:val="en-US"/>
-        </w:rPr>
-        <w:t>06</w:t>
-      </w:r>
-      <w:r>
-        <w:t xml:space="preserve"> – </w:t>
-      </w:r>
-      <w:r>
-        <w:rPr>
-          <w:lang w:val="en-US"/>
-        </w:rPr>
-        <w:t>03</w:t>
-      </w:r>
-      <w:r>
-        <w:t>/</w:t>
-      </w:r>
-      <w:r>
-        <w:rPr>
-          <w:lang w:val="en-US"/>
-        </w:rPr>
-        <w:t>06</w:t>
-      </w:r>
-    </w:p>
-    <w:p>
-      <w:pPr>
-        <w:tabs>
-          <w:tab w:val="left" w:pos="1701"/>
-        </w:tabs>
-        <w:ind w:left="1843" w:hanging="1843"/>
-        <w:rPr>
-          <w:lang w:val="en-US"/>
-        </w:rPr>
-      </w:pPr>
-      <w:r>
-        <w:rPr>
-          <w:b/>
-        </w:rPr>
-        <w:t>Produck Backlog</w:t>
-      </w:r>
-      <w:r>
-        <w:tab/>
-        <w:t xml:space="preserve">:  </w:t>
-      </w:r>
-      <w:proofErr w:type="spellStart"/>
-      <w:r>
-        <w:rPr>
-          <w:lang w:val="en-US"/>
-        </w:rPr>
-        <w:t>Membuat</w:t>
-      </w:r>
-      <w:proofErr w:type="spellEnd"/>
-      <w:r>
-        <w:rPr>
-          <w:lang w:val="en-US"/>
-        </w:rPr>
-        <w:t xml:space="preserve"> slide </w:t>
-      </w:r>
-      <w:proofErr w:type="spellStart"/>
-      <w:r>
-        <w:rPr>
-          <w:lang w:val="en-US"/>
-        </w:rPr>
-        <w:t>Presentasi</w:t>
-      </w:r>
-      <w:proofErr w:type="spellEnd"/>
-    </w:p>
-    <w:p>
-      <w:pPr>
-        <w:tabs>
-          <w:tab w:val="left" w:pos="1701"/>
-        </w:tabs>
-      </w:pPr>
-      <w:r>
-        <w:rPr>
-          <w:b/>
-        </w:rPr>
-        <w:t xml:space="preserve">Scrummaster </w:t>
-      </w:r>
-      <w:r>
-        <w:tab/>
-      </w:r>
-      <w:r>
-        <w:rPr>
-          <w:lang w:val="en-US"/>
-        </w:rPr>
-        <w:t xml:space="preserve"> : </w:t>
-      </w:r>
-      <w:proofErr w:type="spellStart"/>
-      <w:r>
-        <w:rPr>
-          <w:lang w:val="en-US"/>
-        </w:rPr>
-        <w:t>Holila</w:t>
-      </w:r>
-      <w:proofErr w:type="spellEnd"/>
-      <w:r>
-        <w:rPr>
-          <w:lang w:val="en-US"/>
-        </w:rPr>
-        <w:t xml:space="preserve"> </w:t>
-      </w:r>
-      <w:proofErr w:type="spellStart"/>
-      <w:r>
-        <w:rPr>
-          <w:lang w:val="en-US"/>
-        </w:rPr>
-        <w:t>Hanni</w:t>
-      </w:r>
-      <w:proofErr w:type="spellEnd"/>
-      <w:r>
-        <w:rPr>
-          <w:lang w:val="en-US"/>
-        </w:rPr>
-        <w:t xml:space="preserve"> </w:t>
-      </w:r>
-      <w:proofErr w:type="spellStart"/>
-      <w:r>
-        <w:rPr>
-          <w:lang w:val="en-US"/>
-        </w:rPr>
-        <w:t>Gultom</w:t>
-      </w:r>
-      <w:proofErr w:type="spellEnd"/>
-      <w:r>
-        <w:t xml:space="preserve"> (12.111.</w:t>
-      </w:r>
-      <w:r>
-        <w:rPr>
-          <w:lang w:val="en-US"/>
-        </w:rPr>
-        <w:t>3312</w:t>
-      </w:r>
-      <w:r>
-        <w:t>)</w:t>
-      </w:r>
-    </w:p>
-    <w:p/>
-    <w:p>
-      <w:pPr>
-        <w:rPr>
-          <w:lang w:val="en-US"/>
-        </w:rPr>
-      </w:pPr>
-    </w:p>
-    <w:p>
-      <w:pPr>
-        <w:pStyle w:val="Heading1"/>
-        <w:jc w:val="center"/>
-        <w:rPr>
-          <w:color w:val="auto"/>
-          <w:lang w:val="en-US"/>
-        </w:rPr>
-      </w:pPr>
-      <w:r>
-        <w:rPr>
-          <w:color w:val="auto"/>
-        </w:rPr>
+        <w:lastRenderedPageBreak/>
         <w:t>Daily Scrum (</w:t>
       </w:r>
       <w:r>
@@ -6762,216 +6558,42 @@
         </w:rPr>
       </w:pPr>
     </w:p>
+    <w:p/>
+    <w:p>
+      <w:pPr>
+        <w:rPr>
+          <w:lang w:val="en-US"/>
+        </w:rPr>
+      </w:pPr>
+    </w:p>
+    <w:p>
+      <w:pPr>
+        <w:rPr>
+          <w:rFonts w:asciiTheme="majorHAnsi" w:eastAsiaTheme="majorEastAsia" w:hAnsiTheme="majorHAnsi" w:cstheme="majorBidi"/>
+          <w:b/>
+          <w:bCs/>
+          <w:sz w:val="28"/>
+          <w:szCs w:val="28"/>
+        </w:rPr>
+      </w:pPr>
+      <w:r>
+        <w:br w:type="page"/>
+      </w:r>
+    </w:p>
     <w:p>
       <w:pPr>
         <w:pStyle w:val="Heading1"/>
         <w:jc w:val="center"/>
         <w:rPr>
           <w:color w:val="auto"/>
+          <w:lang w:val="en-US"/>
         </w:rPr>
       </w:pPr>
       <w:r>
         <w:rPr>
           <w:color w:val="auto"/>
         </w:rPr>
-        <w:t>Sprint</w:t>
-      </w:r>
-    </w:p>
-    <w:p/>
-    <w:p>
-      <w:pPr>
-        <w:tabs>
-          <w:tab w:val="left" w:pos="1701"/>
-        </w:tabs>
-        <w:rPr>
-          <w:lang w:val="en-US"/>
-        </w:rPr>
-      </w:pPr>
-      <w:r>
-        <w:rPr>
-          <w:b/>
-        </w:rPr>
-        <w:t xml:space="preserve">Sprint </w:t>
-      </w:r>
-      <w:r>
-        <w:rPr>
-          <w:b/>
-          <w:lang w:val="en-US"/>
-        </w:rPr>
-        <w:t>3</w:t>
-      </w:r>
-      <w:r>
-        <w:tab/>
-        <w:t xml:space="preserve">: </w:t>
-      </w:r>
-      <w:r>
-        <w:rPr>
-          <w:lang w:val="en-US"/>
-        </w:rPr>
-        <w:t>01</w:t>
-      </w:r>
-      <w:r>
-        <w:t>/</w:t>
-      </w:r>
-      <w:r>
-        <w:rPr>
-          <w:lang w:val="en-US"/>
-        </w:rPr>
-        <w:t>06</w:t>
-      </w:r>
-      <w:r>
-        <w:t xml:space="preserve"> – </w:t>
-      </w:r>
-      <w:r>
-        <w:rPr>
-          <w:lang w:val="en-US"/>
-        </w:rPr>
-        <w:t>03</w:t>
-      </w:r>
-      <w:r>
-        <w:t>/</w:t>
-      </w:r>
-      <w:r>
-        <w:rPr>
-          <w:lang w:val="en-US"/>
-        </w:rPr>
-        <w:t>06</w:t>
-      </w:r>
-    </w:p>
-    <w:p>
-      <w:pPr>
-        <w:tabs>
-          <w:tab w:val="left" w:pos="1701"/>
-        </w:tabs>
-        <w:ind w:left="1843" w:hanging="1843"/>
-        <w:rPr>
-          <w:lang w:val="en-US"/>
-        </w:rPr>
-      </w:pPr>
-      <w:r>
-        <w:rPr>
-          <w:b/>
-        </w:rPr>
-        <w:t>Produck Backlog</w:t>
-      </w:r>
-      <w:r>
-        <w:tab/>
-        <w:t xml:space="preserve">:  </w:t>
-      </w:r>
-      <w:proofErr w:type="spellStart"/>
-      <w:r>
-        <w:rPr>
-          <w:lang w:val="en-US"/>
-        </w:rPr>
-        <w:t>Membuat</w:t>
-      </w:r>
-      <w:proofErr w:type="spellEnd"/>
-      <w:r>
-        <w:rPr>
-          <w:lang w:val="en-US"/>
-        </w:rPr>
-        <w:t xml:space="preserve"> slide </w:t>
-      </w:r>
-      <w:proofErr w:type="spellStart"/>
-      <w:r>
-        <w:rPr>
-          <w:lang w:val="en-US"/>
-        </w:rPr>
-        <w:t>Presentasi</w:t>
-      </w:r>
-      <w:proofErr w:type="spellEnd"/>
-    </w:p>
-    <w:p>
-      <w:pPr>
-        <w:tabs>
-          <w:tab w:val="left" w:pos="1701"/>
-        </w:tabs>
-      </w:pPr>
-      <w:r>
-        <w:rPr>
-          <w:b/>
-        </w:rPr>
-        <w:t xml:space="preserve">Scrummaster </w:t>
-      </w:r>
-      <w:r>
-        <w:tab/>
-      </w:r>
-      <w:r>
-        <w:rPr>
-          <w:lang w:val="en-US"/>
-        </w:rPr>
-        <w:t xml:space="preserve"> : </w:t>
-      </w:r>
-      <w:proofErr w:type="spellStart"/>
-      <w:r>
-        <w:rPr>
-          <w:lang w:val="en-US"/>
-        </w:rPr>
-        <w:t>Holila</w:t>
-      </w:r>
-      <w:proofErr w:type="spellEnd"/>
-      <w:r>
-        <w:rPr>
-          <w:lang w:val="en-US"/>
-        </w:rPr>
-        <w:t xml:space="preserve"> </w:t>
-      </w:r>
-      <w:proofErr w:type="spellStart"/>
-      <w:r>
-        <w:rPr>
-          <w:lang w:val="en-US"/>
-        </w:rPr>
-        <w:t>Hanni</w:t>
-      </w:r>
-      <w:proofErr w:type="spellEnd"/>
-      <w:r>
-        <w:rPr>
-          <w:lang w:val="en-US"/>
-        </w:rPr>
-        <w:t xml:space="preserve"> </w:t>
-      </w:r>
-      <w:proofErr w:type="spellStart"/>
-      <w:r>
-        <w:rPr>
-          <w:lang w:val="en-US"/>
-        </w:rPr>
-        <w:t>Gultom</w:t>
-      </w:r>
-      <w:proofErr w:type="spellEnd"/>
-      <w:r>
-        <w:t xml:space="preserve"> (12.111.</w:t>
-      </w:r>
-      <w:r>
-        <w:rPr>
-          <w:lang w:val="en-US"/>
-        </w:rPr>
-        <w:t>3312</w:t>
-      </w:r>
-      <w:r>
-        <w:t>)</w:t>
-      </w:r>
-    </w:p>
-    <w:p/>
-    <w:p>
-      <w:pPr>
-        <w:rPr>
-          <w:lang w:val="en-US"/>
-        </w:rPr>
-      </w:pPr>
-    </w:p>
-    <w:p>
-      <w:pPr>
-        <w:pStyle w:val="Heading1"/>
-        <w:jc w:val="center"/>
-        <w:rPr>
-          <w:color w:val="auto"/>
-          <w:lang w:val="en-US"/>
-        </w:rPr>
-      </w:pPr>
-      <w:r>
-        <w:rPr>
-          <w:color w:val="auto"/>
-        </w:rPr>
+        <w:lastRenderedPageBreak/>
         <w:t>Daily Scrum (</w:t>
       </w:r>
       <w:r>
@@ -8602,12 +8224,28 @@
     </w:p>
     <w:p>
       <w:pPr>
+        <w:rPr>
+          <w:rFonts w:asciiTheme="majorHAnsi" w:eastAsiaTheme="majorEastAsia" w:hAnsiTheme="majorHAnsi" w:cstheme="majorBidi"/>
+          <w:b/>
+          <w:bCs/>
+          <w:sz w:val="28"/>
+          <w:szCs w:val="28"/>
+        </w:rPr>
+      </w:pPr>
+      <w:r>
+        <w:br w:type="page"/>
+      </w:r>
+    </w:p>
+    <w:p>
+      <w:pPr>
         <w:pStyle w:val="Heading1"/>
         <w:jc w:val="center"/>
         <w:rPr>
           <w:color w:val="auto"/>
         </w:rPr>
       </w:pPr>
+      <w:bookmarkStart w:id="0" w:name="_GoBack"/>
+      <w:bookmarkEnd w:id="0"/>
       <w:r>
         <w:rPr>
           <w:color w:val="auto"/>
@@ -11061,19 +10699,7 @@
       </w:r>
       <w:r>
         <w:tab/>
-        <w:t xml:space="preserve">:  </w:t>
-      </w:r>
-      <w:r>
-        <w:t>Anisah (12.111.3</w:t>
-      </w:r>
-      <w:r>
-        <w:t>0</w:t>
-      </w:r>
-      <w:r>
-        <w:t>61</w:t>
-      </w:r>
-      <w:r>
-        <w:t>)</w:t>
+        <w:t>:  Anisah (12.111.3061)</w:t>
       </w:r>
     </w:p>
     <w:p/>
@@ -11095,13 +10721,7 @@
         <w:rPr>
           <w:color w:val="auto"/>
         </w:rPr>
-        <w:t>07</w:t>
-      </w:r>
-      <w:r>
-        <w:rPr>
-          <w:color w:val="auto"/>
-        </w:rPr>
-        <w:t>/6</w:t>
+        <w:t>07/6</w:t>
       </w:r>
       <w:r>
         <w:rPr>
@@ -11248,13 +10868,7 @@
         <w:rPr>
           <w:rStyle w:val="null"/>
         </w:rPr>
-        <w:t>Hari ini saya memperbaiki desain pada sli</w:t>
-      </w:r>
-      <w:r>
-        <w:rPr>
-          <w:rStyle w:val="null"/>
-        </w:rPr>
-        <w:t xml:space="preserve">de. </w:t>
+        <w:t xml:space="preserve">Hari ini saya memperbaiki desain pada slide. </w:t>
       </w:r>
     </w:p>
     <w:p>
@@ -11272,13 +10886,7 @@
         <w:rPr>
           <w:rStyle w:val="null"/>
         </w:rPr>
-        <w:t>Hari ini</w:t>
-      </w:r>
-      <w:r>
-        <w:rPr>
-          <w:rStyle w:val="null"/>
-        </w:rPr>
-        <w:t xml:space="preserve"> saya melanjutkan edit slide.</w:t>
+        <w:t>Hari ini saya melanjutkan edit slide.</w:t>
       </w:r>
     </w:p>
     <w:p>
@@ -11351,13 +10959,7 @@
         <w:rPr>
           <w:rStyle w:val="null"/>
         </w:rPr>
-        <w:t>Hari ini saya menambahka</w:t>
-      </w:r>
-      <w:r>
-        <w:rPr>
-          <w:rStyle w:val="null"/>
-        </w:rPr>
-        <w:t xml:space="preserve">n css pada metode daur ulang </w:t>
+        <w:t xml:space="preserve">Hari ini saya menambahkan css pada metode daur ulang </w:t>
       </w:r>
     </w:p>
     <w:p>
@@ -11410,13 +11012,7 @@
         <w:rPr>
           <w:rStyle w:val="null"/>
         </w:rPr>
-        <w:t>Semalam saya menge</w:t>
-      </w:r>
-      <w:r>
-        <w:rPr>
-          <w:rStyle w:val="null"/>
-        </w:rPr>
-        <w:t xml:space="preserve">dit dan mendesain isi slide. </w:t>
+        <w:t xml:space="preserve">Semalam saya mengedit dan mendesain isi slide. </w:t>
       </w:r>
     </w:p>
     <w:p>
@@ -11435,13 +11031,7 @@
         <w:rPr>
           <w:rStyle w:val="null"/>
         </w:rPr>
-        <w:t>Hari ini saya menambah slide be</w:t>
-      </w:r>
-      <w:r>
-        <w:rPr>
-          <w:rStyle w:val="null"/>
-        </w:rPr>
-        <w:t>risi contoh hasil daur ulang .</w:t>
+        <w:t>Hari ini saya menambah slide berisi contoh hasil daur ulang .</w:t>
       </w:r>
     </w:p>
     <w:p>
@@ -11455,6 +11045,420 @@
           <w:tab w:val="left" w:pos="1455"/>
         </w:tabs>
         <w:rPr>
+          <w:rStyle w:val="null"/>
+          <w:lang w:val="en-US"/>
+        </w:rPr>
+      </w:pPr>
+      <w:r>
+        <w:rPr>
+          <w:rStyle w:val="null"/>
+        </w:rPr>
+        <w:t>Saya tidak ada kendala pada saat menggerjakan tugas.</w:t>
+      </w:r>
+    </w:p>
+    <w:p>
+      <w:pPr>
+        <w:rPr>
+          <w:rStyle w:val="null"/>
+        </w:rPr>
+      </w:pPr>
+      <w:r>
+        <w:rPr>
+          <w:rStyle w:val="null"/>
+        </w:rPr>
+        <w:br w:type="page"/>
+      </w:r>
+    </w:p>
+    <w:p>
+      <w:pPr>
+        <w:pStyle w:val="Heading1"/>
+        <w:jc w:val="center"/>
+        <w:rPr>
+          <w:color w:val="auto"/>
+        </w:rPr>
+      </w:pPr>
+      <w:r>
+        <w:rPr>
+          <w:color w:val="auto"/>
+        </w:rPr>
+        <w:lastRenderedPageBreak/>
+        <w:t>Daily Scrum (</w:t>
+      </w:r>
+      <w:r>
+        <w:rPr>
+          <w:color w:val="auto"/>
+        </w:rPr>
+        <w:t>08</w:t>
+      </w:r>
+      <w:r>
+        <w:rPr>
+          <w:color w:val="auto"/>
+        </w:rPr>
+        <w:t>/6</w:t>
+      </w:r>
+      <w:r>
+        <w:rPr>
+          <w:color w:val="auto"/>
+        </w:rPr>
+        <w:t>)</w:t>
+      </w:r>
+    </w:p>
+    <w:p/>
+    <w:p>
+      <w:pPr>
+        <w:rPr>
+          <w:b/>
+          <w:bCs/>
+        </w:rPr>
+      </w:pPr>
+      <w:r>
+        <w:rPr>
+          <w:b/>
+          <w:bCs/>
+        </w:rPr>
+        <w:t>Anisah</w:t>
+      </w:r>
+    </w:p>
+    <w:p>
+      <w:pPr>
+        <w:pStyle w:val="ListParagraph"/>
+        <w:numPr>
+          <w:ilvl w:val="0"/>
+          <w:numId w:val="54"/>
+        </w:numPr>
+        <w:rPr>
+          <w:bCs/>
+        </w:rPr>
+      </w:pPr>
+      <w:r>
+        <w:rPr>
+          <w:bCs/>
+        </w:rPr>
+        <w:t>Semalam saya menambahkan isi slide contoh sampah yg bisa didaur ulang.</w:t>
+      </w:r>
+    </w:p>
+    <w:p>
+      <w:pPr>
+        <w:pStyle w:val="ListParagraph"/>
+        <w:numPr>
+          <w:ilvl w:val="0"/>
+          <w:numId w:val="54"/>
+        </w:numPr>
+        <w:rPr>
+          <w:bCs/>
+        </w:rPr>
+      </w:pPr>
+      <w:r>
+        <w:rPr>
+          <w:bCs/>
+        </w:rPr>
+        <w:t xml:space="preserve">Hari ini saya </w:t>
+      </w:r>
+      <w:r>
+        <w:rPr>
+          <w:bCs/>
+        </w:rPr>
+        <w:t>menambahkan gambar contoh sampah yang bisa didaur ulang.</w:t>
+      </w:r>
+      <w:r>
+        <w:rPr>
+          <w:bCs/>
+        </w:rPr>
+        <w:t xml:space="preserve"> </w:t>
+      </w:r>
+    </w:p>
+    <w:p>
+      <w:pPr>
+        <w:pStyle w:val="ListParagraph"/>
+        <w:numPr>
+          <w:ilvl w:val="0"/>
+          <w:numId w:val="54"/>
+        </w:numPr>
+        <w:rPr>
+          <w:rFonts w:cstheme="minorHAnsi"/>
+          <w:b/>
+        </w:rPr>
+      </w:pPr>
+      <w:r>
+        <w:rPr>
+          <w:bCs/>
+        </w:rPr>
+        <w:t>S</w:t>
+      </w:r>
+      <w:r>
+        <w:rPr>
+          <w:rStyle w:val="apple-style-span"/>
+          <w:rFonts w:cstheme="minorHAnsi"/>
+        </w:rPr>
+        <w:t>aya tidak ada kendala dalam pengerjaan tugas</w:t>
+      </w:r>
+      <w:r>
+        <w:rPr>
+          <w:rStyle w:val="apple-style-span"/>
+          <w:rFonts w:cstheme="minorHAnsi"/>
+          <w:lang w:val="en-US"/>
+        </w:rPr>
+        <w:t>.</w:t>
+      </w:r>
+    </w:p>
+    <w:p>
+      <w:pPr>
+        <w:pStyle w:val="ListParagraph"/>
+        <w:rPr>
+          <w:bCs/>
+        </w:rPr>
+      </w:pPr>
+    </w:p>
+    <w:p>
+      <w:pPr>
+        <w:rPr>
+          <w:b/>
+          <w:bCs/>
+        </w:rPr>
+      </w:pPr>
+      <w:r>
+        <w:rPr>
+          <w:b/>
+          <w:bCs/>
+        </w:rPr>
+        <w:t>Dewi Rahmadani</w:t>
+      </w:r>
+    </w:p>
+    <w:p>
+      <w:pPr>
+        <w:pStyle w:val="ListParagraph"/>
+        <w:numPr>
+          <w:ilvl w:val="0"/>
+          <w:numId w:val="55"/>
+        </w:numPr>
+        <w:rPr>
+          <w:rStyle w:val="null"/>
+          <w:bCs/>
+        </w:rPr>
+      </w:pPr>
+      <w:r>
+        <w:rPr>
+          <w:rStyle w:val="null"/>
+        </w:rPr>
+        <w:t>kemarin saya melanjutkan edit slide</w:t>
+      </w:r>
+      <w:r>
+        <w:rPr>
+          <w:rStyle w:val="null"/>
+        </w:rPr>
+        <w:t>.</w:t>
+      </w:r>
+    </w:p>
+    <w:p>
+      <w:pPr>
+        <w:pStyle w:val="ListParagraph"/>
+        <w:numPr>
+          <w:ilvl w:val="0"/>
+          <w:numId w:val="55"/>
+        </w:numPr>
+        <w:rPr>
+          <w:rStyle w:val="null"/>
+          <w:bCs/>
+        </w:rPr>
+      </w:pPr>
+      <w:r>
+        <w:rPr>
+          <w:rStyle w:val="null"/>
+        </w:rPr>
+        <w:t>Hari ini saya mendesain slide untuk contoh sampah yang tidak baik di daur ulang</w:t>
+      </w:r>
+      <w:r>
+        <w:rPr>
+          <w:rStyle w:val="null"/>
+        </w:rPr>
+        <w:t>.</w:t>
+      </w:r>
+    </w:p>
+    <w:p>
+      <w:pPr>
+        <w:pStyle w:val="ListParagraph"/>
+        <w:numPr>
+          <w:ilvl w:val="0"/>
+          <w:numId w:val="55"/>
+        </w:numPr>
+        <w:rPr>
+          <w:bCs/>
+        </w:rPr>
+      </w:pPr>
+      <w:r>
+        <w:rPr>
+          <w:rStyle w:val="null"/>
+        </w:rPr>
+        <w:t>Saya tidak mengalami kesulitan dalam mengerjakan tugas</w:t>
+      </w:r>
+      <w:r>
+        <w:rPr>
+          <w:rStyle w:val="null"/>
+        </w:rPr>
+        <w:t>.</w:t>
+      </w:r>
+    </w:p>
+    <w:p>
+      <w:pPr>
+        <w:rPr>
+          <w:b/>
+          <w:bCs/>
+        </w:rPr>
+      </w:pPr>
+      <w:r>
+        <w:rPr>
+          <w:b/>
+          <w:bCs/>
+        </w:rPr>
+        <w:t>Fadilla Rachmadani</w:t>
+      </w:r>
+    </w:p>
+    <w:p>
+      <w:pPr>
+        <w:pStyle w:val="ListParagraph"/>
+        <w:numPr>
+          <w:ilvl w:val="0"/>
+          <w:numId w:val="56"/>
+        </w:numPr>
+        <w:rPr>
+          <w:rStyle w:val="null"/>
+          <w:bCs/>
+        </w:rPr>
+      </w:pPr>
+      <w:r>
+        <w:rPr>
+          <w:rStyle w:val="null"/>
+        </w:rPr>
+        <w:t>Semalam saya menambahkan css pada metode daur ulang</w:t>
+      </w:r>
+      <w:r>
+        <w:rPr>
+          <w:rStyle w:val="null"/>
+        </w:rPr>
+        <w:t>.</w:t>
+      </w:r>
+    </w:p>
+    <w:p>
+      <w:pPr>
+        <w:pStyle w:val="ListParagraph"/>
+        <w:numPr>
+          <w:ilvl w:val="0"/>
+          <w:numId w:val="56"/>
+        </w:numPr>
+        <w:rPr>
+          <w:rStyle w:val="null"/>
+          <w:bCs/>
+        </w:rPr>
+      </w:pPr>
+      <w:r>
+        <w:rPr>
+          <w:rStyle w:val="null"/>
+        </w:rPr>
+        <w:t>Hari ini saya mengedit index.jade</w:t>
+      </w:r>
+      <w:r>
+        <w:rPr>
+          <w:rStyle w:val="null"/>
+        </w:rPr>
+        <w:t>.</w:t>
+      </w:r>
+    </w:p>
+    <w:p>
+      <w:pPr>
+        <w:pStyle w:val="ListParagraph"/>
+        <w:numPr>
+          <w:ilvl w:val="0"/>
+          <w:numId w:val="56"/>
+        </w:numPr>
+        <w:rPr>
+          <w:bCs/>
+        </w:rPr>
+      </w:pPr>
+      <w:r>
+        <w:rPr>
+          <w:rStyle w:val="null"/>
+        </w:rPr>
+        <w:t>Saya tidak ada kendala pada saat pada saat pengerjaan tugas</w:t>
+      </w:r>
+      <w:r>
+        <w:rPr>
+          <w:rStyle w:val="null"/>
+        </w:rPr>
+        <w:t>.</w:t>
+      </w:r>
+    </w:p>
+    <w:p>
+      <w:pPr>
+        <w:rPr>
+          <w:b/>
+          <w:bCs/>
+        </w:rPr>
+      </w:pPr>
+      <w:r>
+        <w:rPr>
+          <w:b/>
+          <w:bCs/>
+        </w:rPr>
+        <w:t>Holila Hanni Gultom</w:t>
+      </w:r>
+    </w:p>
+    <w:p>
+      <w:pPr>
+        <w:pStyle w:val="ListParagraph"/>
+        <w:numPr>
+          <w:ilvl w:val="0"/>
+          <w:numId w:val="53"/>
+        </w:numPr>
+        <w:rPr>
+          <w:rStyle w:val="null"/>
+          <w:rFonts w:cstheme="minorHAnsi"/>
+        </w:rPr>
+      </w:pPr>
+      <w:r>
+        <w:rPr>
+          <w:rStyle w:val="null"/>
+        </w:rPr>
+        <w:t>Semalam saya menambah slide berisi contoh hasil daur ulang</w:t>
+      </w:r>
+      <w:r>
+        <w:rPr>
+          <w:rStyle w:val="null"/>
+        </w:rPr>
+        <w:t>.</w:t>
+      </w:r>
+      <w:r>
+        <w:rPr>
+          <w:rStyle w:val="null"/>
+        </w:rPr>
+        <w:t xml:space="preserve"> </w:t>
+      </w:r>
+    </w:p>
+    <w:p>
+      <w:pPr>
+        <w:pStyle w:val="ListParagraph"/>
+        <w:numPr>
+          <w:ilvl w:val="0"/>
+          <w:numId w:val="53"/>
+        </w:numPr>
+        <w:rPr>
+          <w:rStyle w:val="null"/>
+          <w:rFonts w:cstheme="minorHAnsi"/>
+        </w:rPr>
+      </w:pPr>
+      <w:r>
+        <w:rPr>
+          <w:rStyle w:val="null"/>
+        </w:rPr>
+        <w:t>Hari ini saya melengkapi isi slide.</w:t>
+      </w:r>
+    </w:p>
+    <w:p>
+      <w:pPr>
+        <w:pStyle w:val="ListParagraph"/>
+        <w:tabs>
+          <w:tab w:val="left" w:pos="1455"/>
+        </w:tabs>
+        <w:rPr>
           <w:lang w:val="en-US"/>
         </w:rPr>
       </w:pPr>
@@ -11470,8 +11474,6 @@
         </w:rPr>
         <w:t>.</w:t>
       </w:r>
-      <w:bookmarkStart w:id="0" w:name="_GoBack"/>
-      <w:bookmarkEnd w:id="0"/>
     </w:p>
     <w:sectPr>
       <w:pgSz w:w="11906" w:h="16838"/>
@@ -11755,6 +11757,95 @@
     </w:lvl>
   </w:abstractNum>
   <w:abstractNum w:abstractNumId="3">
+    <w:nsid w:val="0C8F6B4A"/>
+    <w:multiLevelType w:val="hybridMultilevel"/>
+    <w:tmpl w:val="9FC24F92"/>
+    <w:lvl w:ilvl="0" w:tplc="0421000F">
+      <w:start w:val="1"/>
+      <w:numFmt w:val="decimal"/>
+      <w:lvlText w:val="%1."/>
+      <w:lvlJc w:val="left"/>
+      <w:pPr>
+        <w:ind w:left="720" w:hanging="360"/>
+      </w:pPr>
+      <w:rPr>
+        <w:rFonts w:hint="default"/>
+      </w:rPr>
+    </w:lvl>
+    <w:lvl w:ilvl="1" w:tplc="04210019" w:tentative="1">
+      <w:start w:val="1"/>
+      <w:numFmt w:val="lowerLetter"/>
+      <w:lvlText w:val="%2."/>
+      <w:lvlJc w:val="left"/>
+      <w:pPr>
+        <w:ind w:left="1440" w:hanging="360"/>
+      </w:pPr>
+    </w:lvl>
+    <w:lvl w:ilvl="2" w:tplc="0421001B" w:tentative="1">
+      <w:start w:val="1"/>
+      <w:numFmt w:val="lowerRoman"/>
+      <w:lvlText w:val="%3."/>
+      <w:lvlJc w:val="right"/>
+      <w:pPr>
+        <w:ind w:left="2160" w:hanging="180"/>
+      </w:pPr>
+    </w:lvl>
+    <w:lvl w:ilvl="3" w:tplc="0421000F" w:tentative="1">
+      <w:start w:val="1"/>
+      <w:numFmt w:val="decimal"/>
+      <w:lvlText w:val="%4."/>
+      <w:lvlJc w:val="left"/>
+      <w:pPr>
+        <w:ind w:left="2880" w:hanging="360"/>
+      </w:pPr>
+    </w:lvl>
+    <w:lvl w:ilvl="4" w:tplc="04210019" w:tentative="1">
+      <w:start w:val="1"/>
+      <w:numFmt w:val="lowerLetter"/>
+      <w:lvlText w:val="%5."/>
+      <w:lvlJc w:val="left"/>
+      <w:pPr>
+        <w:ind w:left="3600" w:hanging="360"/>
+      </w:pPr>
+    </w:lvl>
+    <w:lvl w:ilvl="5" w:tplc="0421001B" w:tentative="1">
+      <w:start w:val="1"/>
+      <w:numFmt w:val="lowerRoman"/>
+      <w:lvlText w:val="%6."/>
+      <w:lvlJc w:val="right"/>
+      <w:pPr>
+        <w:ind w:left="4320" w:hanging="180"/>
+      </w:pPr>
+    </w:lvl>
+    <w:lvl w:ilvl="6" w:tplc="0421000F" w:tentative="1">
+      <w:start w:val="1"/>
+      <w:numFmt w:val="decimal"/>
+      <w:lvlText w:val="%7."/>
+      <w:lvlJc w:val="left"/>
+      <w:pPr>
+        <w:ind w:left="5040" w:hanging="360"/>
+      </w:pPr>
+    </w:lvl>
+    <w:lvl w:ilvl="7" w:tplc="04210019" w:tentative="1">
+      <w:start w:val="1"/>
+      <w:numFmt w:val="lowerLetter"/>
+      <w:lvlText w:val="%8."/>
+      <w:lvlJc w:val="left"/>
+      <w:pPr>
+        <w:ind w:left="5760" w:hanging="360"/>
+      </w:pPr>
+    </w:lvl>
+    <w:lvl w:ilvl="8" w:tplc="0421001B" w:tentative="1">
+      <w:start w:val="1"/>
+      <w:numFmt w:val="lowerRoman"/>
+      <w:lvlText w:val="%9."/>
+      <w:lvlJc w:val="right"/>
+      <w:pPr>
+        <w:ind w:left="6480" w:hanging="180"/>
+      </w:pPr>
+    </w:lvl>
+  </w:abstractNum>
+  <w:abstractNum w:abstractNumId="4">
     <w:nsid w:val="12655731"/>
     <w:multiLevelType w:val="hybridMultilevel"/>
     <w:tmpl w:val="7096C582"/>
@@ -11844,7 +11935,96 @@
       </w:pPr>
     </w:lvl>
   </w:abstractNum>
-  <w:abstractNum w:abstractNumId="4">
+  <w:abstractNum w:abstractNumId="5">
+    <w:nsid w:val="12D367A6"/>
+    <w:multiLevelType w:val="hybridMultilevel"/>
+    <w:tmpl w:val="CAACC0B0"/>
+    <w:lvl w:ilvl="0" w:tplc="0421000F">
+      <w:start w:val="1"/>
+      <w:numFmt w:val="decimal"/>
+      <w:lvlText w:val="%1."/>
+      <w:lvlJc w:val="left"/>
+      <w:pPr>
+        <w:ind w:left="720" w:hanging="360"/>
+      </w:pPr>
+      <w:rPr>
+        <w:rFonts w:hint="default"/>
+      </w:rPr>
+    </w:lvl>
+    <w:lvl w:ilvl="1" w:tplc="04210019" w:tentative="1">
+      <w:start w:val="1"/>
+      <w:numFmt w:val="lowerLetter"/>
+      <w:lvlText w:val="%2."/>
+      <w:lvlJc w:val="left"/>
+      <w:pPr>
+        <w:ind w:left="1440" w:hanging="360"/>
+      </w:pPr>
+    </w:lvl>
+    <w:lvl w:ilvl="2" w:tplc="0421001B" w:tentative="1">
+      <w:start w:val="1"/>
+      <w:numFmt w:val="lowerRoman"/>
+      <w:lvlText w:val="%3."/>
+      <w:lvlJc w:val="right"/>
+      <w:pPr>
+        <w:ind w:left="2160" w:hanging="180"/>
+      </w:pPr>
+    </w:lvl>
+    <w:lvl w:ilvl="3" w:tplc="0421000F" w:tentative="1">
+      <w:start w:val="1"/>
+      <w:numFmt w:val="decimal"/>
+      <w:lvlText w:val="%4."/>
+      <w:lvlJc w:val="left"/>
+      <w:pPr>
+        <w:ind w:left="2880" w:hanging="360"/>
+      </w:pPr>
+    </w:lvl>
+    <w:lvl w:ilvl="4" w:tplc="04210019" w:tentative="1">
+      <w:start w:val="1"/>
+      <w:numFmt w:val="lowerLetter"/>
+      <w:lvlText w:val="%5."/>
+      <w:lvlJc w:val="left"/>
+      <w:pPr>
+        <w:ind w:left="3600" w:hanging="360"/>
+      </w:pPr>
+    </w:lvl>
+    <w:lvl w:ilvl="5" w:tplc="0421001B" w:tentative="1">
+      <w:start w:val="1"/>
+      <w:numFmt w:val="lowerRoman"/>
+      <w:lvlText w:val="%6."/>
+      <w:lvlJc w:val="right"/>
+      <w:pPr>
+        <w:ind w:left="4320" w:hanging="180"/>
+      </w:pPr>
+    </w:lvl>
+    <w:lvl w:ilvl="6" w:tplc="0421000F" w:tentative="1">
+      <w:start w:val="1"/>
+      <w:numFmt w:val="decimal"/>
+      <w:lvlText w:val="%7."/>
+      <w:lvlJc w:val="left"/>
+      <w:pPr>
+        <w:ind w:left="5040" w:hanging="360"/>
+      </w:pPr>
+    </w:lvl>
+    <w:lvl w:ilvl="7" w:tplc="04210019" w:tentative="1">
+      <w:start w:val="1"/>
+      <w:numFmt w:val="lowerLetter"/>
+      <w:lvlText w:val="%8."/>
+      <w:lvlJc w:val="left"/>
+      <w:pPr>
+        <w:ind w:left="5760" w:hanging="360"/>
+      </w:pPr>
+    </w:lvl>
+    <w:lvl w:ilvl="8" w:tplc="0421001B" w:tentative="1">
+      <w:start w:val="1"/>
+      <w:numFmt w:val="lowerRoman"/>
+      <w:lvlText w:val="%9."/>
+      <w:lvlJc w:val="right"/>
+      <w:pPr>
+        <w:ind w:left="6480" w:hanging="180"/>
+      </w:pPr>
+    </w:lvl>
+  </w:abstractNum>
+  <w:abstractNum w:abstractNumId="6">
     <w:nsid w:val="12FF03A4"/>
     <w:multiLevelType w:val="hybridMultilevel"/>
     <w:tmpl w:val="C39CE520"/>
@@ -11933,7 +12113,7 @@
       </w:pPr>
     </w:lvl>
   </w:abstractNum>
-  <w:abstractNum w:abstractNumId="5">
+  <w:abstractNum w:abstractNumId="7">
     <w:nsid w:val="146E69B0"/>
     <w:multiLevelType w:val="hybridMultilevel"/>
     <w:tmpl w:val="D1485990"/>
@@ -12023,7 +12203,7 @@
       </w:pPr>
     </w:lvl>
   </w:abstractNum>
-  <w:abstractNum w:abstractNumId="6">
+  <w:abstractNum w:abstractNumId="8">
     <w:nsid w:val="195B63F5"/>
     <w:multiLevelType w:val="hybridMultilevel"/>
     <w:tmpl w:val="986A8A3E"/>
@@ -12112,7 +12292,7 @@
       </w:pPr>
     </w:lvl>
   </w:abstractNum>
-  <w:abstractNum w:abstractNumId="7">
+  <w:abstractNum w:abstractNumId="9">
     <w:nsid w:val="1A5863DD"/>
     <w:multiLevelType w:val="hybridMultilevel"/>
     <w:tmpl w:val="E9367BEE"/>
@@ -12201,7 +12381,7 @@
       </w:pPr>
     </w:lvl>
   </w:abstractNum>
-  <w:abstractNum w:abstractNumId="8">
+  <w:abstractNum w:abstractNumId="10">
     <w:nsid w:val="23541637"/>
     <w:multiLevelType w:val="hybridMultilevel"/>
     <w:tmpl w:val="8DA6A02A"/>
@@ -12290,7 +12470,7 @@
       </w:pPr>
     </w:lvl>
   </w:abstractNum>
-  <w:abstractNum w:abstractNumId="9">
+  <w:abstractNum w:abstractNumId="11">
     <w:nsid w:val="25974A66"/>
     <w:multiLevelType w:val="hybridMultilevel"/>
     <w:tmpl w:val="60DA0CAC"/>
@@ -12379,7 +12559,7 @@
       </w:pPr>
     </w:lvl>
   </w:abstractNum>
-  <w:abstractNum w:abstractNumId="10">
+  <w:abstractNum w:abstractNumId="12">
     <w:nsid w:val="272C0EA6"/>
     <w:multiLevelType w:val="hybridMultilevel"/>
     <w:tmpl w:val="B0FC5E84"/>
@@ -12468,7 +12648,7 @@
       </w:pPr>
     </w:lvl>
   </w:abstractNum>
-  <w:abstractNum w:abstractNumId="11">
+  <w:abstractNum w:abstractNumId="13">
     <w:nsid w:val="27E07CCB"/>
     <w:multiLevelType w:val="hybridMultilevel"/>
     <w:tmpl w:val="4986FDAC"/>
@@ -12557,7 +12737,7 @@
       </w:pPr>
     </w:lvl>
   </w:abstractNum>
-  <w:abstractNum w:abstractNumId="12">
+  <w:abstractNum w:abstractNumId="14">
     <w:nsid w:val="28090FBF"/>
     <w:multiLevelType w:val="hybridMultilevel"/>
     <w:tmpl w:val="6EF2C920"/>
@@ -12649,7 +12829,7 @@
       </w:pPr>
     </w:lvl>
   </w:abstractNum>
-  <w:abstractNum w:abstractNumId="13">
+  <w:abstractNum w:abstractNumId="15">
     <w:nsid w:val="29607FB3"/>
     <w:multiLevelType w:val="hybridMultilevel"/>
     <w:tmpl w:val="1E0E47DA"/>
@@ -12738,7 +12918,96 @@
       </w:pPr>
     </w:lvl>
   </w:abstractNum>
-  <w:abstractNum w:abstractNumId="14">
+  <w:abstractNum w:abstractNumId="16">
+    <w:nsid w:val="29612742"/>
+    <w:multiLevelType w:val="hybridMultilevel"/>
+    <w:tmpl w:val="85626B4C"/>
+    <w:lvl w:ilvl="0" w:tplc="0421000F">
+      <w:start w:val="1"/>
+      <w:numFmt w:val="decimal"/>
+      <w:lvlText w:val="%1."/>
+      <w:lvlJc w:val="left"/>
+      <w:pPr>
+        <w:ind w:left="720" w:hanging="360"/>
+      </w:pPr>
+      <w:rPr>
+        <w:rFonts w:hint="default"/>
+      </w:rPr>
+    </w:lvl>
+    <w:lvl w:ilvl="1" w:tplc="04210019" w:tentative="1">
+      <w:start w:val="1"/>
+      <w:numFmt w:val="lowerLetter"/>
+      <w:lvlText w:val="%2."/>
+      <w:lvlJc w:val="left"/>
+      <w:pPr>
+        <w:ind w:left="1440" w:hanging="360"/>
+      </w:pPr>
+    </w:lvl>
+    <w:lvl w:ilvl="2" w:tplc="0421001B" w:tentative="1">
+      <w:start w:val="1"/>
+      <w:numFmt w:val="lowerRoman"/>
+      <w:lvlText w:val="%3."/>
+      <w:lvlJc w:val="right"/>
+      <w:pPr>
+        <w:ind w:left="2160" w:hanging="180"/>
+      </w:pPr>
+    </w:lvl>
+    <w:lvl w:ilvl="3" w:tplc="0421000F" w:tentative="1">
+      <w:start w:val="1"/>
+      <w:numFmt w:val="decimal"/>
+      <w:lvlText w:val="%4."/>
+      <w:lvlJc w:val="left"/>
+      <w:pPr>
+        <w:ind w:left="2880" w:hanging="360"/>
+      </w:pPr>
+    </w:lvl>
+    <w:lvl w:ilvl="4" w:tplc="04210019" w:tentative="1">
+      <w:start w:val="1"/>
+      <w:numFmt w:val="lowerLetter"/>
+      <w:lvlText w:val="%5."/>
+      <w:lvlJc w:val="left"/>
+      <w:pPr>
+        <w:ind w:left="3600" w:hanging="360"/>
+      </w:pPr>
+    </w:lvl>
+    <w:lvl w:ilvl="5" w:tplc="0421001B" w:tentative="1">
+      <w:start w:val="1"/>
+      <w:numFmt w:val="lowerRoman"/>
+      <w:lvlText w:val="%6."/>
+      <w:lvlJc w:val="right"/>
+      <w:pPr>
+        <w:ind w:left="4320" w:hanging="180"/>
+      </w:pPr>
+    </w:lvl>
+    <w:lvl w:ilvl="6" w:tplc="0421000F" w:tentative="1">
+      <w:start w:val="1"/>
+      <w:numFmt w:val="decimal"/>
+      <w:lvlText w:val="%7."/>
+      <w:lvlJc w:val="left"/>
+      <w:pPr>
+        <w:ind w:left="5040" w:hanging="360"/>
+      </w:pPr>
+    </w:lvl>
+    <w:lvl w:ilvl="7" w:tplc="04210019" w:tentative="1">
+      <w:start w:val="1"/>
+      <w:numFmt w:val="lowerLetter"/>
+      <w:lvlText w:val="%8."/>
+      <w:lvlJc w:val="left"/>
+      <w:pPr>
+        <w:ind w:left="5760" w:hanging="360"/>
+      </w:pPr>
+    </w:lvl>
+    <w:lvl w:ilvl="8" w:tplc="0421001B" w:tentative="1">
+      <w:start w:val="1"/>
+      <w:numFmt w:val="lowerRoman"/>
+      <w:lvlText w:val="%9."/>
+      <w:lvlJc w:val="right"/>
+      <w:pPr>
+        <w:ind w:left="6480" w:hanging="180"/>
+      </w:pPr>
+    </w:lvl>
+  </w:abstractNum>
+  <w:abstractNum w:abstractNumId="17">
     <w:nsid w:val="30014510"/>
     <w:multiLevelType w:val="hybridMultilevel"/>
     <w:tmpl w:val="633A1BC4"/>
@@ -12830,7 +13099,7 @@
       </w:pPr>
     </w:lvl>
   </w:abstractNum>
-  <w:abstractNum w:abstractNumId="15">
+  <w:abstractNum w:abstractNumId="18">
     <w:nsid w:val="37F739A1"/>
     <w:multiLevelType w:val="hybridMultilevel"/>
     <w:tmpl w:val="DBBE9930"/>
@@ -12922,7 +13191,7 @@
       </w:pPr>
     </w:lvl>
   </w:abstractNum>
-  <w:abstractNum w:abstractNumId="16">
+  <w:abstractNum w:abstractNumId="19">
     <w:nsid w:val="38DF0FDA"/>
     <w:multiLevelType w:val="hybridMultilevel"/>
     <w:tmpl w:val="9D5EBACC"/>
@@ -13011,7 +13280,7 @@
       </w:pPr>
     </w:lvl>
   </w:abstractNum>
-  <w:abstractNum w:abstractNumId="17">
+  <w:abstractNum w:abstractNumId="20">
     <w:nsid w:val="3CE27908"/>
     <w:multiLevelType w:val="hybridMultilevel"/>
     <w:tmpl w:val="0C00B512"/>
@@ -13100,7 +13369,7 @@
       </w:pPr>
     </w:lvl>
   </w:abstractNum>
-  <w:abstractNum w:abstractNumId="18">
+  <w:abstractNum w:abstractNumId="21">
     <w:nsid w:val="3DDE3334"/>
     <w:multiLevelType w:val="hybridMultilevel"/>
     <w:tmpl w:val="62B8ADD0"/>
@@ -13189,7 +13458,7 @@
       </w:pPr>
     </w:lvl>
   </w:abstractNum>
-  <w:abstractNum w:abstractNumId="19">
+  <w:abstractNum w:abstractNumId="22">
     <w:nsid w:val="3E3532FF"/>
     <w:multiLevelType w:val="hybridMultilevel"/>
     <w:tmpl w:val="9F8EB21E"/>
@@ -13279,7 +13548,7 @@
       </w:pPr>
     </w:lvl>
   </w:abstractNum>
-  <w:abstractNum w:abstractNumId="20">
+  <w:abstractNum w:abstractNumId="23">
     <w:nsid w:val="3E463BF3"/>
     <w:multiLevelType w:val="hybridMultilevel"/>
     <w:tmpl w:val="A83EC372"/>
@@ -13368,7 +13637,7 @@
       </w:pPr>
     </w:lvl>
   </w:abstractNum>
-  <w:abstractNum w:abstractNumId="21">
+  <w:abstractNum w:abstractNumId="24">
     <w:nsid w:val="411202BB"/>
     <w:multiLevelType w:val="hybridMultilevel"/>
     <w:tmpl w:val="302EAECC"/>
@@ -13457,7 +13726,7 @@
       </w:pPr>
     </w:lvl>
   </w:abstractNum>
-  <w:abstractNum w:abstractNumId="22">
+  <w:abstractNum w:abstractNumId="25">
     <w:nsid w:val="42947CFE"/>
     <w:multiLevelType w:val="hybridMultilevel"/>
     <w:tmpl w:val="5B427426"/>
@@ -13546,7 +13815,7 @@
       </w:pPr>
     </w:lvl>
   </w:abstractNum>
-  <w:abstractNum w:abstractNumId="23">
+  <w:abstractNum w:abstractNumId="26">
     <w:nsid w:val="44250C83"/>
     <w:multiLevelType w:val="hybridMultilevel"/>
     <w:tmpl w:val="203E6E76"/>
@@ -13635,7 +13904,7 @@
       </w:pPr>
     </w:lvl>
   </w:abstractNum>
-  <w:abstractNum w:abstractNumId="24">
+  <w:abstractNum w:abstractNumId="27">
     <w:nsid w:val="47AA0407"/>
     <w:multiLevelType w:val="hybridMultilevel"/>
     <w:tmpl w:val="A3FA5B28"/>
@@ -13724,7 +13993,7 @@
       </w:pPr>
     </w:lvl>
   </w:abstractNum>
-  <w:abstractNum w:abstractNumId="25">
+  <w:abstractNum w:abstractNumId="28">
     <w:nsid w:val="4D1D0A49"/>
     <w:multiLevelType w:val="hybridMultilevel"/>
     <w:tmpl w:val="CF4089FC"/>
@@ -13813,7 +14082,7 @@
       </w:pPr>
     </w:lvl>
   </w:abstractNum>
-  <w:abstractNum w:abstractNumId="26">
+  <w:abstractNum w:abstractNumId="29">
     <w:nsid w:val="4D464ADE"/>
     <w:multiLevelType w:val="hybridMultilevel"/>
     <w:tmpl w:val="EB189228"/>
@@ -13905,7 +14174,7 @@
       </w:pPr>
     </w:lvl>
   </w:abstractNum>
-  <w:abstractNum w:abstractNumId="27">
+  <w:abstractNum w:abstractNumId="30">
     <w:nsid w:val="4EAB3D55"/>
     <w:multiLevelType w:val="hybridMultilevel"/>
     <w:tmpl w:val="178A5780"/>
@@ -13995,7 +14264,7 @@
       </w:pPr>
     </w:lvl>
   </w:abstractNum>
-  <w:abstractNum w:abstractNumId="28">
+  <w:abstractNum w:abstractNumId="31">
     <w:nsid w:val="4F896FE7"/>
     <w:multiLevelType w:val="hybridMultilevel"/>
     <w:tmpl w:val="D89A2760"/>
@@ -14084,7 +14353,7 @@
       </w:pPr>
     </w:lvl>
   </w:abstractNum>
-  <w:abstractNum w:abstractNumId="29">
+  <w:abstractNum w:abstractNumId="32">
     <w:nsid w:val="517C5352"/>
     <w:multiLevelType w:val="hybridMultilevel"/>
     <w:tmpl w:val="8DA6A02A"/>
@@ -14173,7 +14442,7 @@
       </w:pPr>
     </w:lvl>
   </w:abstractNum>
-  <w:abstractNum w:abstractNumId="30">
+  <w:abstractNum w:abstractNumId="33">
     <w:nsid w:val="53C62572"/>
     <w:multiLevelType w:val="hybridMultilevel"/>
     <w:tmpl w:val="70C4829E"/>
@@ -14265,7 +14534,7 @@
       </w:pPr>
     </w:lvl>
   </w:abstractNum>
-  <w:abstractNum w:abstractNumId="31">
+  <w:abstractNum w:abstractNumId="34">
     <w:nsid w:val="54F20F2A"/>
     <w:multiLevelType w:val="hybridMultilevel"/>
     <w:tmpl w:val="F0C204CE"/>
@@ -14356,7 +14625,7 @@
       </w:pPr>
     </w:lvl>
   </w:abstractNum>
-  <w:abstractNum w:abstractNumId="32">
+  <w:abstractNum w:abstractNumId="35">
     <w:nsid w:val="565F4EEC"/>
     <w:multiLevelType w:val="hybridMultilevel"/>
     <w:tmpl w:val="F47A9BDE"/>
@@ -14445,7 +14714,7 @@
       </w:pPr>
     </w:lvl>
   </w:abstractNum>
-  <w:abstractNum w:abstractNumId="33">
+  <w:abstractNum w:abstractNumId="36">
     <w:nsid w:val="589C11EB"/>
     <w:multiLevelType w:val="hybridMultilevel"/>
     <w:tmpl w:val="3D3ED430"/>
@@ -14534,7 +14803,7 @@
       </w:pPr>
     </w:lvl>
   </w:abstractNum>
-  <w:abstractNum w:abstractNumId="34">
+  <w:abstractNum w:abstractNumId="37">
     <w:nsid w:val="5CF62241"/>
     <w:multiLevelType w:val="hybridMultilevel"/>
     <w:tmpl w:val="80409A2A"/>
@@ -14625,7 +14894,7 @@
       </w:pPr>
     </w:lvl>
   </w:abstractNum>
-  <w:abstractNum w:abstractNumId="35">
+  <w:abstractNum w:abstractNumId="38">
     <w:nsid w:val="5D21009E"/>
     <w:multiLevelType w:val="hybridMultilevel"/>
     <w:tmpl w:val="7626099A"/>
@@ -14715,7 +14984,7 @@
       </w:pPr>
     </w:lvl>
   </w:abstractNum>
-  <w:abstractNum w:abstractNumId="36">
+  <w:abstractNum w:abstractNumId="39">
     <w:nsid w:val="5E064C19"/>
     <w:multiLevelType w:val="hybridMultilevel"/>
     <w:tmpl w:val="31F25F30"/>
@@ -14806,7 +15075,7 @@
       </w:pPr>
     </w:lvl>
   </w:abstractNum>
-  <w:abstractNum w:abstractNumId="37">
+  <w:abstractNum w:abstractNumId="40">
     <w:nsid w:val="5E8C753E"/>
     <w:multiLevelType w:val="hybridMultilevel"/>
     <w:tmpl w:val="E8A46A9E"/>
@@ -14897,7 +15166,7 @@
       </w:pPr>
     </w:lvl>
   </w:abstractNum>
-  <w:abstractNum w:abstractNumId="38">
+  <w:abstractNum w:abstractNumId="41">
     <w:nsid w:val="61B3683C"/>
     <w:multiLevelType w:val="hybridMultilevel"/>
     <w:tmpl w:val="E9367BEE"/>
@@ -14986,7 +15255,7 @@
       </w:pPr>
     </w:lvl>
   </w:abstractNum>
-  <w:abstractNum w:abstractNumId="39">
+  <w:abstractNum w:abstractNumId="42">
     <w:nsid w:val="632668B2"/>
     <w:multiLevelType w:val="hybridMultilevel"/>
     <w:tmpl w:val="A2EA5C4E"/>
@@ -15076,7 +15345,7 @@
       </w:pPr>
     </w:lvl>
   </w:abstractNum>
-  <w:abstractNum w:abstractNumId="40">
+  <w:abstractNum w:abstractNumId="43">
     <w:nsid w:val="64056223"/>
     <w:multiLevelType w:val="hybridMultilevel"/>
     <w:tmpl w:val="ECC4CAE0"/>
@@ -15165,7 +15434,7 @@
       </w:pPr>
     </w:lvl>
   </w:abstractNum>
-  <w:abstractNum w:abstractNumId="41">
+  <w:abstractNum w:abstractNumId="44">
     <w:nsid w:val="64A9799B"/>
     <w:multiLevelType w:val="hybridMultilevel"/>
     <w:tmpl w:val="0D248414"/>
@@ -15254,7 +15523,96 @@
       </w:pPr>
     </w:lvl>
   </w:abstractNum>
-  <w:abstractNum w:abstractNumId="42">
+  <w:abstractNum w:abstractNumId="45">
+    <w:nsid w:val="67D521DD"/>
+    <w:multiLevelType w:val="hybridMultilevel"/>
+    <w:tmpl w:val="86ACDD1E"/>
+    <w:lvl w:ilvl="0" w:tplc="0421000F">
+      <w:start w:val="1"/>
+      <w:numFmt w:val="decimal"/>
+      <w:lvlText w:val="%1."/>
+      <w:lvlJc w:val="left"/>
+      <w:pPr>
+        <w:ind w:left="720" w:hanging="360"/>
+      </w:pPr>
+      <w:rPr>
+        <w:rFonts w:hint="default"/>
+      </w:rPr>
+    </w:lvl>
+    <w:lvl w:ilvl="1" w:tplc="04210019" w:tentative="1">
+      <w:start w:val="1"/>
+      <w:numFmt w:val="lowerLetter"/>
+      <w:lvlText w:val="%2."/>
+      <w:lvlJc w:val="left"/>
+      <w:pPr>
+        <w:ind w:left="1440" w:hanging="360"/>
+      </w:pPr>
+    </w:lvl>
+    <w:lvl w:ilvl="2" w:tplc="0421001B" w:tentative="1">
+      <w:start w:val="1"/>
+      <w:numFmt w:val="lowerRoman"/>
+      <w:lvlText w:val="%3."/>
+      <w:lvlJc w:val="right"/>
+      <w:pPr>
+        <w:ind w:left="2160" w:hanging="180"/>
+      </w:pPr>
+    </w:lvl>
+    <w:lvl w:ilvl="3" w:tplc="0421000F" w:tentative="1">
+      <w:start w:val="1"/>
+      <w:numFmt w:val="decimal"/>
+      <w:lvlText w:val="%4."/>
+      <w:lvlJc w:val="left"/>
+      <w:pPr>
+        <w:ind w:left="2880" w:hanging="360"/>
+      </w:pPr>
+    </w:lvl>
+    <w:lvl w:ilvl="4" w:tplc="04210019" w:tentative="1">
+      <w:start w:val="1"/>
+      <w:numFmt w:val="lowerLetter"/>
+      <w:lvlText w:val="%5."/>
+      <w:lvlJc w:val="left"/>
+      <w:pPr>
+        <w:ind w:left="3600" w:hanging="360"/>
+      </w:pPr>
+    </w:lvl>
+    <w:lvl w:ilvl="5" w:tplc="0421001B" w:tentative="1">
+      <w:start w:val="1"/>
+      <w:numFmt w:val="lowerRoman"/>
+      <w:lvlText w:val="%6."/>
+      <w:lvlJc w:val="right"/>
+      <w:pPr>
+        <w:ind w:left="4320" w:hanging="180"/>
+      </w:pPr>
+    </w:lvl>
+    <w:lvl w:ilvl="6" w:tplc="0421000F" w:tentative="1">
+      <w:start w:val="1"/>
+      <w:numFmt w:val="decimal"/>
+      <w:lvlText w:val="%7."/>
+      <w:lvlJc w:val="left"/>
+      <w:pPr>
+        <w:ind w:left="5040" w:hanging="360"/>
+      </w:pPr>
+    </w:lvl>
+    <w:lvl w:ilvl="7" w:tplc="04210019" w:tentative="1">
+      <w:start w:val="1"/>
+      <w:numFmt w:val="lowerLetter"/>
+      <w:lvlText w:val="%8."/>
+      <w:lvlJc w:val="left"/>
+      <w:pPr>
+        <w:ind w:left="5760" w:hanging="360"/>
+      </w:pPr>
+    </w:lvl>
+    <w:lvl w:ilvl="8" w:tplc="0421001B" w:tentative="1">
+      <w:start w:val="1"/>
+      <w:numFmt w:val="lowerRoman"/>
+      <w:lvlText w:val="%9."/>
+      <w:lvlJc w:val="right"/>
+      <w:pPr>
+        <w:ind w:left="6480" w:hanging="180"/>
+      </w:pPr>
+    </w:lvl>
+  </w:abstractNum>
+  <w:abstractNum w:abstractNumId="46">
     <w:nsid w:val="69A95535"/>
     <w:multiLevelType w:val="hybridMultilevel"/>
     <w:tmpl w:val="327043AC"/>
@@ -15344,7 +15702,7 @@
       </w:pPr>
     </w:lvl>
   </w:abstractNum>
-  <w:abstractNum w:abstractNumId="43">
+  <w:abstractNum w:abstractNumId="47">
     <w:nsid w:val="6AA86F18"/>
     <w:multiLevelType w:val="hybridMultilevel"/>
     <w:tmpl w:val="E9367BEE"/>
@@ -15433,7 +15791,7 @@
       </w:pPr>
     </w:lvl>
   </w:abstractNum>
-  <w:abstractNum w:abstractNumId="44">
+  <w:abstractNum w:abstractNumId="48">
     <w:nsid w:val="6B9458FA"/>
     <w:multiLevelType w:val="hybridMultilevel"/>
     <w:tmpl w:val="A3FA5B28"/>
@@ -15522,7 +15880,7 @@
       </w:pPr>
     </w:lvl>
   </w:abstractNum>
-  <w:abstractNum w:abstractNumId="45">
+  <w:abstractNum w:abstractNumId="49">
     <w:nsid w:val="6B9A5106"/>
     <w:multiLevelType w:val="hybridMultilevel"/>
     <w:tmpl w:val="47FC0EC2"/>
@@ -15614,7 +15972,7 @@
       </w:pPr>
     </w:lvl>
   </w:abstractNum>
-  <w:abstractNum w:abstractNumId="46">
+  <w:abstractNum w:abstractNumId="50">
     <w:nsid w:val="6C2350AE"/>
     <w:multiLevelType w:val="hybridMultilevel"/>
     <w:tmpl w:val="AE824950"/>
@@ -15706,7 +16064,7 @@
       </w:pPr>
     </w:lvl>
   </w:abstractNum>
-  <w:abstractNum w:abstractNumId="47">
+  <w:abstractNum w:abstractNumId="51">
     <w:nsid w:val="6F362A9D"/>
     <w:multiLevelType w:val="hybridMultilevel"/>
     <w:tmpl w:val="0A06F186"/>
@@ -15819,7 +16177,7 @@
       </w:rPr>
     </w:lvl>
   </w:abstractNum>
-  <w:abstractNum w:abstractNumId="48">
+  <w:abstractNum w:abstractNumId="52">
     <w:nsid w:val="6FF972B6"/>
     <w:multiLevelType w:val="hybridMultilevel"/>
     <w:tmpl w:val="D3B44650"/>
@@ -15909,7 +16267,7 @@
       </w:pPr>
     </w:lvl>
   </w:abstractNum>
-  <w:abstractNum w:abstractNumId="49">
+  <w:abstractNum w:abstractNumId="53">
     <w:nsid w:val="73607638"/>
     <w:multiLevelType w:val="hybridMultilevel"/>
     <w:tmpl w:val="A3FA5B28"/>
@@ -15998,7 +16356,7 @@
       </w:pPr>
     </w:lvl>
   </w:abstractNum>
-  <w:abstractNum w:abstractNumId="50">
+  <w:abstractNum w:abstractNumId="54">
     <w:nsid w:val="7D4B6C63"/>
     <w:multiLevelType w:val="hybridMultilevel"/>
     <w:tmpl w:val="AA003074"/>
@@ -16084,7 +16442,7 @@
       </w:pPr>
     </w:lvl>
   </w:abstractNum>
-  <w:abstractNum w:abstractNumId="51">
+  <w:abstractNum w:abstractNumId="55">
     <w:nsid w:val="7E0A12AF"/>
     <w:multiLevelType w:val="hybridMultilevel"/>
     <w:tmpl w:val="DBBE9930"/>
@@ -16177,160 +16535,172 @@
     </w:lvl>
   </w:abstractNum>
   <w:num w:numId="1">
-    <w:abstractNumId w:val="23"/>
+    <w:abstractNumId w:val="26"/>
   </w:num>
   <w:num w:numId="2">
-    <w:abstractNumId w:val="4"/>
+    <w:abstractNumId w:val="6"/>
   </w:num>
   <w:num w:numId="3">
-    <w:abstractNumId w:val="16"/>
+    <w:abstractNumId w:val="19"/>
   </w:num>
   <w:num w:numId="4">
     <w:abstractNumId w:val="2"/>
   </w:num>
   <w:num w:numId="5">
-    <w:abstractNumId w:val="22"/>
+    <w:abstractNumId w:val="25"/>
   </w:num>
   <w:num w:numId="6">
-    <w:abstractNumId w:val="24"/>
+    <w:abstractNumId w:val="27"/>
   </w:num>
   <w:num w:numId="7">
-    <w:abstractNumId w:val="44"/>
+    <w:abstractNumId w:val="48"/>
   </w:num>
   <w:num w:numId="8">
-    <w:abstractNumId w:val="49"/>
+    <w:abstractNumId w:val="53"/>
   </w:num>
   <w:num w:numId="9">
-    <w:abstractNumId w:val="42"/>
+    <w:abstractNumId w:val="46"/>
   </w:num>
   <w:num w:numId="10">
-    <w:abstractNumId w:val="9"/>
+    <w:abstractNumId w:val="11"/>
   </w:num>
   <w:num w:numId="11">
-    <w:abstractNumId w:val="8"/>
+    <w:abstractNumId w:val="10"/>
   </w:num>
   <w:num w:numId="12">
-    <w:abstractNumId w:val="11"/>
+    <w:abstractNumId w:val="13"/>
   </w:num>
   <w:num w:numId="13">
-    <w:abstractNumId w:val="29"/>
+    <w:abstractNumId w:val="32"/>
   </w:num>
   <w:num w:numId="14">
-    <w:abstractNumId w:val="43"/>
+    <w:abstractNumId w:val="47"/>
   </w:num>
   <w:num w:numId="15">
-    <w:abstractNumId w:val="48"/>
+    <w:abstractNumId w:val="52"/>
   </w:num>
   <w:num w:numId="16">
-    <w:abstractNumId w:val="32"/>
+    <w:abstractNumId w:val="35"/>
   </w:num>
   <w:num w:numId="17">
-    <w:abstractNumId w:val="36"/>
+    <w:abstractNumId w:val="39"/>
   </w:num>
   <w:num w:numId="18">
-    <w:abstractNumId w:val="28"/>
+    <w:abstractNumId w:val="31"/>
   </w:num>
   <w:num w:numId="19">
-    <w:abstractNumId w:val="35"/>
+    <w:abstractNumId w:val="38"/>
   </w:num>
   <w:num w:numId="20">
-    <w:abstractNumId w:val="25"/>
+    <w:abstractNumId w:val="28"/>
   </w:num>
   <w:num w:numId="21">
     <w:abstractNumId w:val="1"/>
   </w:num>
   <w:num w:numId="22">
-    <w:abstractNumId w:val="3"/>
+    <w:abstractNumId w:val="4"/>
   </w:num>
   <w:num w:numId="23">
-    <w:abstractNumId w:val="33"/>
+    <w:abstractNumId w:val="36"/>
   </w:num>
   <w:num w:numId="24">
-    <w:abstractNumId w:val="27"/>
+    <w:abstractNumId w:val="30"/>
   </w:num>
   <w:num w:numId="25">
-    <w:abstractNumId w:val="7"/>
+    <w:abstractNumId w:val="9"/>
   </w:num>
   <w:num w:numId="26">
-    <w:abstractNumId w:val="38"/>
+    <w:abstractNumId w:val="41"/>
   </w:num>
   <w:num w:numId="27">
-    <w:abstractNumId w:val="13"/>
+    <w:abstractNumId w:val="15"/>
   </w:num>
   <w:num w:numId="28">
-    <w:abstractNumId w:val="39"/>
+    <w:abstractNumId w:val="42"/>
   </w:num>
   <w:num w:numId="29">
-    <w:abstractNumId w:val="50"/>
+    <w:abstractNumId w:val="54"/>
   </w:num>
   <w:num w:numId="30">
-    <w:abstractNumId w:val="47"/>
+    <w:abstractNumId w:val="51"/>
   </w:num>
   <w:num w:numId="31">
-    <w:abstractNumId w:val="10"/>
+    <w:abstractNumId w:val="12"/>
   </w:num>
   <w:num w:numId="32">
-    <w:abstractNumId w:val="18"/>
+    <w:abstractNumId w:val="21"/>
   </w:num>
   <w:num w:numId="33">
+    <w:abstractNumId w:val="43"/>
+  </w:num>
+  <w:num w:numId="34">
+    <w:abstractNumId w:val="44"/>
+  </w:num>
+  <w:num w:numId="35">
+    <w:abstractNumId w:val="8"/>
+  </w:num>
+  <w:num w:numId="36">
+    <w:abstractNumId w:val="23"/>
+  </w:num>
+  <w:num w:numId="37">
     <w:abstractNumId w:val="40"/>
   </w:num>
-  <w:num w:numId="34">
-    <w:abstractNumId w:val="41"/>
-  </w:num>
-  <w:num w:numId="35">
-    <w:abstractNumId w:val="6"/>
-  </w:num>
-  <w:num w:numId="36">
-    <w:abstractNumId w:val="20"/>
-  </w:num>
-  <w:num w:numId="37">
-    <w:abstractNumId w:val="37"/>
-  </w:num>
   <w:num w:numId="38">
-    <w:abstractNumId w:val="31"/>
+    <w:abstractNumId w:val="34"/>
   </w:num>
   <w:num w:numId="39">
-    <w:abstractNumId w:val="34"/>
+    <w:abstractNumId w:val="37"/>
   </w:num>
   <w:num w:numId="40">
     <w:abstractNumId w:val="0"/>
   </w:num>
   <w:num w:numId="41">
+    <w:abstractNumId w:val="17"/>
+  </w:num>
+  <w:num w:numId="42">
+    <w:abstractNumId w:val="50"/>
+  </w:num>
+  <w:num w:numId="43">
+    <w:abstractNumId w:val="29"/>
+  </w:num>
+  <w:num w:numId="44">
+    <w:abstractNumId w:val="33"/>
+  </w:num>
+  <w:num w:numId="45">
     <w:abstractNumId w:val="14"/>
   </w:num>
-  <w:num w:numId="42">
-    <w:abstractNumId w:val="46"/>
-  </w:num>
-  <w:num w:numId="43">
-    <w:abstractNumId w:val="26"/>
-  </w:num>
-  <w:num w:numId="44">
-    <w:abstractNumId w:val="30"/>
-  </w:num>
-  <w:num w:numId="45">
-    <w:abstractNumId w:val="12"/>
-  </w:num>
   <w:num w:numId="46">
-    <w:abstractNumId w:val="51"/>
+    <w:abstractNumId w:val="55"/>
   </w:num>
   <w:num w:numId="47">
+    <w:abstractNumId w:val="49"/>
+  </w:num>
+  <w:num w:numId="48">
+    <w:abstractNumId w:val="18"/>
+  </w:num>
+  <w:num w:numId="49">
+    <w:abstractNumId w:val="7"/>
+  </w:num>
+  <w:num w:numId="50">
+    <w:abstractNumId w:val="20"/>
+  </w:num>
+  <w:num w:numId="51">
+    <w:abstractNumId w:val="22"/>
+  </w:num>
+  <w:num w:numId="52">
+    <w:abstractNumId w:val="24"/>
+  </w:num>
+  <w:num w:numId="53">
+    <w:abstractNumId w:val="3"/>
+  </w:num>
+  <w:num w:numId="54">
+    <w:abstractNumId w:val="5"/>
+  </w:num>
+  <w:num w:numId="55">
     <w:abstractNumId w:val="45"/>
   </w:num>
-  <w:num w:numId="48">
-    <w:abstractNumId w:val="15"/>
-  </w:num>
-  <w:num w:numId="49">
-    <w:abstractNumId w:val="5"/>
-  </w:num>
-  <w:num w:numId="50">
-    <w:abstractNumId w:val="17"/>
-  </w:num>
-  <w:num w:numId="51">
-    <w:abstractNumId w:val="19"/>
-  </w:num>
-  <w:num w:numId="52">
-    <w:abstractNumId w:val="21"/>
+  <w:num w:numId="56">
+    <w:abstractNumId w:val="16"/>
   </w:num>
   <w:numIdMacAtCleanup w:val="52"/>
 </w:numbering>

</xml_diff>